<commit_message>
Update of Manuel_FloodML.docx with singularity image
</commit_message>
<xml_diff>
--- a/Docs/Manuel_FloodML.docx
+++ b/Docs/Manuel_FloodML.docx
@@ -142,7 +142,23 @@
           <w:szCs w:val="22"/>
           <w:lang w:eastAsia="en-US"/>
         </w:rPr>
-        <w:t>-DT, l’environnement de travail était le HPC T-rex du CNES. Les répertoires utilisés sont indiqués dans ce contexte, mais peuvent être modifié</w:t>
+        <w:t>-DT, l’environnement de travail était le HPC T-</w:t>
+      </w:r>
+      <w:r>
+        <w:rPr>
+          <w:sz w:val="22"/>
+          <w:szCs w:val="22"/>
+          <w:lang w:eastAsia="en-US"/>
+        </w:rPr>
+        <w:t>R</w:t>
+      </w:r>
+      <w:r>
+        <w:rPr>
+          <w:sz w:val="22"/>
+          <w:szCs w:val="22"/>
+          <w:lang w:eastAsia="en-US"/>
+        </w:rPr>
+        <w:t>ex du CNES. Les répertoires utilisés sont indiqués dans ce contexte, mais peuvent être modifié</w:t>
       </w:r>
       <w:r>
         <w:rPr>
@@ -176,195 +192,119 @@
         <w:pStyle w:val="Titre1"/>
         <w:numPr>
           <w:ilvl w:val="0"/>
-          <w:numId w:val="3"/>
+          <w:numId w:val="7"/>
         </w:numPr>
         <w:rPr>
           <w:lang w:eastAsia="en-US"/>
         </w:rPr>
       </w:pPr>
-      <w:bookmarkStart w:id="1" w:name="_Toc170400996"/>
-      <w:r>
-        <w:rPr>
-          <w:lang w:eastAsia="en-US"/>
-        </w:rPr>
-        <w:t>Environnement de travail</w:t>
-      </w:r>
-      <w:bookmarkEnd w:id="1"/>
-    </w:p>
-    <w:p>
-      <w:pPr>
-        <w:rPr>
-          <w:sz w:val="22"/>
-          <w:szCs w:val="22"/>
-          <w:lang w:eastAsia="en-US"/>
-        </w:rPr>
-      </w:pPr>
-      <w:r>
-        <w:rPr>
-          <w:sz w:val="22"/>
-          <w:szCs w:val="22"/>
-          <w:lang w:eastAsia="en-US"/>
-        </w:rPr>
-        <w:t xml:space="preserve">Le code s’exécute </w:t>
-      </w:r>
-      <w:r>
-        <w:rPr>
-          <w:sz w:val="22"/>
-          <w:szCs w:val="22"/>
-          <w:lang w:eastAsia="en-US"/>
-        </w:rPr>
-        <w:t>en</w:t>
-      </w:r>
-      <w:r>
-        <w:rPr>
-          <w:sz w:val="22"/>
-          <w:szCs w:val="22"/>
-          <w:lang w:eastAsia="en-US"/>
-        </w:rPr>
-        <w:t xml:space="preserve"> python</w:t>
-      </w:r>
-      <w:r>
-        <w:rPr>
-          <w:sz w:val="22"/>
-          <w:szCs w:val="22"/>
-          <w:lang w:eastAsia="en-US"/>
-        </w:rPr>
-        <w:t xml:space="preserve"> 3</w:t>
-      </w:r>
-      <w:r>
-        <w:rPr>
-          <w:sz w:val="22"/>
-          <w:szCs w:val="22"/>
-          <w:lang w:eastAsia="en-US"/>
-        </w:rPr>
-        <w:t xml:space="preserve">. L’environnement de travail associé est résumé dans le fichier </w:t>
-      </w:r>
-      <w:proofErr w:type="spellStart"/>
-      <w:r>
-        <w:rPr>
-          <w:sz w:val="22"/>
-          <w:szCs w:val="22"/>
-          <w:lang w:eastAsia="en-US"/>
-        </w:rPr>
-        <w:t>requirements</w:t>
-      </w:r>
-      <w:proofErr w:type="spellEnd"/>
-      <w:r>
-        <w:rPr>
-          <w:sz w:val="22"/>
-          <w:szCs w:val="22"/>
-          <w:lang w:eastAsia="en-US"/>
-        </w:rPr>
-        <w:t xml:space="preserve"> </w:t>
-      </w:r>
-      <w:r>
-        <w:rPr>
-          <w:sz w:val="22"/>
-          <w:szCs w:val="22"/>
-          <w:lang w:eastAsia="en-US"/>
-        </w:rPr>
-        <w:t>-R02108</w:t>
-      </w:r>
-      <w:r>
-        <w:rPr>
-          <w:sz w:val="22"/>
-          <w:szCs w:val="22"/>
-          <w:lang w:eastAsia="en-US"/>
-        </w:rPr>
-        <w:t>.txt</w:t>
-      </w:r>
-      <w:r>
-        <w:rPr>
-          <w:sz w:val="22"/>
-          <w:szCs w:val="22"/>
-          <w:lang w:eastAsia="en-US"/>
-        </w:rPr>
-        <w:t>, généra via le gestionnaire de configuration anaconda.</w:t>
-      </w:r>
-    </w:p>
-    <w:p>
-      <w:pPr>
-        <w:rPr>
-          <w:sz w:val="22"/>
-          <w:szCs w:val="22"/>
-          <w:lang w:eastAsia="en-US"/>
-        </w:rPr>
-      </w:pPr>
-    </w:p>
-    <w:p>
-      <w:pPr>
-        <w:rPr>
-          <w:sz w:val="22"/>
-          <w:szCs w:val="22"/>
-          <w:lang w:eastAsia="en-US"/>
-        </w:rPr>
-      </w:pPr>
-      <w:r>
-        <w:rPr>
-          <w:sz w:val="22"/>
-          <w:szCs w:val="22"/>
-          <w:lang w:eastAsia="en-US"/>
-        </w:rPr>
-        <w:t>Commandes à lancer pour créer l’environnement de travail avec anaconda :</w:t>
-      </w:r>
-    </w:p>
-    <w:p>
-      <w:pPr>
+      <w:r>
+        <w:rPr>
+          <w:lang w:eastAsia="en-US"/>
+        </w:rPr>
+        <w:t xml:space="preserve">Clonage du projet </w:t>
+      </w:r>
+      <w:proofErr w:type="spellStart"/>
+      <w:r>
+        <w:rPr>
+          <w:lang w:eastAsia="en-US"/>
+        </w:rPr>
+        <w:t>FloodDAM</w:t>
+      </w:r>
+      <w:proofErr w:type="spellEnd"/>
+      <w:r>
+        <w:rPr>
+          <w:lang w:eastAsia="en-US"/>
+        </w:rPr>
+        <w:t>-DT</w:t>
+      </w:r>
+    </w:p>
+    <w:p>
+      <w:pPr>
+        <w:jc w:val="both"/>
+        <w:rPr>
+          <w:sz w:val="22"/>
+          <w:szCs w:val="22"/>
+          <w:lang w:eastAsia="en-US"/>
+        </w:rPr>
+      </w:pPr>
+      <w:r>
+        <w:rPr>
+          <w:sz w:val="22"/>
+          <w:szCs w:val="22"/>
+          <w:lang w:eastAsia="en-US"/>
+        </w:rPr>
+        <w:t xml:space="preserve">Avant toute chose, il convient de cloner le projet </w:t>
+      </w:r>
+      <w:proofErr w:type="spellStart"/>
+      <w:r>
+        <w:rPr>
+          <w:sz w:val="22"/>
+          <w:szCs w:val="22"/>
+          <w:lang w:eastAsia="en-US"/>
+        </w:rPr>
+        <w:t>FloodDAM</w:t>
+      </w:r>
+      <w:proofErr w:type="spellEnd"/>
+      <w:r>
+        <w:rPr>
+          <w:sz w:val="22"/>
+          <w:szCs w:val="22"/>
+          <w:lang w:eastAsia="en-US"/>
+        </w:rPr>
+        <w:t xml:space="preserve"> dans le répertoire de son choix. Ceci se fait à partir de la commande suivante :</w:t>
+      </w:r>
+    </w:p>
+    <w:p>
+      <w:pPr>
+        <w:shd w:val="clear" w:color="auto" w:fill="FAE2D5" w:themeFill="accent2" w:themeFillTint="33"/>
         <w:jc w:val="center"/>
         <w:rPr>
           <w:sz w:val="22"/>
           <w:szCs w:val="22"/>
-          <w:lang w:val="en-US" w:eastAsia="en-US"/>
-        </w:rPr>
-      </w:pPr>
-      <w:proofErr w:type="spellStart"/>
-      <w:r>
-        <w:rPr>
-          <w:sz w:val="22"/>
-          <w:szCs w:val="22"/>
-          <w:shd w:val="clear" w:color="auto" w:fill="FAE2D5" w:themeFill="accent2" w:themeFillTint="33"/>
-          <w:lang w:val="en-US" w:eastAsia="en-US"/>
-        </w:rPr>
-        <w:t>conda</w:t>
-      </w:r>
-      <w:proofErr w:type="spellEnd"/>
-      <w:r>
-        <w:rPr>
-          <w:sz w:val="22"/>
-          <w:szCs w:val="22"/>
-          <w:shd w:val="clear" w:color="auto" w:fill="FAE2D5" w:themeFill="accent2" w:themeFillTint="33"/>
-          <w:lang w:val="en-US" w:eastAsia="en-US"/>
-        </w:rPr>
-        <w:t xml:space="preserve"> create --name rapids-0.21.08 --file </w:t>
-      </w:r>
-      <w:r>
-        <w:rPr>
-          <w:sz w:val="22"/>
-          <w:szCs w:val="22"/>
-          <w:shd w:val="clear" w:color="auto" w:fill="FAE2D5" w:themeFill="accent2" w:themeFillTint="33"/>
-          <w:lang w:val="en-US" w:eastAsia="en-US"/>
-        </w:rPr>
-        <w:t>requirements-R02108</w:t>
-      </w:r>
-      <w:r>
-        <w:rPr>
-          <w:sz w:val="22"/>
-          <w:szCs w:val="22"/>
-          <w:shd w:val="clear" w:color="auto" w:fill="FAE2D5" w:themeFill="accent2" w:themeFillTint="33"/>
-          <w:lang w:val="en-US" w:eastAsia="en-US"/>
-        </w:rPr>
-        <w:t>.txt</w:t>
-      </w:r>
-    </w:p>
-    <w:p>
-      <w:pPr>
-        <w:rPr>
-          <w:b/>
-          <w:bCs/>
-          <w:sz w:val="22"/>
-          <w:szCs w:val="22"/>
-          <w:u w:val="single"/>
-          <w:lang w:val="en-US" w:eastAsia="en-US"/>
+          <w:lang w:eastAsia="en-US"/>
+        </w:rPr>
+      </w:pPr>
+      <w:r>
+        <w:rPr>
+          <w:sz w:val="22"/>
+          <w:szCs w:val="22"/>
+          <w:lang w:eastAsia="en-US"/>
+        </w:rPr>
+        <w:t>g</w:t>
+      </w:r>
+      <w:r>
+        <w:rPr>
+          <w:sz w:val="22"/>
+          <w:szCs w:val="22"/>
+          <w:lang w:eastAsia="en-US"/>
+        </w:rPr>
+        <w:t>it clone</w:t>
+      </w:r>
+      <w:r>
+        <w:rPr>
+          <w:sz w:val="22"/>
+          <w:szCs w:val="22"/>
+          <w:lang w:eastAsia="en-US"/>
+        </w:rPr>
+        <w:t xml:space="preserve"> -b flooddamdt</w:t>
+      </w:r>
+      <w:r>
+        <w:rPr>
+          <w:sz w:val="22"/>
+          <w:szCs w:val="22"/>
+          <w:lang w:eastAsia="en-US"/>
+        </w:rPr>
+        <w:t xml:space="preserve"> https://gitlab.cnes.fr/flooddam/wp3-rapid-mapping.git</w:t>
+      </w:r>
+    </w:p>
+    <w:p>
+      <w:pPr>
+        <w:jc w:val="both"/>
+        <w:rPr>
+          <w:sz w:val="22"/>
+          <w:szCs w:val="22"/>
+          <w:lang w:eastAsia="en-US"/>
         </w:rPr>
       </w:pPr>
     </w:p>
@@ -373,7 +313,245 @@
         <w:pStyle w:val="Titre1"/>
         <w:numPr>
           <w:ilvl w:val="0"/>
-          <w:numId w:val="3"/>
+          <w:numId w:val="7"/>
+        </w:numPr>
+        <w:rPr>
+          <w:lang w:eastAsia="en-US"/>
+        </w:rPr>
+      </w:pPr>
+      <w:bookmarkStart w:id="1" w:name="_Toc170400996"/>
+      <w:r>
+        <w:rPr>
+          <w:lang w:eastAsia="en-US"/>
+        </w:rPr>
+        <w:t>Environnement de travail</w:t>
+      </w:r>
+      <w:bookmarkEnd w:id="1"/>
+    </w:p>
+    <w:p>
+      <w:pPr>
+        <w:jc w:val="both"/>
+        <w:rPr>
+          <w:sz w:val="22"/>
+          <w:szCs w:val="22"/>
+          <w:lang w:eastAsia="en-US"/>
+        </w:rPr>
+      </w:pPr>
+      <w:r>
+        <w:rPr>
+          <w:sz w:val="22"/>
+          <w:szCs w:val="22"/>
+          <w:lang w:eastAsia="en-US"/>
+        </w:rPr>
+        <w:t xml:space="preserve">Le code s’exécute </w:t>
+      </w:r>
+      <w:r>
+        <w:rPr>
+          <w:sz w:val="22"/>
+          <w:szCs w:val="22"/>
+          <w:lang w:eastAsia="en-US"/>
+        </w:rPr>
+        <w:t>en</w:t>
+      </w:r>
+      <w:r>
+        <w:rPr>
+          <w:sz w:val="22"/>
+          <w:szCs w:val="22"/>
+          <w:lang w:eastAsia="en-US"/>
+        </w:rPr>
+        <w:t xml:space="preserve"> python</w:t>
+      </w:r>
+      <w:r>
+        <w:rPr>
+          <w:sz w:val="22"/>
+          <w:szCs w:val="22"/>
+          <w:lang w:eastAsia="en-US"/>
+        </w:rPr>
+        <w:t xml:space="preserve"> 3</w:t>
+      </w:r>
+      <w:r>
+        <w:rPr>
+          <w:sz w:val="22"/>
+          <w:szCs w:val="22"/>
+          <w:lang w:eastAsia="en-US"/>
+        </w:rPr>
+        <w:t xml:space="preserve">. L’environnement de travail associé est résumé dans le fichier </w:t>
+      </w:r>
+      <w:proofErr w:type="spellStart"/>
+      <w:r>
+        <w:rPr>
+          <w:sz w:val="22"/>
+          <w:szCs w:val="22"/>
+          <w:lang w:eastAsia="en-US"/>
+        </w:rPr>
+        <w:t>requirements</w:t>
+      </w:r>
+      <w:proofErr w:type="spellEnd"/>
+      <w:r>
+        <w:rPr>
+          <w:sz w:val="22"/>
+          <w:szCs w:val="22"/>
+          <w:lang w:eastAsia="en-US"/>
+        </w:rPr>
+        <w:t xml:space="preserve"> </w:t>
+      </w:r>
+      <w:r>
+        <w:rPr>
+          <w:sz w:val="22"/>
+          <w:szCs w:val="22"/>
+          <w:lang w:eastAsia="en-US"/>
+        </w:rPr>
+        <w:t>-R02108</w:t>
+      </w:r>
+      <w:r>
+        <w:rPr>
+          <w:sz w:val="22"/>
+          <w:szCs w:val="22"/>
+          <w:lang w:eastAsia="en-US"/>
+        </w:rPr>
+        <w:t>.txt</w:t>
+      </w:r>
+      <w:r>
+        <w:rPr>
+          <w:sz w:val="22"/>
+          <w:szCs w:val="22"/>
+          <w:lang w:eastAsia="en-US"/>
+        </w:rPr>
+        <w:t xml:space="preserve"> a la racine du projet</w:t>
+      </w:r>
+      <w:r>
+        <w:rPr>
+          <w:sz w:val="22"/>
+          <w:szCs w:val="22"/>
+          <w:lang w:eastAsia="en-US"/>
+        </w:rPr>
+        <w:t>, génér</w:t>
+      </w:r>
+      <w:r>
+        <w:rPr>
+          <w:sz w:val="22"/>
+          <w:szCs w:val="22"/>
+          <w:lang w:eastAsia="en-US"/>
+        </w:rPr>
+        <w:t>é</w:t>
+      </w:r>
+      <w:r>
+        <w:rPr>
+          <w:sz w:val="22"/>
+          <w:szCs w:val="22"/>
+          <w:lang w:eastAsia="en-US"/>
+        </w:rPr>
+        <w:t xml:space="preserve"> via le gestionnaire de configuration anaconda.</w:t>
+      </w:r>
+    </w:p>
+    <w:p>
+      <w:pPr>
+        <w:rPr>
+          <w:sz w:val="22"/>
+          <w:szCs w:val="22"/>
+          <w:lang w:eastAsia="en-US"/>
+        </w:rPr>
+      </w:pPr>
+    </w:p>
+    <w:p>
+      <w:pPr>
+        <w:rPr>
+          <w:sz w:val="22"/>
+          <w:szCs w:val="22"/>
+          <w:lang w:eastAsia="en-US"/>
+        </w:rPr>
+      </w:pPr>
+      <w:r>
+        <w:rPr>
+          <w:sz w:val="22"/>
+          <w:szCs w:val="22"/>
+          <w:lang w:eastAsia="en-US"/>
+        </w:rPr>
+        <w:t xml:space="preserve">Commande à lancer </w:t>
+      </w:r>
+      <w:r>
+        <w:rPr>
+          <w:sz w:val="22"/>
+          <w:szCs w:val="22"/>
+          <w:lang w:eastAsia="en-US"/>
+        </w:rPr>
+        <w:t xml:space="preserve">depuis la racine du projet </w:t>
+      </w:r>
+      <w:r>
+        <w:rPr>
+          <w:sz w:val="22"/>
+          <w:szCs w:val="22"/>
+          <w:lang w:eastAsia="en-US"/>
+        </w:rPr>
+        <w:t>pour créer l’environnement de travail avec anaconda :</w:t>
+      </w:r>
+    </w:p>
+    <w:p>
+      <w:pPr>
+        <w:jc w:val="center"/>
+        <w:rPr>
+          <w:sz w:val="22"/>
+          <w:szCs w:val="22"/>
+          <w:lang w:val="en-US" w:eastAsia="en-US"/>
+        </w:rPr>
+      </w:pPr>
+      <w:proofErr w:type="spellStart"/>
+      <w:r>
+        <w:rPr>
+          <w:sz w:val="22"/>
+          <w:szCs w:val="22"/>
+          <w:shd w:val="clear" w:color="auto" w:fill="FAE2D5" w:themeFill="accent2" w:themeFillTint="33"/>
+          <w:lang w:val="en-US" w:eastAsia="en-US"/>
+        </w:rPr>
+        <w:t>conda</w:t>
+      </w:r>
+      <w:proofErr w:type="spellEnd"/>
+      <w:r>
+        <w:rPr>
+          <w:sz w:val="22"/>
+          <w:szCs w:val="22"/>
+          <w:shd w:val="clear" w:color="auto" w:fill="FAE2D5" w:themeFill="accent2" w:themeFillTint="33"/>
+          <w:lang w:val="en-US" w:eastAsia="en-US"/>
+        </w:rPr>
+        <w:t xml:space="preserve"> create --name rapids-0.21.08 --file </w:t>
+      </w:r>
+      <w:r>
+        <w:rPr>
+          <w:sz w:val="22"/>
+          <w:szCs w:val="22"/>
+          <w:shd w:val="clear" w:color="auto" w:fill="FAE2D5" w:themeFill="accent2" w:themeFillTint="33"/>
+          <w:lang w:val="en-US" w:eastAsia="en-US"/>
+        </w:rPr>
+        <w:t>requirements-R02108</w:t>
+      </w:r>
+      <w:r>
+        <w:rPr>
+          <w:sz w:val="22"/>
+          <w:szCs w:val="22"/>
+          <w:shd w:val="clear" w:color="auto" w:fill="FAE2D5" w:themeFill="accent2" w:themeFillTint="33"/>
+          <w:lang w:val="en-US" w:eastAsia="en-US"/>
+        </w:rPr>
+        <w:t>.txt</w:t>
+      </w:r>
+    </w:p>
+    <w:p>
+      <w:pPr>
+        <w:rPr>
+          <w:b/>
+          <w:bCs/>
+          <w:sz w:val="22"/>
+          <w:szCs w:val="22"/>
+          <w:u w:val="single"/>
+          <w:lang w:val="en-US" w:eastAsia="en-US"/>
+        </w:rPr>
+      </w:pPr>
+    </w:p>
+    <w:p>
+      <w:pPr>
+        <w:pStyle w:val="Titre1"/>
+        <w:numPr>
+          <w:ilvl w:val="0"/>
+          <w:numId w:val="7"/>
         </w:numPr>
         <w:rPr>
           <w:lang w:eastAsia="en-US"/>
@@ -402,7 +580,7 @@
         <w:pStyle w:val="Paragraphedeliste"/>
         <w:numPr>
           <w:ilvl w:val="1"/>
-          <w:numId w:val="3"/>
+          <w:numId w:val="7"/>
         </w:numPr>
         <w:rPr>
           <w:b/>
@@ -861,7 +1039,7 @@
         <w:pStyle w:val="Paragraphedeliste"/>
         <w:numPr>
           <w:ilvl w:val="1"/>
-          <w:numId w:val="3"/>
+          <w:numId w:val="7"/>
         </w:numPr>
         <w:rPr>
           <w:b/>
@@ -1271,7 +1449,6 @@
           <w:szCs w:val="18"/>
           <w:lang w:val="en-US"/>
         </w:rPr>
-        <w:lastRenderedPageBreak/>
         <w:t>' /work/</w:t>
       </w:r>
       <w:proofErr w:type="spellStart"/>
@@ -2213,7 +2390,7 @@
         <w:pStyle w:val="Paragraphedeliste"/>
         <w:numPr>
           <w:ilvl w:val="1"/>
-          <w:numId w:val="3"/>
+          <w:numId w:val="7"/>
         </w:numPr>
         <w:rPr>
           <w:b/>
@@ -2478,6 +2655,7 @@
           <w:sz w:val="22"/>
           <w:szCs w:val="22"/>
         </w:rPr>
+        <w:lastRenderedPageBreak/>
         <w:drawing>
           <wp:inline distT="0" distB="0" distL="0" distR="0" wp14:anchorId="555363E0" wp14:editId="490D7F07">
             <wp:extent cx="3240000" cy="2638143"/>
@@ -2862,6 +3040,7 @@
           <w:sz w:val="22"/>
           <w:szCs w:val="22"/>
         </w:rPr>
+        <w:lastRenderedPageBreak/>
         <w:drawing>
           <wp:anchor distT="0" distB="0" distL="114300" distR="114300" simplePos="0" relativeHeight="251658240" behindDoc="0" locked="0" layoutInCell="1" allowOverlap="1" wp14:anchorId="3ABCC333" wp14:editId="025489E1">
             <wp:simplePos x="0" y="0"/>
@@ -3524,7 +3703,6 @@
           <w:szCs w:val="22"/>
           <w:lang w:eastAsia="en-US"/>
         </w:rPr>
-        <w:lastRenderedPageBreak/>
         <w:t xml:space="preserve">TILE : numéro de la tuile </w:t>
       </w:r>
       <w:r>
@@ -3750,7 +3928,7 @@
         <w:pStyle w:val="Paragraphedeliste"/>
         <w:numPr>
           <w:ilvl w:val="1"/>
-          <w:numId w:val="3"/>
+          <w:numId w:val="7"/>
         </w:numPr>
         <w:rPr>
           <w:b/>
@@ -4171,7 +4349,7 @@
           <w:szCs w:val="18"/>
           <w:lang w:val="en-US" w:eastAsia="en-US"/>
         </w:rPr>
-        <w:t xml:space="preserve">/TEST_FLOODML/TMP' </w:t>
+        <w:t xml:space="preserve">/TEST_FLOODML/' </w:t>
       </w:r>
     </w:p>
     <w:p>
@@ -4527,6 +4705,7 @@
           <w:szCs w:val="22"/>
           <w:lang w:eastAsia="en-US"/>
         </w:rPr>
+        <w:lastRenderedPageBreak/>
         <w:br/>
       </w:r>
       <w:r>
@@ -5426,7 +5605,7 @@
         <w:rPr>
           <w:sz w:val="22"/>
           <w:szCs w:val="22"/>
-          <w:lang w:eastAsia="en-US"/>
+          <w:lang w:val="en-US" w:eastAsia="en-US"/>
         </w:rPr>
         <w:br/>
       </w:r>
@@ -5755,7 +5934,7 @@
         <w:pStyle w:val="Paragraphedeliste"/>
         <w:numPr>
           <w:ilvl w:val="0"/>
-          <w:numId w:val="3"/>
+          <w:numId w:val="7"/>
         </w:numPr>
         <w:rPr>
           <w:rFonts w:asciiTheme="majorHAnsi" w:eastAsiaTheme="majorEastAsia" w:hAnsiTheme="majorHAnsi" w:cstheme="majorBidi"/>
@@ -5774,7 +5953,6 @@
           <w:szCs w:val="40"/>
           <w:lang w:eastAsia="en-US"/>
         </w:rPr>
-        <w:lastRenderedPageBreak/>
         <w:t>Dockerisation</w:t>
       </w:r>
       <w:proofErr w:type="spellEnd"/>
@@ -5795,7 +5973,7 @@
         <w:pStyle w:val="Paragraphedeliste"/>
         <w:numPr>
           <w:ilvl w:val="1"/>
-          <w:numId w:val="3"/>
+          <w:numId w:val="7"/>
         </w:numPr>
         <w:rPr>
           <w:rFonts w:asciiTheme="majorHAnsi" w:eastAsiaTheme="majorEastAsia" w:hAnsiTheme="majorHAnsi" w:cstheme="majorBidi"/>
@@ -5920,7 +6098,7 @@
         <w:pStyle w:val="Paragraphedeliste"/>
         <w:numPr>
           <w:ilvl w:val="1"/>
-          <w:numId w:val="3"/>
+          <w:numId w:val="7"/>
         </w:numPr>
         <w:rPr>
           <w:rFonts w:asciiTheme="majorHAnsi" w:eastAsiaTheme="majorEastAsia" w:hAnsiTheme="majorHAnsi" w:cstheme="majorBidi"/>
@@ -5942,6 +6120,16 @@
         <w:t>Dockerfile</w:t>
       </w:r>
       <w:proofErr w:type="spellEnd"/>
+      <w:r>
+        <w:rPr>
+          <w:rFonts w:asciiTheme="majorHAnsi" w:eastAsiaTheme="majorEastAsia" w:hAnsiTheme="majorHAnsi" w:cstheme="majorBidi"/>
+          <w:color w:val="0F4761" w:themeColor="accent1" w:themeShade="BF"/>
+          <w:sz w:val="40"/>
+          <w:szCs w:val="40"/>
+          <w:lang w:eastAsia="en-US"/>
+        </w:rPr>
+        <w:t xml:space="preserve"> et image</w:t>
+      </w:r>
     </w:p>
     <w:p/>
     <w:p>
@@ -6033,7 +6221,15 @@
           <w:sz w:val="22"/>
           <w:szCs w:val="22"/>
         </w:rPr>
-        <w:t xml:space="preserve"> cadre de la démonstration de pré-opérationnalisation, ne sont prévues que les données Sentinel-1 et sentinel-2 pour une utilisation via docker </w:t>
+        <w:t xml:space="preserve"> cadre de la démonstration de pré-opérationnalisation, ne sont prévues que </w:t>
+      </w:r>
+      <w:r>
+        <w:rPr>
+          <w:sz w:val="22"/>
+          <w:szCs w:val="22"/>
+        </w:rPr>
+        <w:lastRenderedPageBreak/>
+        <w:t xml:space="preserve">les données Sentinel-1 et sentinel-2 pour une utilisation via docker </w:t>
       </w:r>
       <w:proofErr w:type="spellStart"/>
       <w:r>
@@ -7076,7 +7272,7 @@
         <w:pStyle w:val="Paragraphedeliste"/>
         <w:numPr>
           <w:ilvl w:val="1"/>
-          <w:numId w:val="3"/>
+          <w:numId w:val="7"/>
         </w:numPr>
         <w:rPr>
           <w:rFonts w:asciiTheme="majorHAnsi" w:eastAsiaTheme="majorEastAsia" w:hAnsiTheme="majorHAnsi" w:cstheme="majorBidi"/>
@@ -7161,7 +7357,16 @@
           <w:sz w:val="22"/>
           <w:szCs w:val="22"/>
         </w:rPr>
-        <w:t>Ainsi, quatre volumes sont à monter, liés aux inputs, outputs, et données annexes disponibles sur le HPC du CNES. A l’exécution du docker monté à partir de l’image créée au préalable, la commande de lancement idoine du docker doit donc être telle que suit, avec les différents arguments listés :</w:t>
+        <w:t xml:space="preserve">Ainsi, quatre volumes sont à monter, liés aux inputs, outputs, et données annexes disponibles sur le HPC du CNES. A </w:t>
+      </w:r>
+      <w:r>
+        <w:rPr>
+          <w:rFonts w:eastAsia="Calibri" w:cs="Arial"/>
+          <w:sz w:val="22"/>
+          <w:szCs w:val="22"/>
+        </w:rPr>
+        <w:lastRenderedPageBreak/>
+        <w:t>l’exécution du docker monté à partir de l’image créée au préalable, la commande de lancement idoine du docker doit donc être telle que suit, avec les différents arguments listés :</w:t>
       </w:r>
     </w:p>
     <w:p>
@@ -7309,34 +7514,12 @@
       </w:r>
       <w:proofErr w:type="spellStart"/>
       <w:r>
-        <w:rPr>
-          <w:rFonts w:asciiTheme="minorHAnsi" w:hAnsiTheme="minorHAnsi"/>
-          <w:sz w:val="16"/>
-          <w:szCs w:val="16"/>
-        </w:rPr>
         <w:fldChar w:fldCharType="begin"/>
       </w:r>
       <w:r>
-        <w:rPr>
-          <w:rFonts w:asciiTheme="minorHAnsi" w:hAnsiTheme="minorHAnsi"/>
-          <w:sz w:val="16"/>
-          <w:szCs w:val="16"/>
-        </w:rPr>
         <w:instrText>HYPERLINK "http://infold/data" \t "_blank"</w:instrText>
       </w:r>
       <w:r>
-        <w:rPr>
-          <w:rFonts w:asciiTheme="minorHAnsi" w:hAnsiTheme="minorHAnsi"/>
-          <w:sz w:val="16"/>
-          <w:szCs w:val="16"/>
-        </w:rPr>
-      </w:r>
-      <w:r>
-        <w:rPr>
-          <w:rFonts w:asciiTheme="minorHAnsi" w:hAnsiTheme="minorHAnsi"/>
-          <w:sz w:val="16"/>
-          <w:szCs w:val="16"/>
-        </w:rPr>
         <w:fldChar w:fldCharType="separate"/>
       </w:r>
       <w:r>
@@ -7419,34 +7602,12 @@
       </w:r>
       <w:proofErr w:type="spellStart"/>
       <w:r>
-        <w:rPr>
-          <w:rFonts w:asciiTheme="minorHAnsi" w:hAnsiTheme="minorHAnsi"/>
-          <w:sz w:val="16"/>
-          <w:szCs w:val="16"/>
-        </w:rPr>
         <w:fldChar w:fldCharType="begin"/>
       </w:r>
       <w:r>
-        <w:rPr>
-          <w:rFonts w:asciiTheme="minorHAnsi" w:hAnsiTheme="minorHAnsi"/>
-          <w:sz w:val="16"/>
-          <w:szCs w:val="16"/>
-        </w:rPr>
         <w:instrText>HYPERLINK "http://dir_out/OUTPUT" \t "_blank"</w:instrText>
       </w:r>
       <w:r>
-        <w:rPr>
-          <w:rFonts w:asciiTheme="minorHAnsi" w:hAnsiTheme="minorHAnsi"/>
-          <w:sz w:val="16"/>
-          <w:szCs w:val="16"/>
-        </w:rPr>
-      </w:r>
-      <w:r>
-        <w:rPr>
-          <w:rFonts w:asciiTheme="minorHAnsi" w:hAnsiTheme="minorHAnsi"/>
-          <w:sz w:val="16"/>
-          <w:szCs w:val="16"/>
-        </w:rPr>
         <w:fldChar w:fldCharType="separate"/>
       </w:r>
       <w:r>
@@ -8434,6 +8595,7 @@
         <w:spacing w:before="0" w:beforeAutospacing="0" w:after="80" w:afterAutospacing="0"/>
         <w:rPr>
           <w:rFonts w:asciiTheme="minorHAnsi" w:eastAsia="Calibri" w:hAnsiTheme="minorHAnsi" w:cs="Arial"/>
+          <w:color w:val="00B050"/>
           <w:sz w:val="16"/>
           <w:szCs w:val="16"/>
           <w:lang w:eastAsia="en-US"/>
@@ -8459,6 +8621,678 @@
         <w:t>## rayon du filtre de majorité pour filtrage (laissé à 2 par défaut, mais pouvant être changé)</w:t>
       </w:r>
     </w:p>
+    <w:p>
+      <w:pPr>
+        <w:pStyle w:val="NormalWeb"/>
+        <w:spacing w:before="0" w:beforeAutospacing="0" w:after="80" w:afterAutospacing="0"/>
+        <w:rPr>
+          <w:rFonts w:asciiTheme="minorHAnsi" w:eastAsia="Calibri" w:hAnsiTheme="minorHAnsi" w:cs="Arial"/>
+          <w:sz w:val="16"/>
+          <w:szCs w:val="16"/>
+          <w:lang w:eastAsia="en-US"/>
+        </w:rPr>
+      </w:pPr>
+    </w:p>
+    <w:p>
+      <w:pPr>
+        <w:pStyle w:val="Titre2"/>
+        <w:numPr>
+          <w:ilvl w:val="1"/>
+          <w:numId w:val="7"/>
+        </w:numPr>
+        <w:rPr>
+          <w:lang w:eastAsia="en-US"/>
+        </w:rPr>
+      </w:pPr>
+      <w:r>
+        <w:rPr>
+          <w:lang w:eastAsia="en-US"/>
+        </w:rPr>
+        <w:t xml:space="preserve">Transfert vers </w:t>
+      </w:r>
+      <w:r>
+        <w:rPr>
+          <w:lang w:eastAsia="en-US"/>
+        </w:rPr>
+        <w:t xml:space="preserve">CS pour image </w:t>
+      </w:r>
+      <w:proofErr w:type="spellStart"/>
+      <w:r>
+        <w:rPr>
+          <w:lang w:eastAsia="en-US"/>
+        </w:rPr>
+        <w:t>singularity</w:t>
+      </w:r>
+      <w:proofErr w:type="spellEnd"/>
+    </w:p>
+    <w:p>
+      <w:pPr>
+        <w:jc w:val="both"/>
+        <w:rPr>
+          <w:sz w:val="22"/>
+          <w:szCs w:val="22"/>
+          <w:lang w:eastAsia="en-US"/>
+        </w:rPr>
+      </w:pPr>
+      <w:r>
+        <w:rPr>
+          <w:sz w:val="22"/>
+          <w:szCs w:val="22"/>
+          <w:lang w:eastAsia="en-US"/>
+        </w:rPr>
+        <w:t>Le CNES ne pouvant exécuter directement de conteneurs Docker,</w:t>
+      </w:r>
+      <w:r>
+        <w:rPr>
+          <w:sz w:val="22"/>
+          <w:szCs w:val="22"/>
+          <w:lang w:eastAsia="en-US"/>
+        </w:rPr>
+        <w:t xml:space="preserve"> il a été nécessaire de déposer l’image docker sur un repository leur appartenant. Ceci a été fait via les </w:t>
+      </w:r>
+      <w:r>
+        <w:rPr>
+          <w:sz w:val="22"/>
+          <w:szCs w:val="22"/>
+          <w:lang w:eastAsia="en-US"/>
+        </w:rPr>
+        <w:t>commandes suivantes</w:t>
+      </w:r>
+      <w:r>
+        <w:rPr>
+          <w:sz w:val="22"/>
+          <w:szCs w:val="22"/>
+          <w:lang w:eastAsia="en-US"/>
+        </w:rPr>
+        <w:t xml:space="preserve"> après avoir eu accès aux login/</w:t>
+      </w:r>
+      <w:proofErr w:type="spellStart"/>
+      <w:r>
+        <w:rPr>
+          <w:sz w:val="22"/>
+          <w:szCs w:val="22"/>
+          <w:lang w:eastAsia="en-US"/>
+        </w:rPr>
+        <w:t>mdp</w:t>
+      </w:r>
+      <w:proofErr w:type="spellEnd"/>
+      <w:r>
+        <w:rPr>
+          <w:sz w:val="22"/>
+          <w:szCs w:val="22"/>
+          <w:lang w:eastAsia="en-US"/>
+        </w:rPr>
+        <w:t xml:space="preserve"> idoines :</w:t>
+      </w:r>
+    </w:p>
+    <w:p>
+      <w:pPr>
+        <w:jc w:val="both"/>
+        <w:rPr>
+          <w:sz w:val="22"/>
+          <w:szCs w:val="22"/>
+          <w:lang w:eastAsia="en-US"/>
+        </w:rPr>
+      </w:pPr>
+    </w:p>
+    <w:p>
+      <w:pPr>
+        <w:shd w:val="clear" w:color="auto" w:fill="FAE2D5" w:themeFill="accent2" w:themeFillTint="33"/>
+        <w:rPr>
+          <w:sz w:val="16"/>
+          <w:szCs w:val="16"/>
+          <w:lang w:eastAsia="en-US"/>
+        </w:rPr>
+      </w:pPr>
+      <w:proofErr w:type="gramStart"/>
+      <w:r>
+        <w:rPr>
+          <w:sz w:val="16"/>
+          <w:szCs w:val="16"/>
+          <w:lang w:eastAsia="en-US"/>
+        </w:rPr>
+        <w:t>docker</w:t>
+      </w:r>
+      <w:proofErr w:type="gramEnd"/>
+      <w:r>
+        <w:rPr>
+          <w:sz w:val="16"/>
+          <w:szCs w:val="16"/>
+          <w:lang w:eastAsia="en-US"/>
+        </w:rPr>
+        <w:t xml:space="preserve"> login 643vlk6z.gra7.container-registry.ovh.net -u </w:t>
+      </w:r>
+      <w:r>
+        <w:rPr>
+          <w:sz w:val="16"/>
+          <w:szCs w:val="16"/>
+          <w:lang w:eastAsia="en-US"/>
+        </w:rPr>
+        <w:t>‘</w:t>
+      </w:r>
+      <w:proofErr w:type="spellStart"/>
+      <w:r>
+        <w:rPr>
+          <w:sz w:val="16"/>
+          <w:szCs w:val="16"/>
+          <w:lang w:eastAsia="en-US"/>
+        </w:rPr>
+        <w:t>username</w:t>
+      </w:r>
+      <w:proofErr w:type="spellEnd"/>
+      <w:r>
+        <w:rPr>
+          <w:sz w:val="16"/>
+          <w:szCs w:val="16"/>
+          <w:lang w:eastAsia="en-US"/>
+        </w:rPr>
+        <w:t>’</w:t>
+      </w:r>
+    </w:p>
+    <w:p>
+      <w:pPr>
+        <w:shd w:val="clear" w:color="auto" w:fill="FAE2D5" w:themeFill="accent2" w:themeFillTint="33"/>
+        <w:rPr>
+          <w:sz w:val="16"/>
+          <w:szCs w:val="16"/>
+          <w:lang w:eastAsia="en-US"/>
+        </w:rPr>
+      </w:pPr>
+      <w:proofErr w:type="gramStart"/>
+      <w:r>
+        <w:rPr>
+          <w:sz w:val="16"/>
+          <w:szCs w:val="16"/>
+          <w:lang w:eastAsia="en-US"/>
+        </w:rPr>
+        <w:t>docker</w:t>
+      </w:r>
+      <w:proofErr w:type="gramEnd"/>
+      <w:r>
+        <w:rPr>
+          <w:sz w:val="16"/>
+          <w:szCs w:val="16"/>
+          <w:lang w:eastAsia="en-US"/>
+        </w:rPr>
+        <w:t xml:space="preserve"> tag </w:t>
+      </w:r>
+      <w:r>
+        <w:rPr>
+          <w:sz w:val="16"/>
+          <w:szCs w:val="16"/>
+          <w:lang w:eastAsia="en-US"/>
+        </w:rPr>
+        <w:t xml:space="preserve">flooddam:fdamdtv1.1 </w:t>
+      </w:r>
+      <w:r>
+        <w:rPr>
+          <w:sz w:val="16"/>
+          <w:szCs w:val="16"/>
+          <w:lang w:eastAsia="en-US"/>
+        </w:rPr>
+        <w:t>643vlk6z.gra7.container-registry.ovh.net/flooddam/</w:t>
+      </w:r>
+      <w:r>
+        <w:rPr>
+          <w:sz w:val="16"/>
+          <w:szCs w:val="16"/>
+          <w:lang w:eastAsia="en-US"/>
+        </w:rPr>
+        <w:t>flooddam</w:t>
+      </w:r>
+      <w:r>
+        <w:rPr>
+          <w:sz w:val="16"/>
+          <w:szCs w:val="16"/>
+          <w:lang w:eastAsia="en-US"/>
+        </w:rPr>
+        <w:t>:fdamdtv1.1</w:t>
+      </w:r>
+    </w:p>
+    <w:p>
+      <w:pPr>
+        <w:shd w:val="clear" w:color="auto" w:fill="FAE2D5" w:themeFill="accent2" w:themeFillTint="33"/>
+        <w:rPr>
+          <w:sz w:val="16"/>
+          <w:szCs w:val="16"/>
+          <w:lang w:val="en-US" w:eastAsia="en-US"/>
+        </w:rPr>
+      </w:pPr>
+      <w:r>
+        <w:rPr>
+          <w:sz w:val="16"/>
+          <w:szCs w:val="16"/>
+          <w:lang w:val="en-US" w:eastAsia="en-US"/>
+        </w:rPr>
+        <w:t>docker push 643vlk6z.gra7.container-registry.ovh.net/flooddam/</w:t>
+      </w:r>
+      <w:proofErr w:type="gramStart"/>
+      <w:r>
+        <w:rPr>
+          <w:sz w:val="16"/>
+          <w:szCs w:val="16"/>
+          <w:lang w:val="en-US" w:eastAsia="en-US"/>
+        </w:rPr>
+        <w:t>flooddam:fdamdtv</w:t>
+      </w:r>
+      <w:proofErr w:type="gramEnd"/>
+      <w:r>
+        <w:rPr>
+          <w:sz w:val="16"/>
+          <w:szCs w:val="16"/>
+          <w:lang w:val="en-US" w:eastAsia="en-US"/>
+        </w:rPr>
+        <w:t>1.1</w:t>
+      </w:r>
+    </w:p>
+    <w:p>
+      <w:pPr>
+        <w:rPr>
+          <w:rFonts w:asciiTheme="majorHAnsi" w:eastAsiaTheme="majorEastAsia" w:hAnsiTheme="majorHAnsi" w:cstheme="majorBidi"/>
+          <w:color w:val="0F4761" w:themeColor="accent1" w:themeShade="BF"/>
+          <w:sz w:val="22"/>
+          <w:szCs w:val="22"/>
+          <w:lang w:val="en-US" w:eastAsia="en-US"/>
+        </w:rPr>
+      </w:pPr>
+    </w:p>
+    <w:p>
+      <w:r>
+        <w:t>Enfin,</w:t>
+      </w:r>
+      <w:r>
+        <w:t xml:space="preserve"> p</w:t>
+      </w:r>
+      <w:r>
+        <w:t>our</w:t>
+      </w:r>
+      <w:r>
+        <w:t xml:space="preserve"> convertir cette image docker en</w:t>
+      </w:r>
+      <w:r>
+        <w:t xml:space="preserve"> cont</w:t>
+      </w:r>
+      <w:r>
+        <w:t>e</w:t>
+      </w:r>
+      <w:r>
+        <w:t>ne</w:t>
+      </w:r>
+      <w:r>
+        <w:t>u</w:t>
+      </w:r>
+      <w:r>
+        <w:t xml:space="preserve">r </w:t>
+      </w:r>
+      <w:proofErr w:type="spellStart"/>
+      <w:r>
+        <w:t>Singularity</w:t>
+      </w:r>
+      <w:proofErr w:type="spellEnd"/>
+      <w:r>
+        <w:t xml:space="preserve">, voici la commande </w:t>
+      </w:r>
+      <w:r>
+        <w:t>utilisée</w:t>
+      </w:r>
+      <w:r>
+        <w:t xml:space="preserve"> :</w:t>
+      </w:r>
+    </w:p>
+    <w:p/>
+    <w:p>
+      <w:pPr>
+        <w:shd w:val="clear" w:color="auto" w:fill="FAE2D5" w:themeFill="accent2" w:themeFillTint="33"/>
+        <w:rPr>
+          <w:sz w:val="16"/>
+          <w:szCs w:val="16"/>
+          <w:lang w:eastAsia="en-US"/>
+        </w:rPr>
+      </w:pPr>
+      <w:r>
+        <w:rPr>
+          <w:sz w:val="16"/>
+          <w:szCs w:val="16"/>
+          <w:lang w:eastAsia="en-US"/>
+        </w:rPr>
+        <w:t>export IMAGE_NAME=flooddam</w:t>
+      </w:r>
+    </w:p>
+    <w:p>
+      <w:pPr>
+        <w:shd w:val="clear" w:color="auto" w:fill="FAE2D5" w:themeFill="accent2" w:themeFillTint="33"/>
+        <w:rPr>
+          <w:sz w:val="16"/>
+          <w:szCs w:val="16"/>
+          <w:lang w:eastAsia="en-US"/>
+        </w:rPr>
+      </w:pPr>
+      <w:proofErr w:type="gramStart"/>
+      <w:r>
+        <w:rPr>
+          <w:sz w:val="16"/>
+          <w:szCs w:val="16"/>
+          <w:lang w:eastAsia="en-US"/>
+        </w:rPr>
+        <w:t>export</w:t>
+      </w:r>
+      <w:proofErr w:type="gramEnd"/>
+      <w:r>
+        <w:rPr>
+          <w:sz w:val="16"/>
+          <w:szCs w:val="16"/>
+          <w:lang w:eastAsia="en-US"/>
+        </w:rPr>
+        <w:t xml:space="preserve"> IMAGE_VERSION=fdamdt_v1</w:t>
+      </w:r>
+      <w:r>
+        <w:rPr>
+          <w:sz w:val="16"/>
+          <w:szCs w:val="16"/>
+          <w:lang w:eastAsia="en-US"/>
+        </w:rPr>
+        <w:t>.</w:t>
+      </w:r>
+      <w:r>
+        <w:rPr>
+          <w:sz w:val="16"/>
+          <w:szCs w:val="16"/>
+          <w:lang w:eastAsia="en-US"/>
+        </w:rPr>
+        <w:t>1</w:t>
+      </w:r>
+    </w:p>
+    <w:p>
+      <w:pPr>
+        <w:shd w:val="clear" w:color="auto" w:fill="FAE2D5" w:themeFill="accent2" w:themeFillTint="33"/>
+        <w:rPr>
+          <w:sz w:val="16"/>
+          <w:szCs w:val="16"/>
+          <w:lang w:eastAsia="en-US"/>
+        </w:rPr>
+      </w:pPr>
+      <w:proofErr w:type="gramStart"/>
+      <w:r>
+        <w:rPr>
+          <w:sz w:val="16"/>
+          <w:szCs w:val="16"/>
+          <w:lang w:eastAsia="en-US"/>
+        </w:rPr>
+        <w:t>docker</w:t>
+      </w:r>
+      <w:proofErr w:type="gramEnd"/>
+      <w:r>
+        <w:rPr>
+          <w:sz w:val="16"/>
+          <w:szCs w:val="16"/>
+          <w:lang w:eastAsia="en-US"/>
+        </w:rPr>
+        <w:t xml:space="preserve"> pull 643vlk6z.gra7.container-registry.ovh.net/flooddam/${IMAGE_NAME}:${IMAGE_VERSION}</w:t>
+      </w:r>
+    </w:p>
+    <w:p>
+      <w:pPr>
+        <w:shd w:val="clear" w:color="auto" w:fill="FAE2D5" w:themeFill="accent2" w:themeFillTint="33"/>
+        <w:rPr>
+          <w:sz w:val="16"/>
+          <w:szCs w:val="16"/>
+          <w:lang w:val="en-US" w:eastAsia="en-US"/>
+        </w:rPr>
+      </w:pPr>
+      <w:r>
+        <w:rPr>
+          <w:sz w:val="16"/>
+          <w:szCs w:val="16"/>
+          <w:lang w:val="en-US" w:eastAsia="en-US"/>
+        </w:rPr>
+        <w:t>docker run \</w:t>
+      </w:r>
+    </w:p>
+    <w:p>
+      <w:pPr>
+        <w:shd w:val="clear" w:color="auto" w:fill="FAE2D5" w:themeFill="accent2" w:themeFillTint="33"/>
+        <w:rPr>
+          <w:sz w:val="16"/>
+          <w:szCs w:val="16"/>
+          <w:lang w:val="en-US" w:eastAsia="en-US"/>
+        </w:rPr>
+      </w:pPr>
+      <w:r>
+        <w:rPr>
+          <w:sz w:val="16"/>
+          <w:szCs w:val="16"/>
+          <w:lang w:val="en-US" w:eastAsia="en-US"/>
+        </w:rPr>
+        <w:t>    -v /var/run/</w:t>
+      </w:r>
+      <w:proofErr w:type="spellStart"/>
+      <w:r>
+        <w:rPr>
+          <w:sz w:val="16"/>
+          <w:szCs w:val="16"/>
+          <w:lang w:val="en-US" w:eastAsia="en-US"/>
+        </w:rPr>
+        <w:t>docker.sock</w:t>
+      </w:r>
+      <w:proofErr w:type="spellEnd"/>
+      <w:r>
+        <w:rPr>
+          <w:sz w:val="16"/>
+          <w:szCs w:val="16"/>
+          <w:lang w:val="en-US" w:eastAsia="en-US"/>
+        </w:rPr>
+        <w:t>:/var/run/</w:t>
+      </w:r>
+      <w:proofErr w:type="spellStart"/>
+      <w:r>
+        <w:rPr>
+          <w:sz w:val="16"/>
+          <w:szCs w:val="16"/>
+          <w:lang w:val="en-US" w:eastAsia="en-US"/>
+        </w:rPr>
+        <w:t>docker.sock</w:t>
+      </w:r>
+      <w:proofErr w:type="spellEnd"/>
+      <w:r>
+        <w:rPr>
+          <w:sz w:val="16"/>
+          <w:szCs w:val="16"/>
+          <w:lang w:val="en-US" w:eastAsia="en-US"/>
+        </w:rPr>
+        <w:t xml:space="preserve"> \</w:t>
+      </w:r>
+    </w:p>
+    <w:p>
+      <w:pPr>
+        <w:shd w:val="clear" w:color="auto" w:fill="FAE2D5" w:themeFill="accent2" w:themeFillTint="33"/>
+        <w:rPr>
+          <w:sz w:val="16"/>
+          <w:szCs w:val="16"/>
+          <w:lang w:val="en-US" w:eastAsia="en-US"/>
+        </w:rPr>
+      </w:pPr>
+      <w:r>
+        <w:rPr>
+          <w:sz w:val="16"/>
+          <w:szCs w:val="16"/>
+          <w:lang w:val="en-US" w:eastAsia="en-US"/>
+        </w:rPr>
+        <w:t>    -v $(</w:t>
+      </w:r>
+      <w:proofErr w:type="spellStart"/>
+      <w:r>
+        <w:rPr>
+          <w:sz w:val="16"/>
+          <w:szCs w:val="16"/>
+          <w:lang w:val="en-US" w:eastAsia="en-US"/>
+        </w:rPr>
+        <w:t>pwd</w:t>
+      </w:r>
+      <w:proofErr w:type="spellEnd"/>
+      <w:r>
+        <w:rPr>
+          <w:sz w:val="16"/>
+          <w:szCs w:val="16"/>
+          <w:lang w:val="en-US" w:eastAsia="en-US"/>
+        </w:rPr>
+        <w:t>):/output \</w:t>
+      </w:r>
+    </w:p>
+    <w:p>
+      <w:pPr>
+        <w:shd w:val="clear" w:color="auto" w:fill="FAE2D5" w:themeFill="accent2" w:themeFillTint="33"/>
+        <w:rPr>
+          <w:sz w:val="16"/>
+          <w:szCs w:val="16"/>
+          <w:lang w:val="en-US" w:eastAsia="en-US"/>
+        </w:rPr>
+      </w:pPr>
+      <w:r>
+        <w:rPr>
+          <w:sz w:val="16"/>
+          <w:szCs w:val="16"/>
+          <w:lang w:val="en-US" w:eastAsia="en-US"/>
+        </w:rPr>
+        <w:t>    --privileged \</w:t>
+      </w:r>
+    </w:p>
+    <w:p>
+      <w:pPr>
+        <w:shd w:val="clear" w:color="auto" w:fill="FAE2D5" w:themeFill="accent2" w:themeFillTint="33"/>
+        <w:rPr>
+          <w:sz w:val="16"/>
+          <w:szCs w:val="16"/>
+          <w:lang w:val="en-US" w:eastAsia="en-US"/>
+        </w:rPr>
+      </w:pPr>
+      <w:r>
+        <w:rPr>
+          <w:sz w:val="16"/>
+          <w:szCs w:val="16"/>
+          <w:lang w:val="en-US" w:eastAsia="en-US"/>
+        </w:rPr>
+        <w:t>    -t --rm \</w:t>
+      </w:r>
+    </w:p>
+    <w:p>
+      <w:pPr>
+        <w:shd w:val="clear" w:color="auto" w:fill="FAE2D5" w:themeFill="accent2" w:themeFillTint="33"/>
+        <w:rPr>
+          <w:sz w:val="16"/>
+          <w:szCs w:val="16"/>
+          <w:lang w:val="en-US" w:eastAsia="en-US"/>
+        </w:rPr>
+      </w:pPr>
+      <w:r>
+        <w:rPr>
+          <w:sz w:val="16"/>
+          <w:szCs w:val="16"/>
+          <w:lang w:val="en-US" w:eastAsia="en-US"/>
+        </w:rPr>
+        <w:t xml:space="preserve">    </w:t>
+      </w:r>
+      <w:proofErr w:type="spellStart"/>
+      <w:r>
+        <w:rPr>
+          <w:sz w:val="16"/>
+          <w:szCs w:val="16"/>
+          <w:lang w:val="en-US" w:eastAsia="en-US"/>
+        </w:rPr>
+        <w:t>singularityware</w:t>
+      </w:r>
+      <w:proofErr w:type="spellEnd"/>
+      <w:r>
+        <w:rPr>
+          <w:sz w:val="16"/>
+          <w:szCs w:val="16"/>
+          <w:lang w:val="en-US" w:eastAsia="en-US"/>
+        </w:rPr>
+        <w:t>/docker2singularity \</w:t>
+      </w:r>
+    </w:p>
+    <w:p>
+      <w:pPr>
+        <w:shd w:val="clear" w:color="auto" w:fill="FAE2D5" w:themeFill="accent2" w:themeFillTint="33"/>
+        <w:rPr>
+          <w:sz w:val="16"/>
+          <w:szCs w:val="16"/>
+          <w:lang w:val="en-US" w:eastAsia="en-US"/>
+        </w:rPr>
+      </w:pPr>
+      <w:r>
+        <w:rPr>
+          <w:sz w:val="16"/>
+          <w:szCs w:val="16"/>
+          <w:lang w:val="en-US" w:eastAsia="en-US"/>
+        </w:rPr>
+        <w:t>        --name ${IMAGE_NAME}-${IMAGE_VERSION</w:t>
+      </w:r>
+      <w:proofErr w:type="gramStart"/>
+      <w:r>
+        <w:rPr>
+          <w:sz w:val="16"/>
+          <w:szCs w:val="16"/>
+          <w:lang w:val="en-US" w:eastAsia="en-US"/>
+        </w:rPr>
+        <w:t>}.</w:t>
+      </w:r>
+      <w:proofErr w:type="spellStart"/>
+      <w:r>
+        <w:rPr>
+          <w:sz w:val="16"/>
+          <w:szCs w:val="16"/>
+          <w:lang w:val="en-US" w:eastAsia="en-US"/>
+        </w:rPr>
+        <w:t>simg</w:t>
+      </w:r>
+      <w:proofErr w:type="spellEnd"/>
+      <w:proofErr w:type="gramEnd"/>
+      <w:r>
+        <w:rPr>
+          <w:sz w:val="16"/>
+          <w:szCs w:val="16"/>
+          <w:lang w:val="en-US" w:eastAsia="en-US"/>
+        </w:rPr>
+        <w:t xml:space="preserve"> \</w:t>
+      </w:r>
+    </w:p>
+    <w:p>
+      <w:pPr>
+        <w:shd w:val="clear" w:color="auto" w:fill="FAE2D5" w:themeFill="accent2" w:themeFillTint="33"/>
+        <w:rPr>
+          <w:sz w:val="16"/>
+          <w:szCs w:val="16"/>
+          <w:lang w:val="en-US" w:eastAsia="en-US"/>
+        </w:rPr>
+      </w:pPr>
+      <w:r>
+        <w:rPr>
+          <w:sz w:val="16"/>
+          <w:szCs w:val="16"/>
+          <w:lang w:val="en-US" w:eastAsia="en-US"/>
+        </w:rPr>
+        <w:t>        643vlk6z.gra7.container-registry.ovh.net/flooddam/${IMAGE_NAME</w:t>
+      </w:r>
+      <w:proofErr w:type="gramStart"/>
+      <w:r>
+        <w:rPr>
+          <w:sz w:val="16"/>
+          <w:szCs w:val="16"/>
+          <w:lang w:val="en-US" w:eastAsia="en-US"/>
+        </w:rPr>
+        <w:t>}:$</w:t>
+      </w:r>
+      <w:proofErr w:type="gramEnd"/>
+      <w:r>
+        <w:rPr>
+          <w:sz w:val="16"/>
+          <w:szCs w:val="16"/>
+          <w:lang w:val="en-US" w:eastAsia="en-US"/>
+        </w:rPr>
+        <w:t>{IMAGE_VERSION}</w:t>
+      </w:r>
+    </w:p>
+    <w:p/>
     <w:p>
       <w:pPr>
         <w:rPr>
@@ -8466,141 +9300,9 @@
           <w:color w:val="0F4761" w:themeColor="accent1" w:themeShade="BF"/>
           <w:sz w:val="40"/>
           <w:szCs w:val="40"/>
-          <w:lang w:eastAsia="en-US"/>
-        </w:rPr>
-      </w:pPr>
-    </w:p>
-    <w:p>
-      <w:pPr>
-        <w:pStyle w:val="Paragraphedeliste"/>
-        <w:numPr>
-          <w:ilvl w:val="1"/>
-          <w:numId w:val="3"/>
-        </w:numPr>
-        <w:rPr>
-          <w:rFonts w:asciiTheme="majorHAnsi" w:eastAsiaTheme="majorEastAsia" w:hAnsiTheme="majorHAnsi" w:cstheme="majorBidi"/>
-          <w:color w:val="0F4761" w:themeColor="accent1" w:themeShade="BF"/>
-          <w:sz w:val="40"/>
-          <w:szCs w:val="40"/>
-          <w:lang w:eastAsia="en-US"/>
-        </w:rPr>
-      </w:pPr>
-      <w:r>
-        <w:rPr>
-          <w:rFonts w:asciiTheme="majorHAnsi" w:eastAsiaTheme="majorEastAsia" w:hAnsiTheme="majorHAnsi" w:cstheme="majorBidi"/>
-          <w:color w:val="0F4761" w:themeColor="accent1" w:themeShade="BF"/>
-          <w:sz w:val="40"/>
-          <w:szCs w:val="40"/>
-          <w:lang w:eastAsia="en-US"/>
-        </w:rPr>
-        <w:t>Suppression</w:t>
-      </w:r>
-      <w:r>
-        <w:rPr>
-          <w:rFonts w:asciiTheme="majorHAnsi" w:eastAsiaTheme="majorEastAsia" w:hAnsiTheme="majorHAnsi" w:cstheme="majorBidi"/>
-          <w:color w:val="0F4761" w:themeColor="accent1" w:themeShade="BF"/>
-          <w:sz w:val="40"/>
-          <w:szCs w:val="40"/>
-          <w:lang w:eastAsia="en-US"/>
-        </w:rPr>
-        <w:t xml:space="preserve"> de l’image docker</w:t>
-      </w:r>
-    </w:p>
-    <w:p>
-      <w:pPr>
-        <w:rPr>
-          <w:sz w:val="22"/>
-          <w:szCs w:val="22"/>
-          <w:lang w:eastAsia="en-US"/>
-        </w:rPr>
-      </w:pPr>
-    </w:p>
-    <w:p>
-      <w:pPr>
-        <w:rPr>
-          <w:sz w:val="22"/>
-          <w:szCs w:val="22"/>
-          <w:lang w:eastAsia="en-US"/>
-        </w:rPr>
-      </w:pPr>
-      <w:r>
-        <w:rPr>
-          <w:sz w:val="22"/>
-          <w:szCs w:val="22"/>
-          <w:lang w:eastAsia="en-US"/>
-        </w:rPr>
-        <w:t>Si l’image docker créée n’a plus besoin d’être active, elle peut être supprimée en utilisant la commande suivante (en suivant la nomenclature précédente) :</w:t>
-      </w:r>
-    </w:p>
-    <w:p>
-      <w:pPr>
-        <w:shd w:val="clear" w:color="auto" w:fill="FAE2D5" w:themeFill="accent2" w:themeFillTint="33"/>
-        <w:jc w:val="center"/>
-        <w:rPr>
-          <w:rFonts w:asciiTheme="minorHAnsi" w:eastAsia="Calibri" w:hAnsiTheme="minorHAnsi" w:cs="Arial"/>
-          <w:sz w:val="16"/>
-          <w:szCs w:val="16"/>
-          <w:lang w:eastAsia="en-US"/>
-        </w:rPr>
-      </w:pPr>
-      <w:r>
-        <w:rPr>
-          <w:rFonts w:asciiTheme="minorHAnsi" w:eastAsia="Calibri" w:hAnsiTheme="minorHAnsi" w:cs="Arial"/>
-          <w:sz w:val="16"/>
-          <w:szCs w:val="16"/>
-          <w:lang w:eastAsia="en-US"/>
-        </w:rPr>
-        <w:t xml:space="preserve">docker </w:t>
-      </w:r>
-      <w:proofErr w:type="spellStart"/>
-      <w:r>
-        <w:rPr>
-          <w:rFonts w:asciiTheme="minorHAnsi" w:eastAsia="Calibri" w:hAnsiTheme="minorHAnsi" w:cs="Arial"/>
-          <w:sz w:val="16"/>
-          <w:szCs w:val="16"/>
-          <w:lang w:eastAsia="en-US"/>
-        </w:rPr>
-        <w:t>rmi</w:t>
-      </w:r>
-      <w:proofErr w:type="spellEnd"/>
-      <w:r>
-        <w:rPr>
-          <w:rFonts w:asciiTheme="minorHAnsi" w:eastAsia="Calibri" w:hAnsiTheme="minorHAnsi" w:cs="Arial"/>
-          <w:sz w:val="16"/>
-          <w:szCs w:val="16"/>
-          <w:lang w:eastAsia="en-US"/>
-        </w:rPr>
-        <w:t xml:space="preserve"> </w:t>
-      </w:r>
-      <w:proofErr w:type="spellStart"/>
-      <w:r>
-        <w:rPr>
-          <w:rFonts w:asciiTheme="minorHAnsi" w:eastAsia="Calibri" w:hAnsiTheme="minorHAnsi" w:cs="Arial"/>
-          <w:sz w:val="16"/>
-          <w:szCs w:val="16"/>
-          <w:lang w:eastAsia="en-US"/>
-        </w:rPr>
-        <w:t>floodml</w:t>
-      </w:r>
-      <w:proofErr w:type="spellEnd"/>
-      <w:r>
-        <w:rPr>
-          <w:rFonts w:asciiTheme="minorHAnsi" w:eastAsia="Calibri" w:hAnsiTheme="minorHAnsi" w:cs="Arial"/>
-          <w:sz w:val="16"/>
-          <w:szCs w:val="16"/>
-          <w:lang w:eastAsia="en-US"/>
-        </w:rPr>
-        <w:t>: fldmlv</w:t>
-      </w:r>
-      <w:r>
-        <w:rPr>
-          <w:rFonts w:asciiTheme="minorHAnsi" w:eastAsia="Calibri" w:hAnsiTheme="minorHAnsi" w:cs="Arial"/>
-          <w:sz w:val="16"/>
-          <w:szCs w:val="16"/>
-          <w:lang w:eastAsia="en-US"/>
-        </w:rPr>
-        <w:t>1</w:t>
-      </w:r>
+          <w:lang w:val="en-US" w:eastAsia="en-US"/>
+        </w:rPr>
+      </w:pPr>
     </w:p>
     <w:sectPr>
       <w:pgSz w:w="11906" w:h="16838"/>
@@ -9312,6 +10014,95 @@
       </w:rPr>
     </w:lvl>
   </w:abstractNum>
+  <w:abstractNum w:abstractNumId="6" w15:restartNumberingAfterBreak="0">
+    <w:nsid w:val="67F613B7"/>
+    <w:multiLevelType w:val="hybridMultilevel"/>
+    <w:tmpl w:val="0A326B9A"/>
+    <w:lvl w:ilvl="0" w:tplc="040C000F">
+      <w:start w:val="1"/>
+      <w:numFmt w:val="decimal"/>
+      <w:lvlText w:val="%1."/>
+      <w:lvlJc w:val="left"/>
+      <w:pPr>
+        <w:ind w:left="720" w:hanging="360"/>
+      </w:pPr>
+      <w:rPr>
+        <w:rFonts w:hint="default"/>
+      </w:rPr>
+    </w:lvl>
+    <w:lvl w:ilvl="1" w:tplc="040C0019">
+      <w:start w:val="1"/>
+      <w:numFmt w:val="lowerLetter"/>
+      <w:lvlText w:val="%2."/>
+      <w:lvlJc w:val="left"/>
+      <w:pPr>
+        <w:ind w:left="1440" w:hanging="360"/>
+      </w:pPr>
+    </w:lvl>
+    <w:lvl w:ilvl="2" w:tplc="040C001B" w:tentative="1">
+      <w:start w:val="1"/>
+      <w:numFmt w:val="lowerRoman"/>
+      <w:lvlText w:val="%3."/>
+      <w:lvlJc w:val="right"/>
+      <w:pPr>
+        <w:ind w:left="2160" w:hanging="180"/>
+      </w:pPr>
+    </w:lvl>
+    <w:lvl w:ilvl="3" w:tplc="040C000F" w:tentative="1">
+      <w:start w:val="1"/>
+      <w:numFmt w:val="decimal"/>
+      <w:lvlText w:val="%4."/>
+      <w:lvlJc w:val="left"/>
+      <w:pPr>
+        <w:ind w:left="2880" w:hanging="360"/>
+      </w:pPr>
+    </w:lvl>
+    <w:lvl w:ilvl="4" w:tplc="040C0019" w:tentative="1">
+      <w:start w:val="1"/>
+      <w:numFmt w:val="lowerLetter"/>
+      <w:lvlText w:val="%5."/>
+      <w:lvlJc w:val="left"/>
+      <w:pPr>
+        <w:ind w:left="3600" w:hanging="360"/>
+      </w:pPr>
+    </w:lvl>
+    <w:lvl w:ilvl="5" w:tplc="040C001B" w:tentative="1">
+      <w:start w:val="1"/>
+      <w:numFmt w:val="lowerRoman"/>
+      <w:lvlText w:val="%6."/>
+      <w:lvlJc w:val="right"/>
+      <w:pPr>
+        <w:ind w:left="4320" w:hanging="180"/>
+      </w:pPr>
+    </w:lvl>
+    <w:lvl w:ilvl="6" w:tplc="040C000F" w:tentative="1">
+      <w:start w:val="1"/>
+      <w:numFmt w:val="decimal"/>
+      <w:lvlText w:val="%7."/>
+      <w:lvlJc w:val="left"/>
+      <w:pPr>
+        <w:ind w:left="5040" w:hanging="360"/>
+      </w:pPr>
+    </w:lvl>
+    <w:lvl w:ilvl="7" w:tplc="040C0019" w:tentative="1">
+      <w:start w:val="1"/>
+      <w:numFmt w:val="lowerLetter"/>
+      <w:lvlText w:val="%8."/>
+      <w:lvlJc w:val="left"/>
+      <w:pPr>
+        <w:ind w:left="5760" w:hanging="360"/>
+      </w:pPr>
+    </w:lvl>
+    <w:lvl w:ilvl="8" w:tplc="040C001B" w:tentative="1">
+      <w:start w:val="1"/>
+      <w:numFmt w:val="lowerRoman"/>
+      <w:lvlText w:val="%9."/>
+      <w:lvlJc w:val="right"/>
+      <w:pPr>
+        <w:ind w:left="6480" w:hanging="180"/>
+      </w:pPr>
+    </w:lvl>
+  </w:abstractNum>
   <w:num w:numId="1" w16cid:durableId="365176391">
     <w:abstractNumId w:val="2"/>
   </w:num>
@@ -9329,6 +10120,9 @@
   </w:num>
   <w:num w:numId="6" w16cid:durableId="761028547">
     <w:abstractNumId w:val="1"/>
+  </w:num>
+  <w:num w:numId="7" w16cid:durableId="815923663">
+    <w:abstractNumId w:val="6"/>
   </w:num>
 </w:numbering>
 </file>
@@ -9771,7 +10565,6 @@
     <w:next w:val="Normal"/>
     <w:link w:val="Titre2Car"/>
     <w:uiPriority w:val="9"/>
-    <w:semiHidden/>
     <w:unhideWhenUsed/>
     <w:qFormat/>
     <w:rsid w:val="00DF7D45"/>
@@ -9986,7 +10779,6 @@
     <w:basedOn w:val="Policepardfaut"/>
     <w:link w:val="Titre2"/>
     <w:uiPriority w:val="9"/>
-    <w:semiHidden/>
     <w:rsid w:val="00DF7D45"/>
     <w:rPr>
       <w:rFonts w:asciiTheme="majorHAnsi" w:eastAsiaTheme="majorEastAsia" w:hAnsiTheme="majorHAnsi" w:cstheme="majorBidi"/>
@@ -10717,12 +11509,6 @@
 </file>
 
 <file path=customXml/item1.xml><?xml version="1.0" encoding="utf-8"?>
-<p:properties xmlns:p="http://schemas.microsoft.com/office/2006/metadata/properties" xmlns:xsi="http://www.w3.org/2001/XMLSchema-instance" xmlns:pc="http://schemas.microsoft.com/office/infopath/2007/PartnerControls">
-  <documentManagement/>
-</p:properties>
-</file>
-
-<file path=customXml/item2.xml><?xml version="1.0" encoding="utf-8"?>
 <?mso-contentType ?>
 <FormTemplates xmlns="http://schemas.microsoft.com/sharepoint/v3/contenttype/forms">
   <Display>DocumentLibraryForm</Display>
@@ -10731,7 +11517,7 @@
 </FormTemplates>
 </file>
 
-<file path=customXml/item3.xml><?xml version="1.0" encoding="utf-8"?>
+<file path=customXml/item2.xml><?xml version="1.0" encoding="utf-8"?>
 <ct:contentTypeSchema xmlns:ct="http://schemas.microsoft.com/office/2006/metadata/contentType" xmlns:ma="http://schemas.microsoft.com/office/2006/metadata/properties/metaAttributes" ct:_="" ma:_="" ma:contentTypeName="Document" ma:contentTypeID="0x010100559AB7E72F550A4B897EDD7443B1EF26" ma:contentTypeVersion="6" ma:contentTypeDescription="Create a new document." ma:contentTypeScope="" ma:versionID="4709e0d726d001d11111f3ec29766b85">
   <xsd:schema xmlns:xsd="http://www.w3.org/2001/XMLSchema" xmlns:xs="http://www.w3.org/2001/XMLSchema" xmlns:p="http://schemas.microsoft.com/office/2006/metadata/properties" xmlns:ns2="c9c116cc-be30-437f-b8b5-0bd140bb0b05" xmlns:ns3="5b8a83db-adca-4916-b091-e23b6f39093b" targetNamespace="http://schemas.microsoft.com/office/2006/metadata/properties" ma:root="true" ma:fieldsID="ecc1c5c9dcbf5b597a4a355d1415a4c7" ns2:_="" ns3:_="">
     <xsd:import namespace="c9c116cc-be30-437f-b8b5-0bd140bb0b05"/>
@@ -10908,28 +11694,17 @@
 </ct:contentTypeSchema>
 </file>
 
-<file path=customXml/item4.xml><?xml version="1.0" encoding="utf-8"?>
+<file path=customXml/item3.xml><?xml version="1.0" encoding="utf-8"?>
 <b:Sources xmlns:b="http://schemas.openxmlformats.org/officeDocument/2006/bibliography" xmlns="http://schemas.openxmlformats.org/officeDocument/2006/bibliography" SelectedStyle="\APASixthEditionOfficeOnline.xsl" StyleName="APA" Version="6"/>
 </file>
 
-<file path=customXml/itemProps1.xml><?xml version="1.0" encoding="utf-8"?>
-<ds:datastoreItem xmlns:ds="http://schemas.openxmlformats.org/officeDocument/2006/customXml" ds:itemID="{940AAE60-4FCD-4579-BE66-D845EFCA4610}">
-  <ds:schemaRefs>
-    <ds:schemaRef ds:uri="5b8a83db-adca-4916-b091-e23b6f39093b"/>
-    <ds:schemaRef ds:uri="http://purl.org/dc/elements/1.1/"/>
-    <ds:schemaRef ds:uri="http://schemas.microsoft.com/office/2006/metadata/properties"/>
-    <ds:schemaRef ds:uri="c9c116cc-be30-437f-b8b5-0bd140bb0b05"/>
-    <ds:schemaRef ds:uri="http://purl.org/dc/terms/"/>
-    <ds:schemaRef ds:uri="http://schemas.openxmlformats.org/package/2006/metadata/core-properties"/>
-    <ds:schemaRef ds:uri="http://schemas.microsoft.com/office/2006/documentManagement/types"/>
-    <ds:schemaRef ds:uri="http://schemas.microsoft.com/office/infopath/2007/PartnerControls"/>
-    <ds:schemaRef ds:uri="http://www.w3.org/XML/1998/namespace"/>
-    <ds:schemaRef ds:uri="http://purl.org/dc/dcmitype/"/>
-  </ds:schemaRefs>
-</ds:datastoreItem>
+<file path=customXml/item4.xml><?xml version="1.0" encoding="utf-8"?>
+<p:properties xmlns:p="http://schemas.microsoft.com/office/2006/metadata/properties" xmlns:xsi="http://www.w3.org/2001/XMLSchema-instance" xmlns:pc="http://schemas.microsoft.com/office/infopath/2007/PartnerControls">
+  <documentManagement/>
+</p:properties>
 </file>
 
-<file path=customXml/itemProps2.xml><?xml version="1.0" encoding="utf-8"?>
+<file path=customXml/itemProps1.xml><?xml version="1.0" encoding="utf-8"?>
 <ds:datastoreItem xmlns:ds="http://schemas.openxmlformats.org/officeDocument/2006/customXml" ds:itemID="{3F06A9C8-D892-405B-A01C-6A993DC83868}">
   <ds:schemaRefs>
     <ds:schemaRef ds:uri="http://schemas.microsoft.com/sharepoint/v3/contenttype/forms"/>
@@ -10937,7 +11712,7 @@
 </ds:datastoreItem>
 </file>
 
-<file path=customXml/itemProps3.xml><?xml version="1.0" encoding="utf-8"?>
+<file path=customXml/itemProps2.xml><?xml version="1.0" encoding="utf-8"?>
 <ds:datastoreItem xmlns:ds="http://schemas.openxmlformats.org/officeDocument/2006/customXml" ds:itemID="{1CB86D82-A902-49C7-95ED-D882C9820FDB}">
   <ds:schemaRefs>
     <ds:schemaRef ds:uri="http://schemas.microsoft.com/office/2006/metadata/contentType"/>
@@ -10956,10 +11731,27 @@
 </ds:datastoreItem>
 </file>
 
-<file path=customXml/itemProps4.xml><?xml version="1.0" encoding="utf-8"?>
+<file path=customXml/itemProps3.xml><?xml version="1.0" encoding="utf-8"?>
 <ds:datastoreItem xmlns:ds="http://schemas.openxmlformats.org/officeDocument/2006/customXml" ds:itemID="{1290CB59-F3A1-4528-B1D2-82634A555C4E}">
   <ds:schemaRefs>
     <ds:schemaRef ds:uri="http://schemas.openxmlformats.org/officeDocument/2006/bibliography"/>
   </ds:schemaRefs>
 </ds:datastoreItem>
+</file>
+
+<file path=customXml/itemProps4.xml><?xml version="1.0" encoding="utf-8"?>
+<ds:datastoreItem xmlns:ds="http://schemas.openxmlformats.org/officeDocument/2006/customXml" ds:itemID="{940AAE60-4FCD-4579-BE66-D845EFCA4610}">
+  <ds:schemaRefs>
+    <ds:schemaRef ds:uri="http://schemas.openxmlformats.org/package/2006/metadata/core-properties"/>
+    <ds:schemaRef ds:uri="http://purl.org/dc/terms/"/>
+    <ds:schemaRef ds:uri="5b8a83db-adca-4916-b091-e23b6f39093b"/>
+    <ds:schemaRef ds:uri="http://schemas.microsoft.com/office/2006/documentManagement/types"/>
+    <ds:schemaRef ds:uri="http://purl.org/dc/elements/1.1/"/>
+    <ds:schemaRef ds:uri="http://schemas.microsoft.com/office/infopath/2007/PartnerControls"/>
+    <ds:schemaRef ds:uri="http://schemas.microsoft.com/office/2006/metadata/properties"/>
+    <ds:schemaRef ds:uri="c9c116cc-be30-437f-b8b5-0bd140bb0b05"/>
+    <ds:schemaRef ds:uri="http://www.w3.org/XML/1998/namespace"/>
+    <ds:schemaRef ds:uri="http://purl.org/dc/dcmitype/"/>
+  </ds:schemaRefs>
+</ds:datastoreItem>
 </file>
</xml_diff>

<commit_message>
DOC-MANUEL: Remplace '/work/OT' => '/work/FLOODML'
</commit_message>
<xml_diff>
--- a/Docs/Manuel_FloodML.docx
+++ b/Docs/Manuel_FloodML.docx
@@ -1,6 +1,6 @@
 
 <file path=word/document.xml><?xml version="1.0" encoding="utf-8"?>
-<w:document xmlns:wpc="http://schemas.microsoft.com/office/word/2010/wordprocessingCanvas" xmlns:cx="http://schemas.microsoft.com/office/drawing/2014/chartex" xmlns:cx1="http://schemas.microsoft.com/office/drawing/2015/9/8/chartex" xmlns:cx2="http://schemas.microsoft.com/office/drawing/2015/10/21/chartex" xmlns:cx3="http://schemas.microsoft.com/office/drawing/2016/5/9/chartex" xmlns:cx4="http://schemas.microsoft.com/office/drawing/2016/5/10/chartex" xmlns:cx5="http://schemas.microsoft.com/office/drawing/2016/5/11/chartex" xmlns:cx6="http://schemas.microsoft.com/office/drawing/2016/5/12/chartex" xmlns:cx7="http://schemas.microsoft.com/office/drawing/2016/5/13/chartex" xmlns:cx8="http://schemas.microsoft.com/office/drawing/2016/5/14/chartex" xmlns:mc="http://schemas.openxmlformats.org/markup-compatibility/2006" xmlns:aink="http://schemas.microsoft.com/office/drawing/2016/ink" xmlns:am3d="http://schemas.microsoft.com/office/drawing/2017/model3d" xmlns:o="urn:schemas-microsoft-com:office:office" xmlns:oel="http://schemas.microsoft.com/office/2019/extlst" xmlns:r="http://schemas.openxmlformats.org/officeDocument/2006/relationships" xmlns:m="http://schemas.openxmlformats.org/officeDocument/2006/math" xmlns:v="urn:schemas-microsoft-com:vml" xmlns:wp14="http://schemas.microsoft.com/office/word/2010/wordprocessingDrawing" xmlns:wp="http://schemas.openxmlformats.org/drawingml/2006/wordprocessingDrawing" xmlns:w10="urn:schemas-microsoft-com:office:word" xmlns:w="http://schemas.openxmlformats.org/wordprocessingml/2006/main" xmlns:w14="http://schemas.microsoft.com/office/word/2010/wordml" xmlns:w15="http://schemas.microsoft.com/office/word/2012/wordml" xmlns:w16cex="http://schemas.microsoft.com/office/word/2018/wordml/cex" xmlns:w16cid="http://schemas.microsoft.com/office/word/2016/wordml/cid" xmlns:w16="http://schemas.microsoft.com/office/word/2018/wordml" xmlns:w16du="http://schemas.microsoft.com/office/word/2023/wordml/word16du" xmlns:w16sdtdh="http://schemas.microsoft.com/office/word/2020/wordml/sdtdatahash" xmlns:w16se="http://schemas.microsoft.com/office/word/2015/wordml/symex" xmlns:wpg="http://schemas.microsoft.com/office/word/2010/wordprocessingGroup" xmlns:wpi="http://schemas.microsoft.com/office/word/2010/wordprocessingInk" xmlns:wne="http://schemas.microsoft.com/office/word/2006/wordml" xmlns:wps="http://schemas.microsoft.com/office/word/2010/wordprocessingShape" mc:Ignorable="w14 w15 w16se w16cid w16 w16cex w16sdtdh w16du wp14">
+<w:document xmlns:wpc="http://schemas.microsoft.com/office/word/2010/wordprocessingCanvas" xmlns:cx="http://schemas.microsoft.com/office/drawing/2014/chartex" xmlns:cx1="http://schemas.microsoft.com/office/drawing/2015/9/8/chartex" xmlns:mc="http://schemas.openxmlformats.org/markup-compatibility/2006" xmlns:o="urn:schemas-microsoft-com:office:office" xmlns:r="http://schemas.openxmlformats.org/officeDocument/2006/relationships" xmlns:m="http://schemas.openxmlformats.org/officeDocument/2006/math" xmlns:v="urn:schemas-microsoft-com:vml" xmlns:wp14="http://schemas.microsoft.com/office/word/2010/wordprocessingDrawing" xmlns:wp="http://schemas.openxmlformats.org/drawingml/2006/wordprocessingDrawing" xmlns:w10="urn:schemas-microsoft-com:office:word" xmlns:w="http://schemas.openxmlformats.org/wordprocessingml/2006/main" xmlns:w14="http://schemas.microsoft.com/office/word/2010/wordml" xmlns:w15="http://schemas.microsoft.com/office/word/2012/wordml" xmlns:w16se="http://schemas.microsoft.com/office/word/2015/wordml/symex" xmlns:wpg="http://schemas.microsoft.com/office/word/2010/wordprocessingGroup" xmlns:wpi="http://schemas.microsoft.com/office/word/2010/wordprocessingInk" xmlns:wne="http://schemas.microsoft.com/office/word/2006/wordml" xmlns:wps="http://schemas.microsoft.com/office/word/2010/wordprocessingShape" mc:Ignorable="w14 w15 w16se wp14">
   <w:body>
     <w:p>
       <w:pPr>
@@ -262,15 +262,15 @@
         <w:rPr>
           <w:sz w:val="22"/>
           <w:szCs w:val="22"/>
-          <w:lang w:eastAsia="en-US"/>
-        </w:rPr>
-      </w:pPr>
-      <w:proofErr w:type="gramStart"/>
-      <w:r>
-        <w:rPr>
-          <w:sz w:val="22"/>
-          <w:szCs w:val="22"/>
-          <w:lang w:eastAsia="en-US"/>
+          <w:lang w:val="en-US" w:eastAsia="en-US"/>
+        </w:rPr>
+      </w:pPr>
+      <w:proofErr w:type="spellStart"/>
+      <w:r>
+        <w:rPr>
+          <w:sz w:val="22"/>
+          <w:szCs w:val="22"/>
+          <w:lang w:val="en-US" w:eastAsia="en-US"/>
         </w:rPr>
         <w:t>g</w:t>
       </w:r>
@@ -278,16 +278,16 @@
         <w:rPr>
           <w:sz w:val="22"/>
           <w:szCs w:val="22"/>
-          <w:lang w:eastAsia="en-US"/>
+          <w:lang w:val="en-US" w:eastAsia="en-US"/>
         </w:rPr>
         <w:t>it</w:t>
       </w:r>
-      <w:proofErr w:type="gramEnd"/>
-      <w:r>
-        <w:rPr>
-          <w:sz w:val="22"/>
-          <w:szCs w:val="22"/>
-          <w:lang w:eastAsia="en-US"/>
+      <w:proofErr w:type="spellEnd"/>
+      <w:r>
+        <w:rPr>
+          <w:sz w:val="22"/>
+          <w:szCs w:val="22"/>
+          <w:lang w:val="en-US" w:eastAsia="en-US"/>
         </w:rPr>
         <w:t xml:space="preserve"> clone</w:t>
       </w:r>
@@ -295,7 +295,7 @@
         <w:rPr>
           <w:sz w:val="22"/>
           <w:szCs w:val="22"/>
-          <w:lang w:eastAsia="en-US"/>
+          <w:lang w:val="en-US" w:eastAsia="en-US"/>
         </w:rPr>
         <w:t xml:space="preserve"> -b </w:t>
       </w:r>
@@ -304,7 +304,7 @@
         <w:rPr>
           <w:sz w:val="22"/>
           <w:szCs w:val="22"/>
-          <w:lang w:eastAsia="en-US"/>
+          <w:lang w:val="en-US" w:eastAsia="en-US"/>
         </w:rPr>
         <w:t>flooddamdt</w:t>
       </w:r>
@@ -313,7 +313,7 @@
         <w:rPr>
           <w:sz w:val="22"/>
           <w:szCs w:val="22"/>
-          <w:lang w:eastAsia="en-US"/>
+          <w:lang w:val="en-US" w:eastAsia="en-US"/>
         </w:rPr>
         <w:t xml:space="preserve"> https://gitlab.cnes.fr/flooddam/wp3-rapid-mapping.git</w:t>
       </w:r>
@@ -324,7 +324,7 @@
         <w:rPr>
           <w:sz w:val="22"/>
           <w:szCs w:val="22"/>
-          <w:lang w:eastAsia="en-US"/>
+          <w:lang w:val="en-US" w:eastAsia="en-US"/>
         </w:rPr>
       </w:pPr>
     </w:p>
@@ -1305,6 +1305,7 @@
           <w:szCs w:val="22"/>
           <w:lang w:eastAsia="en-US"/>
         </w:rPr>
+        <w:lastRenderedPageBreak/>
         <w:t>En sus des données satellitaires en entrée, d’autres répertoires contenant des données annexes mais nécessaires</w:t>
       </w:r>
       <w:r>
@@ -1584,33 +1585,15 @@
           <w:szCs w:val="22"/>
           <w:lang w:eastAsia="en-US"/>
         </w:rPr>
-        <w:t xml:space="preserve">été </w:t>
-      </w:r>
-      <w:proofErr w:type="gramStart"/>
-      <w:r>
-        <w:rPr>
-          <w:sz w:val="22"/>
-          <w:szCs w:val="22"/>
-          <w:lang w:eastAsia="en-US"/>
-        </w:rPr>
-        <w:t xml:space="preserve">au préalable </w:t>
-      </w:r>
-      <w:r>
-        <w:rPr>
-          <w:sz w:val="22"/>
-          <w:szCs w:val="22"/>
-          <w:lang w:eastAsia="en-US"/>
-        </w:rPr>
-        <w:t>tuilées</w:t>
-      </w:r>
-      <w:proofErr w:type="gramEnd"/>
-      <w:r>
-        <w:rPr>
-          <w:sz w:val="22"/>
-          <w:szCs w:val="22"/>
-          <w:lang w:eastAsia="en-US"/>
-        </w:rPr>
-        <w:t xml:space="preserve"> suivants les tuiles S2</w:t>
+        <w:t xml:space="preserve">été au préalable </w:t>
+      </w:r>
+      <w:r>
+        <w:rPr>
+          <w:sz w:val="22"/>
+          <w:szCs w:val="22"/>
+          <w:lang w:eastAsia="en-US"/>
+        </w:rPr>
+        <w:t>tuilées suivants les tuiles S2</w:t>
       </w:r>
       <w:r>
         <w:rPr>
@@ -2186,7 +2169,32 @@
           <w:szCs w:val="18"/>
           <w:lang w:val="en-US" w:eastAsia="en-US"/>
         </w:rPr>
-        <w:t>'/work/OT/floodml/data/deliveries/flooddam/trained_models/DB_S1_GPU_R02108-MERIT.sav'</w:t>
+        <w:t>'/</w:t>
+      </w:r>
+      <w:r>
+        <w:rPr>
+          <w:sz w:val="18"/>
+          <w:szCs w:val="18"/>
+          <w:shd w:val="clear" w:color="auto" w:fill="FAE2D5" w:themeFill="accent2" w:themeFillTint="33"/>
+          <w:lang w:val="en-US" w:eastAsia="en-US"/>
+        </w:rPr>
+        <w:t>work/FLOODML</w:t>
+      </w:r>
+      <w:r>
+        <w:rPr>
+          <w:sz w:val="18"/>
+          <w:szCs w:val="18"/>
+          <w:lang w:val="en-US" w:eastAsia="en-US"/>
+        </w:rPr>
+        <w:t>/</w:t>
+      </w:r>
+      <w:r>
+        <w:rPr>
+          <w:sz w:val="18"/>
+          <w:szCs w:val="18"/>
+          <w:lang w:val="en-US" w:eastAsia="en-US"/>
+        </w:rPr>
+        <w:t>data/deliveries/flooddam/trained_models/DB_S1_GPU_R02108-MERIT.sav'</w:t>
       </w:r>
     </w:p>
     <w:p>
@@ -2273,7 +2281,24 @@
           <w:szCs w:val="18"/>
           <w:lang w:val="en-US" w:eastAsia="en-US"/>
         </w:rPr>
-        <w:t>'/work/OT/floodml/data/deliveries/flooddam/trained_models/DB_S1_GPU_R02108-</w:t>
+        <w:t>'</w:t>
+      </w:r>
+      <w:r>
+        <w:rPr>
+          <w:sz w:val="18"/>
+          <w:szCs w:val="18"/>
+          <w:shd w:val="clear" w:color="auto" w:fill="FAE2D5" w:themeFill="accent2" w:themeFillTint="33"/>
+          <w:lang w:val="en-US" w:eastAsia="en-US"/>
+        </w:rPr>
+        <w:t>/work/FLOODML</w:t>
+      </w:r>
+      <w:r>
+        <w:rPr>
+          <w:sz w:val="18"/>
+          <w:szCs w:val="18"/>
+          <w:lang w:val="en-US" w:eastAsia="en-US"/>
+        </w:rPr>
+        <w:t>/data/deliveries/flooddam/trained_models/DB_S1_GPU_R02108-</w:t>
       </w:r>
       <w:r>
         <w:rPr>
@@ -2356,7 +2381,24 @@
           <w:szCs w:val="18"/>
           <w:lang w:val="en-US" w:eastAsia="en-US"/>
         </w:rPr>
-        <w:t>'/work/OT/floodml/data/deliveries/flooddam/trained_models/DB_S2_GPU_R02108.sav'</w:t>
+        <w:t>'</w:t>
+      </w:r>
+      <w:r>
+        <w:rPr>
+          <w:sz w:val="18"/>
+          <w:szCs w:val="18"/>
+          <w:shd w:val="clear" w:color="auto" w:fill="FAE2D5" w:themeFill="accent2" w:themeFillTint="33"/>
+          <w:lang w:val="en-US" w:eastAsia="en-US"/>
+        </w:rPr>
+        <w:t>/work/FLOODML</w:t>
+      </w:r>
+      <w:r>
+        <w:rPr>
+          <w:sz w:val="18"/>
+          <w:szCs w:val="18"/>
+          <w:lang w:val="en-US" w:eastAsia="en-US"/>
+        </w:rPr>
+        <w:t>/floodml/data/deliveries/flooddam/trained_models/DB_S2_GPU_R02108.sav'</w:t>
       </w:r>
     </w:p>
     <w:p>
@@ -2942,24 +2984,14 @@
       <w:r>
         <w:t xml:space="preserve">Figure </w:t>
       </w:r>
-      <w:r>
-        <w:fldChar w:fldCharType="begin"/>
-      </w:r>
-      <w:r>
-        <w:instrText xml:space="preserve"> SEQ Figure \* ARABIC </w:instrText>
-      </w:r>
-      <w:r>
-        <w:fldChar w:fldCharType="separate"/>
-      </w:r>
-      <w:r>
-        <w:rPr>
-          <w:noProof/>
-        </w:rPr>
-        <w:t>1</w:t>
-      </w:r>
-      <w:r>
-        <w:fldChar w:fldCharType="end"/>
-      </w:r>
+      <w:fldSimple w:instr=" SEQ Figure \* ARABIC ">
+        <w:r>
+          <w:rPr>
+            <w:noProof/>
+          </w:rPr>
+          <w:t>1</w:t>
+        </w:r>
+      </w:fldSimple>
       <w:r>
         <w:t xml:space="preserve"> - </w:t>
       </w:r>
@@ -3142,24 +3174,14 @@
       <w:r>
         <w:t xml:space="preserve">Figure </w:t>
       </w:r>
-      <w:r>
-        <w:fldChar w:fldCharType="begin"/>
-      </w:r>
-      <w:r>
-        <w:instrText xml:space="preserve"> SEQ Figure \* ARABIC </w:instrText>
-      </w:r>
-      <w:r>
-        <w:fldChar w:fldCharType="separate"/>
-      </w:r>
-      <w:r>
-        <w:rPr>
-          <w:noProof/>
-        </w:rPr>
-        <w:t>2</w:t>
-      </w:r>
-      <w:r>
-        <w:fldChar w:fldCharType="end"/>
-      </w:r>
+      <w:fldSimple w:instr=" SEQ Figure \* ARABIC ">
+        <w:r>
+          <w:rPr>
+            <w:noProof/>
+          </w:rPr>
+          <w:t>2</w:t>
+        </w:r>
+      </w:fldSimple>
       <w:r>
         <w:t xml:space="preserve"> - Exemple de mini rapport généré sur a tuile 34SEJ pour l'évènement d'inondation du10 septembre 2023 en Grèce</w:t>
       </w:r>
@@ -3402,24 +3424,14 @@
       <w:r>
         <w:t xml:space="preserve">Figure </w:t>
       </w:r>
-      <w:r>
-        <w:fldChar w:fldCharType="begin"/>
-      </w:r>
-      <w:r>
-        <w:instrText xml:space="preserve"> SEQ Figure \* ARABIC </w:instrText>
-      </w:r>
-      <w:r>
-        <w:fldChar w:fldCharType="separate"/>
-      </w:r>
-      <w:r>
-        <w:rPr>
-          <w:noProof/>
-        </w:rPr>
-        <w:t>3</w:t>
-      </w:r>
-      <w:r>
-        <w:fldChar w:fldCharType="end"/>
-      </w:r>
+      <w:fldSimple w:instr=" SEQ Figure \* ARABIC ">
+        <w:r>
+          <w:rPr>
+            <w:noProof/>
+          </w:rPr>
+          <w:t>3</w:t>
+        </w:r>
+      </w:fldSimple>
       <w:r>
         <w:t xml:space="preserve"> - </w:t>
       </w:r>
@@ -4430,7 +4442,25 @@
           <w:szCs w:val="18"/>
           <w:lang w:val="en-US" w:eastAsia="en-US"/>
         </w:rPr>
-        <w:t>dbpath='/work/OT/floodml/data/deliveries/flooddam/trained_models/DB_S1_GPU_R02108-MERIT.sav'</w:t>
+        <w:t>dbpath='</w:t>
+      </w:r>
+      <w:r>
+        <w:rPr>
+          <w:sz w:val="18"/>
+          <w:szCs w:val="18"/>
+          <w:lang w:val="en-US" w:eastAsia="en-US"/>
+        </w:rPr>
+        <w:t>/work/FLOODML</w:t>
+      </w:r>
+      <w:bookmarkStart w:id="3" w:name="_GoBack"/>
+      <w:bookmarkEnd w:id="3"/>
+      <w:r>
+        <w:rPr>
+          <w:sz w:val="18"/>
+          <w:szCs w:val="18"/>
+          <w:lang w:val="en-US" w:eastAsia="en-US"/>
+        </w:rPr>
+        <w:t>/floodml/data/deliveries/flooddam/trained_models/DB_S1_GPU_R02108-MERIT.sav'</w:t>
       </w:r>
     </w:p>
     <w:p>
@@ -4714,16 +4744,379 @@
         <w:rPr>
           <w:sz w:val="18"/>
           <w:szCs w:val="18"/>
-          <w:lang w:val="en-US" w:eastAsia="en-US"/>
-        </w:rPr>
-      </w:pPr>
-      <w:r>
-        <w:rPr>
-          <w:sz w:val="18"/>
-          <w:szCs w:val="18"/>
-          <w:lang w:val="en-US" w:eastAsia="en-US"/>
-        </w:rPr>
-        <w:t>python RDF-3-inference.py -</w:t>
+          <w:lang w:eastAsia="en-US"/>
+        </w:rPr>
+      </w:pPr>
+      <w:proofErr w:type="gramStart"/>
+      <w:r>
+        <w:rPr>
+          <w:sz w:val="18"/>
+          <w:szCs w:val="18"/>
+          <w:lang w:eastAsia="en-US"/>
+        </w:rPr>
+        <w:t>python</w:t>
+      </w:r>
+      <w:proofErr w:type="gramEnd"/>
+      <w:r>
+        <w:rPr>
+          <w:sz w:val="18"/>
+          <w:szCs w:val="18"/>
+          <w:lang w:eastAsia="en-US"/>
+        </w:rPr>
+        <w:t xml:space="preserve"> RDF-3-inference.py -i $</w:t>
+      </w:r>
+      <w:proofErr w:type="spellStart"/>
+      <w:r>
+        <w:rPr>
+          <w:sz w:val="18"/>
+          <w:szCs w:val="18"/>
+          <w:lang w:eastAsia="en-US"/>
+        </w:rPr>
+        <w:t>infold</w:t>
+      </w:r>
+      <w:proofErr w:type="spellEnd"/>
+      <w:r>
+        <w:rPr>
+          <w:sz w:val="18"/>
+          <w:szCs w:val="18"/>
+          <w:lang w:eastAsia="en-US"/>
+        </w:rPr>
+        <w:t xml:space="preserve"> -o $</w:t>
+      </w:r>
+      <w:proofErr w:type="spellStart"/>
+      <w:r>
+        <w:rPr>
+          <w:sz w:val="18"/>
+          <w:szCs w:val="18"/>
+          <w:lang w:eastAsia="en-US"/>
+        </w:rPr>
+        <w:t>outfold</w:t>
+      </w:r>
+      <w:proofErr w:type="spellEnd"/>
+      <w:r>
+        <w:rPr>
+          <w:sz w:val="18"/>
+          <w:szCs w:val="18"/>
+          <w:lang w:eastAsia="en-US"/>
+        </w:rPr>
+        <w:t xml:space="preserve"> -m $</w:t>
+      </w:r>
+      <w:proofErr w:type="spellStart"/>
+      <w:r>
+        <w:rPr>
+          <w:sz w:val="18"/>
+          <w:szCs w:val="18"/>
+          <w:lang w:eastAsia="en-US"/>
+        </w:rPr>
+        <w:t>medir</w:t>
+      </w:r>
+      <w:proofErr w:type="spellEnd"/>
+      <w:r>
+        <w:rPr>
+          <w:sz w:val="18"/>
+          <w:szCs w:val="18"/>
+          <w:lang w:eastAsia="en-US"/>
+        </w:rPr>
+        <w:t xml:space="preserve"> -</w:t>
+      </w:r>
+      <w:proofErr w:type="spellStart"/>
+      <w:r>
+        <w:rPr>
+          <w:sz w:val="18"/>
+          <w:szCs w:val="18"/>
+          <w:lang w:eastAsia="en-US"/>
+        </w:rPr>
+        <w:t>wc</w:t>
+      </w:r>
+      <w:proofErr w:type="spellEnd"/>
+      <w:r>
+        <w:rPr>
+          <w:sz w:val="18"/>
+          <w:szCs w:val="18"/>
+          <w:lang w:eastAsia="en-US"/>
+        </w:rPr>
+        <w:t xml:space="preserve"> $</w:t>
+      </w:r>
+      <w:proofErr w:type="spellStart"/>
+      <w:r>
+        <w:rPr>
+          <w:sz w:val="18"/>
+          <w:szCs w:val="18"/>
+          <w:lang w:eastAsia="en-US"/>
+        </w:rPr>
+        <w:t>wc_dir</w:t>
+      </w:r>
+      <w:proofErr w:type="spellEnd"/>
+      <w:r>
+        <w:rPr>
+          <w:sz w:val="18"/>
+          <w:szCs w:val="18"/>
+          <w:lang w:eastAsia="en-US"/>
+        </w:rPr>
+        <w:t xml:space="preserve"> --satellite $type -</w:t>
+      </w:r>
+      <w:proofErr w:type="spellStart"/>
+      <w:r>
+        <w:rPr>
+          <w:sz w:val="18"/>
+          <w:szCs w:val="18"/>
+          <w:lang w:eastAsia="en-US"/>
+        </w:rPr>
+        <w:t>db</w:t>
+      </w:r>
+      <w:proofErr w:type="spellEnd"/>
+      <w:r>
+        <w:rPr>
+          <w:sz w:val="18"/>
+          <w:szCs w:val="18"/>
+          <w:lang w:eastAsia="en-US"/>
+        </w:rPr>
+        <w:t xml:space="preserve"> $</w:t>
+      </w:r>
+      <w:proofErr w:type="spellStart"/>
+      <w:r>
+        <w:rPr>
+          <w:sz w:val="18"/>
+          <w:szCs w:val="18"/>
+          <w:lang w:eastAsia="en-US"/>
+        </w:rPr>
+        <w:t>dbpath</w:t>
+      </w:r>
+      <w:proofErr w:type="spellEnd"/>
+      <w:r>
+        <w:rPr>
+          <w:sz w:val="18"/>
+          <w:szCs w:val="18"/>
+          <w:lang w:eastAsia="en-US"/>
+        </w:rPr>
+        <w:t xml:space="preserve"> -g $</w:t>
+      </w:r>
+      <w:proofErr w:type="spellStart"/>
+      <w:r>
+        <w:rPr>
+          <w:sz w:val="18"/>
+          <w:szCs w:val="18"/>
+          <w:lang w:eastAsia="en-US"/>
+        </w:rPr>
+        <w:t>gswdir</w:t>
+      </w:r>
+      <w:proofErr w:type="spellEnd"/>
+      <w:r>
+        <w:rPr>
+          <w:sz w:val="18"/>
+          <w:szCs w:val="18"/>
+          <w:lang w:eastAsia="en-US"/>
+        </w:rPr>
+        <w:t xml:space="preserve"> -r 2 -</w:t>
+      </w:r>
+      <w:proofErr w:type="spellStart"/>
+      <w:r>
+        <w:rPr>
+          <w:sz w:val="18"/>
+          <w:szCs w:val="18"/>
+          <w:lang w:eastAsia="en-US"/>
+        </w:rPr>
+        <w:t>tmp</w:t>
+      </w:r>
+      <w:proofErr w:type="spellEnd"/>
+      <w:r>
+        <w:rPr>
+          <w:sz w:val="18"/>
+          <w:szCs w:val="18"/>
+          <w:lang w:eastAsia="en-US"/>
+        </w:rPr>
+        <w:t xml:space="preserve"> $</w:t>
+      </w:r>
+      <w:proofErr w:type="spellStart"/>
+      <w:r>
+        <w:rPr>
+          <w:sz w:val="18"/>
+          <w:szCs w:val="18"/>
+          <w:lang w:eastAsia="en-US"/>
+        </w:rPr>
+        <w:t>tmp_dir</w:t>
+      </w:r>
+      <w:proofErr w:type="spellEnd"/>
+    </w:p>
+    <w:p>
+      <w:pPr>
+        <w:jc w:val="both"/>
+        <w:rPr>
+          <w:sz w:val="22"/>
+          <w:szCs w:val="22"/>
+          <w:lang w:eastAsia="en-US"/>
+        </w:rPr>
+      </w:pPr>
+      <w:r>
+        <w:rPr>
+          <w:sz w:val="22"/>
+          <w:szCs w:val="22"/>
+          <w:lang w:eastAsia="en-US"/>
+        </w:rPr>
+        <w:br/>
+      </w:r>
+      <w:r>
+        <w:rPr>
+          <w:sz w:val="22"/>
+          <w:szCs w:val="22"/>
+          <w:lang w:eastAsia="en-US"/>
+        </w:rPr>
+        <w:t>A noter que la v</w:t>
+      </w:r>
+      <w:r>
+        <w:rPr>
+          <w:sz w:val="22"/>
+          <w:szCs w:val="22"/>
+          <w:lang w:eastAsia="en-US"/>
+        </w:rPr>
+        <w:t xml:space="preserve">aleur 2 de « -r 2 » correspond au rayon du filtre de majorité appliqué à </w:t>
+      </w:r>
+      <w:r>
+        <w:rPr>
+          <w:sz w:val="22"/>
+          <w:szCs w:val="22"/>
+          <w:lang w:eastAsia="en-US"/>
+        </w:rPr>
+        <w:lastRenderedPageBreak/>
+        <w:t xml:space="preserve">l’inférence, pour éliminer les bruits </w:t>
+      </w:r>
+      <w:r>
+        <w:rPr>
+          <w:sz w:val="22"/>
+          <w:szCs w:val="22"/>
+          <w:lang w:eastAsia="en-US"/>
+        </w:rPr>
+        <w:t xml:space="preserve">et améliorer la </w:t>
+      </w:r>
+      <w:r>
+        <w:rPr>
+          <w:sz w:val="22"/>
+          <w:szCs w:val="22"/>
+          <w:lang w:eastAsia="en-US"/>
+        </w:rPr>
+        <w:t>compacité</w:t>
+      </w:r>
+      <w:r>
+        <w:rPr>
+          <w:sz w:val="22"/>
+          <w:szCs w:val="22"/>
+          <w:lang w:eastAsia="en-US"/>
+        </w:rPr>
+        <w:t xml:space="preserve"> des zones estimées inondées. Pour S1 </w:t>
+      </w:r>
+      <w:r>
+        <w:rPr>
+          <w:sz w:val="22"/>
+          <w:szCs w:val="22"/>
+          <w:lang w:eastAsia="en-US"/>
+        </w:rPr>
+        <w:t xml:space="preserve">une valeur de </w:t>
+      </w:r>
+      <w:r>
+        <w:rPr>
+          <w:sz w:val="22"/>
+          <w:szCs w:val="22"/>
+          <w:lang w:eastAsia="en-US"/>
+        </w:rPr>
+        <w:t>2 est recommandé</w:t>
+      </w:r>
+      <w:r>
+        <w:rPr>
+          <w:sz w:val="22"/>
+          <w:szCs w:val="22"/>
+          <w:lang w:eastAsia="en-US"/>
+        </w:rPr>
+        <w:t>e</w:t>
+      </w:r>
+      <w:r>
+        <w:rPr>
+          <w:sz w:val="22"/>
+          <w:szCs w:val="22"/>
+          <w:lang w:eastAsia="en-US"/>
+        </w:rPr>
+        <w:t>, pour S2 plutôt 1.</w:t>
+      </w:r>
+    </w:p>
+    <w:p>
+      <w:pPr>
+        <w:jc w:val="both"/>
+        <w:rPr>
+          <w:sz w:val="22"/>
+          <w:szCs w:val="22"/>
+          <w:lang w:eastAsia="en-US"/>
+        </w:rPr>
+      </w:pPr>
+    </w:p>
+    <w:p>
+      <w:pPr>
+        <w:rPr>
+          <w:sz w:val="22"/>
+          <w:szCs w:val="22"/>
+          <w:lang w:eastAsia="en-US"/>
+        </w:rPr>
+      </w:pPr>
+      <w:r>
+        <w:rPr>
+          <w:sz w:val="22"/>
+          <w:szCs w:val="22"/>
+          <w:lang w:eastAsia="en-US"/>
+        </w:rPr>
+        <w:t>Les arguments sont détaillés tels que suit dans RDF-3-inference.py :</w:t>
+      </w:r>
+    </w:p>
+    <w:p>
+      <w:pPr>
+        <w:rPr>
+          <w:sz w:val="22"/>
+          <w:szCs w:val="22"/>
+          <w:lang w:eastAsia="en-US"/>
+        </w:rPr>
+      </w:pPr>
+    </w:p>
+    <w:p>
+      <w:pPr>
+        <w:shd w:val="clear" w:color="auto" w:fill="FAE2D5" w:themeFill="accent2" w:themeFillTint="33"/>
+        <w:rPr>
+          <w:sz w:val="18"/>
+          <w:szCs w:val="18"/>
+          <w:lang w:val="en-US" w:eastAsia="en-US"/>
+        </w:rPr>
+      </w:pPr>
+      <w:proofErr w:type="spellStart"/>
+      <w:r>
+        <w:rPr>
+          <w:sz w:val="18"/>
+          <w:szCs w:val="18"/>
+          <w:lang w:val="en-US" w:eastAsia="en-US"/>
+        </w:rPr>
+        <w:t>parser.add_</w:t>
+      </w:r>
+      <w:proofErr w:type="gramStart"/>
+      <w:r>
+        <w:rPr>
+          <w:sz w:val="18"/>
+          <w:szCs w:val="18"/>
+          <w:lang w:val="en-US" w:eastAsia="en-US"/>
+        </w:rPr>
+        <w:t>argument</w:t>
+      </w:r>
+      <w:proofErr w:type="spellEnd"/>
+      <w:r>
+        <w:rPr>
+          <w:sz w:val="18"/>
+          <w:szCs w:val="18"/>
+          <w:lang w:val="en-US" w:eastAsia="en-US"/>
+        </w:rPr>
+        <w:t>(</w:t>
+      </w:r>
+      <w:proofErr w:type="gramEnd"/>
+      <w:r>
+        <w:rPr>
+          <w:sz w:val="18"/>
+          <w:szCs w:val="18"/>
+          <w:lang w:val="en-US" w:eastAsia="en-US"/>
+        </w:rPr>
+        <w:t>'-</w:t>
       </w:r>
       <w:proofErr w:type="spellStart"/>
       <w:r>
@@ -4741,61 +5134,217 @@
           <w:szCs w:val="18"/>
           <w:lang w:val="en-US" w:eastAsia="en-US"/>
         </w:rPr>
-        <w:t xml:space="preserve"> $</w:t>
-      </w:r>
-      <w:proofErr w:type="spellStart"/>
-      <w:r>
-        <w:rPr>
-          <w:sz w:val="18"/>
-          <w:szCs w:val="18"/>
-          <w:lang w:val="en-US" w:eastAsia="en-US"/>
-        </w:rPr>
-        <w:t>infold</w:t>
-      </w:r>
-      <w:proofErr w:type="spellEnd"/>
-      <w:r>
-        <w:rPr>
-          <w:sz w:val="18"/>
-          <w:szCs w:val="18"/>
-          <w:lang w:val="en-US" w:eastAsia="en-US"/>
-        </w:rPr>
-        <w:t xml:space="preserve"> -o $</w:t>
-      </w:r>
-      <w:proofErr w:type="spellStart"/>
-      <w:r>
-        <w:rPr>
-          <w:sz w:val="18"/>
-          <w:szCs w:val="18"/>
-          <w:lang w:val="en-US" w:eastAsia="en-US"/>
-        </w:rPr>
-        <w:t>outfold</w:t>
-      </w:r>
-      <w:proofErr w:type="spellEnd"/>
-      <w:r>
-        <w:rPr>
-          <w:sz w:val="18"/>
-          <w:szCs w:val="18"/>
-          <w:lang w:val="en-US" w:eastAsia="en-US"/>
-        </w:rPr>
-        <w:t xml:space="preserve"> -m $</w:t>
-      </w:r>
-      <w:proofErr w:type="spellStart"/>
-      <w:r>
-        <w:rPr>
-          <w:sz w:val="18"/>
-          <w:szCs w:val="18"/>
-          <w:lang w:val="en-US" w:eastAsia="en-US"/>
-        </w:rPr>
-        <w:t>medir</w:t>
-      </w:r>
-      <w:proofErr w:type="spellEnd"/>
-      <w:r>
-        <w:rPr>
-          <w:sz w:val="18"/>
-          <w:szCs w:val="18"/>
-          <w:lang w:val="en-US" w:eastAsia="en-US"/>
-        </w:rPr>
-        <w:t xml:space="preserve"> -</w:t>
+        <w:t>', '--input', help='Input folder', type=str, required=True)</w:t>
+      </w:r>
+    </w:p>
+    <w:p>
+      <w:pPr>
+        <w:shd w:val="clear" w:color="auto" w:fill="FAE2D5" w:themeFill="accent2" w:themeFillTint="33"/>
+        <w:rPr>
+          <w:sz w:val="18"/>
+          <w:szCs w:val="18"/>
+          <w:lang w:val="en-US" w:eastAsia="en-US"/>
+        </w:rPr>
+      </w:pPr>
+      <w:proofErr w:type="spellStart"/>
+      <w:r>
+        <w:rPr>
+          <w:sz w:val="18"/>
+          <w:szCs w:val="18"/>
+          <w:lang w:val="en-US" w:eastAsia="en-US"/>
+        </w:rPr>
+        <w:t>parser.add_</w:t>
+      </w:r>
+      <w:proofErr w:type="gramStart"/>
+      <w:r>
+        <w:rPr>
+          <w:sz w:val="18"/>
+          <w:szCs w:val="18"/>
+          <w:lang w:val="en-US" w:eastAsia="en-US"/>
+        </w:rPr>
+        <w:t>argument</w:t>
+      </w:r>
+      <w:proofErr w:type="spellEnd"/>
+      <w:r>
+        <w:rPr>
+          <w:sz w:val="18"/>
+          <w:szCs w:val="18"/>
+          <w:lang w:val="en-US" w:eastAsia="en-US"/>
+        </w:rPr>
+        <w:t>(</w:t>
+      </w:r>
+      <w:proofErr w:type="gramEnd"/>
+      <w:r>
+        <w:rPr>
+          <w:sz w:val="18"/>
+          <w:szCs w:val="18"/>
+          <w:lang w:val="en-US" w:eastAsia="en-US"/>
+        </w:rPr>
+        <w:t>'-o', '--</w:t>
+      </w:r>
+      <w:proofErr w:type="spellStart"/>
+      <w:r>
+        <w:rPr>
+          <w:sz w:val="18"/>
+          <w:szCs w:val="18"/>
+          <w:lang w:val="en-US" w:eastAsia="en-US"/>
+        </w:rPr>
+        <w:t>Inf_ouput</w:t>
+      </w:r>
+      <w:proofErr w:type="spellEnd"/>
+      <w:r>
+        <w:rPr>
+          <w:sz w:val="18"/>
+          <w:szCs w:val="18"/>
+          <w:lang w:val="en-US" w:eastAsia="en-US"/>
+        </w:rPr>
+        <w:t>', help='Output folder', type=str, required=True)</w:t>
+      </w:r>
+    </w:p>
+    <w:p>
+      <w:pPr>
+        <w:shd w:val="clear" w:color="auto" w:fill="FAE2D5" w:themeFill="accent2" w:themeFillTint="33"/>
+        <w:rPr>
+          <w:sz w:val="18"/>
+          <w:szCs w:val="18"/>
+          <w:lang w:val="en-US" w:eastAsia="en-US"/>
+        </w:rPr>
+      </w:pPr>
+      <w:proofErr w:type="spellStart"/>
+      <w:r>
+        <w:rPr>
+          <w:sz w:val="18"/>
+          <w:szCs w:val="18"/>
+          <w:lang w:val="en-US" w:eastAsia="en-US"/>
+        </w:rPr>
+        <w:t>parser.add_</w:t>
+      </w:r>
+      <w:proofErr w:type="gramStart"/>
+      <w:r>
+        <w:rPr>
+          <w:sz w:val="18"/>
+          <w:szCs w:val="18"/>
+          <w:lang w:val="en-US" w:eastAsia="en-US"/>
+        </w:rPr>
+        <w:t>argument</w:t>
+      </w:r>
+      <w:proofErr w:type="spellEnd"/>
+      <w:r>
+        <w:rPr>
+          <w:sz w:val="18"/>
+          <w:szCs w:val="18"/>
+          <w:lang w:val="en-US" w:eastAsia="en-US"/>
+        </w:rPr>
+        <w:t>(</w:t>
+      </w:r>
+      <w:proofErr w:type="gramEnd"/>
+      <w:r>
+        <w:rPr>
+          <w:sz w:val="18"/>
+          <w:szCs w:val="18"/>
+          <w:lang w:val="en-US" w:eastAsia="en-US"/>
+        </w:rPr>
+        <w:t>'-m', '--</w:t>
+      </w:r>
+      <w:proofErr w:type="spellStart"/>
+      <w:r>
+        <w:rPr>
+          <w:sz w:val="18"/>
+          <w:szCs w:val="18"/>
+          <w:lang w:val="en-US" w:eastAsia="en-US"/>
+        </w:rPr>
+        <w:t>meritdir</w:t>
+      </w:r>
+      <w:proofErr w:type="spellEnd"/>
+      <w:r>
+        <w:rPr>
+          <w:sz w:val="18"/>
+          <w:szCs w:val="18"/>
+          <w:lang w:val="en-US" w:eastAsia="en-US"/>
+        </w:rPr>
+        <w:t>', help='MERIT DEM folder.'</w:t>
+      </w:r>
+    </w:p>
+    <w:p>
+      <w:pPr>
+        <w:shd w:val="clear" w:color="auto" w:fill="FAE2D5" w:themeFill="accent2" w:themeFillTint="33"/>
+        <w:rPr>
+          <w:sz w:val="18"/>
+          <w:szCs w:val="18"/>
+          <w:lang w:val="en-US" w:eastAsia="en-US"/>
+        </w:rPr>
+      </w:pPr>
+      <w:r>
+        <w:rPr>
+          <w:sz w:val="18"/>
+          <w:szCs w:val="18"/>
+          <w:lang w:val="en-US" w:eastAsia="en-US"/>
+        </w:rPr>
+        <w:t>                                                                                                                                                                             'Either this or --</w:t>
+      </w:r>
+      <w:proofErr w:type="spellStart"/>
+      <w:r>
+        <w:rPr>
+          <w:sz w:val="18"/>
+          <w:szCs w:val="18"/>
+          <w:lang w:val="en-US" w:eastAsia="en-US"/>
+        </w:rPr>
+        <w:t>copdemdir</w:t>
+      </w:r>
+      <w:proofErr w:type="spellEnd"/>
+      <w:r>
+        <w:rPr>
+          <w:sz w:val="18"/>
+          <w:szCs w:val="18"/>
+          <w:lang w:val="en-US" w:eastAsia="en-US"/>
+        </w:rPr>
+        <w:t xml:space="preserve"> has to be set for sentinel 1.', type=str, required=False)</w:t>
+      </w:r>
+    </w:p>
+    <w:p>
+      <w:pPr>
+        <w:shd w:val="clear" w:color="auto" w:fill="FAE2D5" w:themeFill="accent2" w:themeFillTint="33"/>
+        <w:rPr>
+          <w:sz w:val="18"/>
+          <w:szCs w:val="18"/>
+          <w:lang w:val="en-US" w:eastAsia="en-US"/>
+        </w:rPr>
+      </w:pPr>
+      <w:proofErr w:type="spellStart"/>
+      <w:r>
+        <w:rPr>
+          <w:sz w:val="18"/>
+          <w:szCs w:val="18"/>
+          <w:lang w:val="en-US" w:eastAsia="en-US"/>
+        </w:rPr>
+        <w:t>parser.add_</w:t>
+      </w:r>
+      <w:proofErr w:type="gramStart"/>
+      <w:r>
+        <w:rPr>
+          <w:sz w:val="18"/>
+          <w:szCs w:val="18"/>
+          <w:lang w:val="en-US" w:eastAsia="en-US"/>
+        </w:rPr>
+        <w:t>argument</w:t>
+      </w:r>
+      <w:proofErr w:type="spellEnd"/>
+      <w:r>
+        <w:rPr>
+          <w:sz w:val="18"/>
+          <w:szCs w:val="18"/>
+          <w:lang w:val="en-US" w:eastAsia="en-US"/>
+        </w:rPr>
+        <w:t>(</w:t>
+      </w:r>
+      <w:proofErr w:type="gramEnd"/>
+      <w:r>
+        <w:rPr>
+          <w:sz w:val="18"/>
+          <w:szCs w:val="18"/>
+          <w:lang w:val="en-US" w:eastAsia="en-US"/>
+        </w:rPr>
+        <w:t>'-</w:t>
       </w:r>
       <w:proofErr w:type="spellStart"/>
       <w:r>
@@ -4813,7 +5362,7 @@
           <w:szCs w:val="18"/>
           <w:lang w:val="en-US" w:eastAsia="en-US"/>
         </w:rPr>
-        <w:t xml:space="preserve"> $</w:t>
+        <w:t>', '--</w:t>
       </w:r>
       <w:proofErr w:type="spellStart"/>
       <w:r>
@@ -4831,7 +5380,153 @@
           <w:szCs w:val="18"/>
           <w:lang w:val="en-US" w:eastAsia="en-US"/>
         </w:rPr>
-        <w:t xml:space="preserve"> --satellite $type -</w:t>
+        <w:t>', help='ESA world cover directory', type=str, required=True)</w:t>
+      </w:r>
+    </w:p>
+    <w:p>
+      <w:pPr>
+        <w:shd w:val="clear" w:color="auto" w:fill="FAE2D5" w:themeFill="accent2" w:themeFillTint="33"/>
+        <w:rPr>
+          <w:sz w:val="18"/>
+          <w:szCs w:val="18"/>
+          <w:lang w:val="en-US" w:eastAsia="en-US"/>
+        </w:rPr>
+      </w:pPr>
+      <w:proofErr w:type="spellStart"/>
+      <w:r>
+        <w:rPr>
+          <w:sz w:val="18"/>
+          <w:szCs w:val="18"/>
+          <w:lang w:val="en-US" w:eastAsia="en-US"/>
+        </w:rPr>
+        <w:t>parser.add_</w:t>
+      </w:r>
+      <w:proofErr w:type="gramStart"/>
+      <w:r>
+        <w:rPr>
+          <w:sz w:val="18"/>
+          <w:szCs w:val="18"/>
+          <w:lang w:val="en-US" w:eastAsia="en-US"/>
+        </w:rPr>
+        <w:t>argument</w:t>
+      </w:r>
+      <w:proofErr w:type="spellEnd"/>
+      <w:r>
+        <w:rPr>
+          <w:sz w:val="18"/>
+          <w:szCs w:val="18"/>
+          <w:lang w:val="en-US" w:eastAsia="en-US"/>
+        </w:rPr>
+        <w:t>(</w:t>
+      </w:r>
+      <w:proofErr w:type="gramEnd"/>
+      <w:r>
+        <w:rPr>
+          <w:sz w:val="18"/>
+          <w:szCs w:val="18"/>
+          <w:lang w:val="en-US" w:eastAsia="en-US"/>
+        </w:rPr>
+        <w:t xml:space="preserve">'--satellite', help='s1, s2, l8, l9 or </w:t>
+      </w:r>
+      <w:proofErr w:type="spellStart"/>
+      <w:r>
+        <w:rPr>
+          <w:sz w:val="18"/>
+          <w:szCs w:val="18"/>
+          <w:lang w:val="en-US" w:eastAsia="en-US"/>
+        </w:rPr>
+        <w:t>tsx</w:t>
+      </w:r>
+      <w:proofErr w:type="spellEnd"/>
+      <w:r>
+        <w:rPr>
+          <w:sz w:val="18"/>
+          <w:szCs w:val="18"/>
+          <w:lang w:val="en-US" w:eastAsia="en-US"/>
+        </w:rPr>
+        <w:t>', type=</w:t>
+      </w:r>
+      <w:proofErr w:type="spellStart"/>
+      <w:r>
+        <w:rPr>
+          <w:sz w:val="18"/>
+          <w:szCs w:val="18"/>
+          <w:lang w:val="en-US" w:eastAsia="en-US"/>
+        </w:rPr>
+        <w:t>str</w:t>
+      </w:r>
+      <w:proofErr w:type="spellEnd"/>
+      <w:r>
+        <w:rPr>
+          <w:sz w:val="18"/>
+          <w:szCs w:val="18"/>
+          <w:lang w:val="en-US" w:eastAsia="en-US"/>
+        </w:rPr>
+        <w:t>, required=True, choices=["s1", "s2", "l8", "l9", "</w:t>
+      </w:r>
+      <w:proofErr w:type="spellStart"/>
+      <w:r>
+        <w:rPr>
+          <w:sz w:val="18"/>
+          <w:szCs w:val="18"/>
+          <w:lang w:val="en-US" w:eastAsia="en-US"/>
+        </w:rPr>
+        <w:t>tsx</w:t>
+      </w:r>
+      <w:proofErr w:type="spellEnd"/>
+      <w:r>
+        <w:rPr>
+          <w:sz w:val="18"/>
+          <w:szCs w:val="18"/>
+          <w:lang w:val="en-US" w:eastAsia="en-US"/>
+        </w:rPr>
+        <w:t>"])</w:t>
+      </w:r>
+    </w:p>
+    <w:p>
+      <w:pPr>
+        <w:shd w:val="clear" w:color="auto" w:fill="FAE2D5" w:themeFill="accent2" w:themeFillTint="33"/>
+        <w:rPr>
+          <w:sz w:val="18"/>
+          <w:szCs w:val="18"/>
+          <w:lang w:val="en-US" w:eastAsia="en-US"/>
+        </w:rPr>
+      </w:pPr>
+      <w:proofErr w:type="spellStart"/>
+      <w:r>
+        <w:rPr>
+          <w:sz w:val="18"/>
+          <w:szCs w:val="18"/>
+          <w:lang w:val="en-US" w:eastAsia="en-US"/>
+        </w:rPr>
+        <w:t>parser.add_</w:t>
+      </w:r>
+      <w:proofErr w:type="gramStart"/>
+      <w:r>
+        <w:rPr>
+          <w:sz w:val="18"/>
+          <w:szCs w:val="18"/>
+          <w:lang w:val="en-US" w:eastAsia="en-US"/>
+        </w:rPr>
+        <w:t>argument</w:t>
+      </w:r>
+      <w:proofErr w:type="spellEnd"/>
+      <w:r>
+        <w:rPr>
+          <w:sz w:val="18"/>
+          <w:szCs w:val="18"/>
+          <w:lang w:val="en-US" w:eastAsia="en-US"/>
+        </w:rPr>
+        <w:t>(</w:t>
+      </w:r>
+      <w:proofErr w:type="gramEnd"/>
+      <w:r>
+        <w:rPr>
+          <w:sz w:val="18"/>
+          <w:szCs w:val="18"/>
+          <w:lang w:val="en-US" w:eastAsia="en-US"/>
+        </w:rPr>
+        <w:t>'-</w:t>
       </w:r>
       <w:proofErr w:type="spellStart"/>
       <w:r>
@@ -4849,43 +5544,107 @@
           <w:szCs w:val="18"/>
           <w:lang w:val="en-US" w:eastAsia="en-US"/>
         </w:rPr>
-        <w:t xml:space="preserve"> $</w:t>
-      </w:r>
-      <w:proofErr w:type="spellStart"/>
-      <w:r>
-        <w:rPr>
-          <w:sz w:val="18"/>
-          <w:szCs w:val="18"/>
-          <w:lang w:val="en-US" w:eastAsia="en-US"/>
-        </w:rPr>
-        <w:t>dbpath</w:t>
-      </w:r>
-      <w:proofErr w:type="spellEnd"/>
-      <w:r>
-        <w:rPr>
-          <w:sz w:val="18"/>
-          <w:szCs w:val="18"/>
-          <w:lang w:val="en-US" w:eastAsia="en-US"/>
-        </w:rPr>
-        <w:t xml:space="preserve"> -g $</w:t>
-      </w:r>
-      <w:proofErr w:type="spellStart"/>
-      <w:r>
-        <w:rPr>
-          <w:sz w:val="18"/>
-          <w:szCs w:val="18"/>
-          <w:lang w:val="en-US" w:eastAsia="en-US"/>
-        </w:rPr>
-        <w:t>gswdir</w:t>
-      </w:r>
-      <w:proofErr w:type="spellEnd"/>
-      <w:r>
-        <w:rPr>
-          <w:sz w:val="18"/>
-          <w:szCs w:val="18"/>
-          <w:lang w:val="en-US" w:eastAsia="en-US"/>
-        </w:rPr>
-        <w:t xml:space="preserve"> -r 2 -</w:t>
+        <w:t>', '--</w:t>
+      </w:r>
+      <w:proofErr w:type="spellStart"/>
+      <w:r>
+        <w:rPr>
+          <w:sz w:val="18"/>
+          <w:szCs w:val="18"/>
+          <w:lang w:val="en-US" w:eastAsia="en-US"/>
+        </w:rPr>
+        <w:t>db_path</w:t>
+      </w:r>
+      <w:proofErr w:type="spellEnd"/>
+      <w:r>
+        <w:rPr>
+          <w:sz w:val="18"/>
+          <w:szCs w:val="18"/>
+          <w:lang w:val="en-US" w:eastAsia="en-US"/>
+        </w:rPr>
+        <w:t xml:space="preserve">', help='Learning database </w:t>
+      </w:r>
+      <w:proofErr w:type="spellStart"/>
+      <w:r>
+        <w:rPr>
+          <w:sz w:val="18"/>
+          <w:szCs w:val="18"/>
+          <w:lang w:val="en-US" w:eastAsia="en-US"/>
+        </w:rPr>
+        <w:t>filepath</w:t>
+      </w:r>
+      <w:proofErr w:type="spellEnd"/>
+      <w:r>
+        <w:rPr>
+          <w:sz w:val="18"/>
+          <w:szCs w:val="18"/>
+          <w:lang w:val="en-US" w:eastAsia="en-US"/>
+        </w:rPr>
+        <w:t>', type=</w:t>
+      </w:r>
+      <w:proofErr w:type="spellStart"/>
+      <w:r>
+        <w:rPr>
+          <w:sz w:val="18"/>
+          <w:szCs w:val="18"/>
+          <w:lang w:val="en-US" w:eastAsia="en-US"/>
+        </w:rPr>
+        <w:t>str</w:t>
+      </w:r>
+      <w:proofErr w:type="spellEnd"/>
+      <w:r>
+        <w:rPr>
+          <w:sz w:val="18"/>
+          <w:szCs w:val="18"/>
+          <w:lang w:val="en-US" w:eastAsia="en-US"/>
+        </w:rPr>
+        <w:t>, required=True)</w:t>
+      </w:r>
+    </w:p>
+    <w:p>
+      <w:pPr>
+        <w:shd w:val="clear" w:color="auto" w:fill="FAE2D5" w:themeFill="accent2" w:themeFillTint="33"/>
+        <w:rPr>
+          <w:sz w:val="18"/>
+          <w:szCs w:val="18"/>
+          <w:lang w:val="en-US" w:eastAsia="en-US"/>
+        </w:rPr>
+      </w:pPr>
+      <w:proofErr w:type="spellStart"/>
+      <w:r>
+        <w:rPr>
+          <w:sz w:val="18"/>
+          <w:szCs w:val="18"/>
+          <w:lang w:val="en-US" w:eastAsia="en-US"/>
+        </w:rPr>
+        <w:t>parser.add_</w:t>
+      </w:r>
+      <w:proofErr w:type="gramStart"/>
+      <w:r>
+        <w:rPr>
+          <w:sz w:val="18"/>
+          <w:szCs w:val="18"/>
+          <w:lang w:val="en-US" w:eastAsia="en-US"/>
+        </w:rPr>
+        <w:t>argument</w:t>
+      </w:r>
+      <w:proofErr w:type="spellEnd"/>
+      <w:r>
+        <w:rPr>
+          <w:sz w:val="18"/>
+          <w:szCs w:val="18"/>
+          <w:lang w:val="en-US" w:eastAsia="en-US"/>
+        </w:rPr>
+        <w:t>(</w:t>
+      </w:r>
+      <w:proofErr w:type="gramEnd"/>
+      <w:r>
+        <w:rPr>
+          <w:sz w:val="18"/>
+          <w:szCs w:val="18"/>
+          <w:lang w:val="en-US" w:eastAsia="en-US"/>
+        </w:rPr>
+        <w:t>'-</w:t>
       </w:r>
       <w:proofErr w:type="spellStart"/>
       <w:r>
@@ -4903,7 +5662,7 @@
           <w:szCs w:val="18"/>
           <w:lang w:val="en-US" w:eastAsia="en-US"/>
         </w:rPr>
-        <w:t xml:space="preserve"> $</w:t>
+        <w:t>', '--</w:t>
       </w:r>
       <w:proofErr w:type="spellStart"/>
       <w:r>
@@ -4915,14 +5674,261 @@
         <w:t>tmp_dir</w:t>
       </w:r>
       <w:proofErr w:type="spellEnd"/>
-    </w:p>
-    <w:p>
-      <w:pPr>
-        <w:jc w:val="both"/>
-        <w:rPr>
-          <w:sz w:val="22"/>
-          <w:szCs w:val="22"/>
-          <w:lang w:eastAsia="en-US"/>
+      <w:r>
+        <w:rPr>
+          <w:sz w:val="18"/>
+          <w:szCs w:val="18"/>
+          <w:lang w:val="en-US" w:eastAsia="en-US"/>
+        </w:rPr>
+        <w:t>', help='Temporary folder', type=</w:t>
+      </w:r>
+      <w:proofErr w:type="spellStart"/>
+      <w:r>
+        <w:rPr>
+          <w:sz w:val="18"/>
+          <w:szCs w:val="18"/>
+          <w:lang w:val="en-US" w:eastAsia="en-US"/>
+        </w:rPr>
+        <w:t>str</w:t>
+      </w:r>
+      <w:proofErr w:type="spellEnd"/>
+      <w:r>
+        <w:rPr>
+          <w:sz w:val="18"/>
+          <w:szCs w:val="18"/>
+          <w:lang w:val="en-US" w:eastAsia="en-US"/>
+        </w:rPr>
+        <w:t>, required=False, default="</w:t>
+      </w:r>
+      <w:proofErr w:type="spellStart"/>
+      <w:r>
+        <w:rPr>
+          <w:sz w:val="18"/>
+          <w:szCs w:val="18"/>
+          <w:lang w:val="en-US" w:eastAsia="en-US"/>
+        </w:rPr>
+        <w:t>tmp</w:t>
+      </w:r>
+      <w:proofErr w:type="spellEnd"/>
+      <w:r>
+        <w:rPr>
+          <w:sz w:val="18"/>
+          <w:szCs w:val="18"/>
+          <w:lang w:val="en-US" w:eastAsia="en-US"/>
+        </w:rPr>
+        <w:t>")</w:t>
+      </w:r>
+    </w:p>
+    <w:p>
+      <w:pPr>
+        <w:shd w:val="clear" w:color="auto" w:fill="FAE2D5" w:themeFill="accent2" w:themeFillTint="33"/>
+        <w:rPr>
+          <w:sz w:val="18"/>
+          <w:szCs w:val="18"/>
+          <w:lang w:val="en-US" w:eastAsia="en-US"/>
+        </w:rPr>
+      </w:pPr>
+      <w:proofErr w:type="spellStart"/>
+      <w:r>
+        <w:rPr>
+          <w:sz w:val="18"/>
+          <w:szCs w:val="18"/>
+          <w:lang w:val="en-US" w:eastAsia="en-US"/>
+        </w:rPr>
+        <w:t>parser.add_</w:t>
+      </w:r>
+      <w:proofErr w:type="gramStart"/>
+      <w:r>
+        <w:rPr>
+          <w:sz w:val="18"/>
+          <w:szCs w:val="18"/>
+          <w:lang w:val="en-US" w:eastAsia="en-US"/>
+        </w:rPr>
+        <w:t>argument</w:t>
+      </w:r>
+      <w:proofErr w:type="spellEnd"/>
+      <w:r>
+        <w:rPr>
+          <w:sz w:val="18"/>
+          <w:szCs w:val="18"/>
+          <w:lang w:val="en-US" w:eastAsia="en-US"/>
+        </w:rPr>
+        <w:t>(</w:t>
+      </w:r>
+      <w:proofErr w:type="gramEnd"/>
+      <w:r>
+        <w:rPr>
+          <w:sz w:val="18"/>
+          <w:szCs w:val="18"/>
+          <w:lang w:val="en-US" w:eastAsia="en-US"/>
+        </w:rPr>
+        <w:t>'-g', '--</w:t>
+      </w:r>
+      <w:proofErr w:type="spellStart"/>
+      <w:r>
+        <w:rPr>
+          <w:sz w:val="18"/>
+          <w:szCs w:val="18"/>
+          <w:lang w:val="en-US" w:eastAsia="en-US"/>
+        </w:rPr>
+        <w:t>gsw</w:t>
+      </w:r>
+      <w:proofErr w:type="spellEnd"/>
+      <w:r>
+        <w:rPr>
+          <w:sz w:val="18"/>
+          <w:szCs w:val="18"/>
+          <w:lang w:val="en-US" w:eastAsia="en-US"/>
+        </w:rPr>
+        <w:t>', help='Tiled GSW folder', type=str, required=True)</w:t>
+      </w:r>
+    </w:p>
+    <w:p>
+      <w:pPr>
+        <w:shd w:val="clear" w:color="auto" w:fill="FAE2D5" w:themeFill="accent2" w:themeFillTint="33"/>
+        <w:rPr>
+          <w:sz w:val="18"/>
+          <w:szCs w:val="18"/>
+          <w:lang w:val="en-US" w:eastAsia="en-US"/>
+        </w:rPr>
+      </w:pPr>
+      <w:proofErr w:type="spellStart"/>
+      <w:r>
+        <w:rPr>
+          <w:sz w:val="18"/>
+          <w:szCs w:val="18"/>
+          <w:lang w:val="en-US" w:eastAsia="en-US"/>
+        </w:rPr>
+        <w:t>parser.add_</w:t>
+      </w:r>
+      <w:proofErr w:type="gramStart"/>
+      <w:r>
+        <w:rPr>
+          <w:sz w:val="18"/>
+          <w:szCs w:val="18"/>
+          <w:lang w:val="en-US" w:eastAsia="en-US"/>
+        </w:rPr>
+        <w:t>argument</w:t>
+      </w:r>
+      <w:proofErr w:type="spellEnd"/>
+      <w:r>
+        <w:rPr>
+          <w:sz w:val="18"/>
+          <w:szCs w:val="18"/>
+          <w:lang w:val="en-US" w:eastAsia="en-US"/>
+        </w:rPr>
+        <w:t>(</w:t>
+      </w:r>
+      <w:proofErr w:type="gramEnd"/>
+      <w:r>
+        <w:rPr>
+          <w:sz w:val="18"/>
+          <w:szCs w:val="18"/>
+          <w:lang w:val="en-US" w:eastAsia="en-US"/>
+        </w:rPr>
+        <w:t xml:space="preserve">'-r', '--rad', help='Post-process </w:t>
+      </w:r>
+      <w:proofErr w:type="spellStart"/>
+      <w:r>
+        <w:rPr>
+          <w:sz w:val="18"/>
+          <w:szCs w:val="18"/>
+          <w:lang w:val="en-US" w:eastAsia="en-US"/>
+        </w:rPr>
+        <w:t>MAj</w:t>
+      </w:r>
+      <w:proofErr w:type="spellEnd"/>
+      <w:r>
+        <w:rPr>
+          <w:sz w:val="18"/>
+          <w:szCs w:val="18"/>
+          <w:lang w:val="en-US" w:eastAsia="en-US"/>
+        </w:rPr>
+        <w:t xml:space="preserve"> filter radius', type=</w:t>
+      </w:r>
+      <w:proofErr w:type="spellStart"/>
+      <w:r>
+        <w:rPr>
+          <w:sz w:val="18"/>
+          <w:szCs w:val="18"/>
+          <w:lang w:val="en-US" w:eastAsia="en-US"/>
+        </w:rPr>
+        <w:t>int</w:t>
+      </w:r>
+      <w:proofErr w:type="spellEnd"/>
+      <w:r>
+        <w:rPr>
+          <w:sz w:val="18"/>
+          <w:szCs w:val="18"/>
+          <w:lang w:val="en-US" w:eastAsia="en-US"/>
+        </w:rPr>
+        <w:t>, required=False)</w:t>
+      </w:r>
+    </w:p>
+    <w:p>
+      <w:pPr>
+        <w:rPr>
+          <w:sz w:val="22"/>
+          <w:szCs w:val="22"/>
+          <w:lang w:val="en-US" w:eastAsia="en-US"/>
+        </w:rPr>
+      </w:pPr>
+    </w:p>
+    <w:p>
+      <w:pPr>
+        <w:rPr>
+          <w:sz w:val="22"/>
+          <w:szCs w:val="22"/>
+          <w:lang w:eastAsia="en-US"/>
+        </w:rPr>
+      </w:pPr>
+      <w:r>
+        <w:rPr>
+          <w:sz w:val="22"/>
+          <w:szCs w:val="22"/>
+          <w:lang w:eastAsia="en-US"/>
+        </w:rPr>
+        <w:t xml:space="preserve">Pour ce qui est des tests, </w:t>
+      </w:r>
+      <w:r>
+        <w:rPr>
+          <w:sz w:val="22"/>
+          <w:szCs w:val="22"/>
+          <w:lang w:eastAsia="en-US"/>
+        </w:rPr>
+        <w:t>des dossiers prêts à l’utilisation sont disponibles dans les répertoires du projet FLOODML sur T</w:t>
+      </w:r>
+      <w:r>
+        <w:rPr>
+          <w:sz w:val="22"/>
+          <w:szCs w:val="22"/>
+          <w:lang w:eastAsia="en-US"/>
+        </w:rPr>
+        <w:t>-</w:t>
+      </w:r>
+      <w:r>
+        <w:rPr>
+          <w:sz w:val="22"/>
+          <w:szCs w:val="22"/>
+          <w:lang w:eastAsia="en-US"/>
+        </w:rPr>
+        <w:t>rex</w:t>
+      </w:r>
+      <w:r>
+        <w:rPr>
+          <w:sz w:val="22"/>
+          <w:szCs w:val="22"/>
+          <w:lang w:eastAsia="en-US"/>
+        </w:rPr>
+        <w:t>.</w:t>
+      </w:r>
+    </w:p>
+    <w:p>
+      <w:pPr>
+        <w:rPr>
+          <w:sz w:val="22"/>
+          <w:szCs w:val="22"/>
+          <w:lang w:val="en-US" w:eastAsia="en-US"/>
         </w:rPr>
       </w:pPr>
       <w:r>
@@ -4937,918 +5943,6 @@
         <w:rPr>
           <w:sz w:val="22"/>
           <w:szCs w:val="22"/>
-          <w:lang w:eastAsia="en-US"/>
-        </w:rPr>
-        <w:t>A noter que la v</w:t>
-      </w:r>
-      <w:r>
-        <w:rPr>
-          <w:sz w:val="22"/>
-          <w:szCs w:val="22"/>
-          <w:lang w:eastAsia="en-US"/>
-        </w:rPr>
-        <w:t xml:space="preserve">aleur 2 de « -r 2 » correspond au rayon du filtre de majorité appliqué à l’inférence, </w:t>
-      </w:r>
-      <w:r>
-        <w:rPr>
-          <w:sz w:val="22"/>
-          <w:szCs w:val="22"/>
-          <w:lang w:eastAsia="en-US"/>
-        </w:rPr>
-        <w:lastRenderedPageBreak/>
-        <w:t xml:space="preserve">pour éliminer les bruits </w:t>
-      </w:r>
-      <w:r>
-        <w:rPr>
-          <w:sz w:val="22"/>
-          <w:szCs w:val="22"/>
-          <w:lang w:eastAsia="en-US"/>
-        </w:rPr>
-        <w:t xml:space="preserve">et améliorer la </w:t>
-      </w:r>
-      <w:r>
-        <w:rPr>
-          <w:sz w:val="22"/>
-          <w:szCs w:val="22"/>
-          <w:lang w:eastAsia="en-US"/>
-        </w:rPr>
-        <w:t>compacité</w:t>
-      </w:r>
-      <w:r>
-        <w:rPr>
-          <w:sz w:val="22"/>
-          <w:szCs w:val="22"/>
-          <w:lang w:eastAsia="en-US"/>
-        </w:rPr>
-        <w:t xml:space="preserve"> des zones estimées inondées. Pour S1 </w:t>
-      </w:r>
-      <w:r>
-        <w:rPr>
-          <w:sz w:val="22"/>
-          <w:szCs w:val="22"/>
-          <w:lang w:eastAsia="en-US"/>
-        </w:rPr>
-        <w:t xml:space="preserve">une valeur de </w:t>
-      </w:r>
-      <w:r>
-        <w:rPr>
-          <w:sz w:val="22"/>
-          <w:szCs w:val="22"/>
-          <w:lang w:eastAsia="en-US"/>
-        </w:rPr>
-        <w:t>2 est recommandé</w:t>
-      </w:r>
-      <w:r>
-        <w:rPr>
-          <w:sz w:val="22"/>
-          <w:szCs w:val="22"/>
-          <w:lang w:eastAsia="en-US"/>
-        </w:rPr>
-        <w:t>e</w:t>
-      </w:r>
-      <w:r>
-        <w:rPr>
-          <w:sz w:val="22"/>
-          <w:szCs w:val="22"/>
-          <w:lang w:eastAsia="en-US"/>
-        </w:rPr>
-        <w:t>, pour S2 plutôt 1.</w:t>
-      </w:r>
-    </w:p>
-    <w:p>
-      <w:pPr>
-        <w:jc w:val="both"/>
-        <w:rPr>
-          <w:sz w:val="22"/>
-          <w:szCs w:val="22"/>
-          <w:lang w:eastAsia="en-US"/>
-        </w:rPr>
-      </w:pPr>
-    </w:p>
-    <w:p>
-      <w:pPr>
-        <w:rPr>
-          <w:sz w:val="22"/>
-          <w:szCs w:val="22"/>
-          <w:lang w:eastAsia="en-US"/>
-        </w:rPr>
-      </w:pPr>
-      <w:r>
-        <w:rPr>
-          <w:sz w:val="22"/>
-          <w:szCs w:val="22"/>
-          <w:lang w:eastAsia="en-US"/>
-        </w:rPr>
-        <w:t>Les arguments sont détaillés tels que suit dans RDF-3-inference.py :</w:t>
-      </w:r>
-    </w:p>
-    <w:p>
-      <w:pPr>
-        <w:rPr>
-          <w:sz w:val="22"/>
-          <w:szCs w:val="22"/>
-          <w:lang w:eastAsia="en-US"/>
-        </w:rPr>
-      </w:pPr>
-    </w:p>
-    <w:p>
-      <w:pPr>
-        <w:shd w:val="clear" w:color="auto" w:fill="FAE2D5" w:themeFill="accent2" w:themeFillTint="33"/>
-        <w:rPr>
-          <w:sz w:val="18"/>
-          <w:szCs w:val="18"/>
-          <w:lang w:val="en-US" w:eastAsia="en-US"/>
-        </w:rPr>
-      </w:pPr>
-      <w:proofErr w:type="spellStart"/>
-      <w:r>
-        <w:rPr>
-          <w:sz w:val="18"/>
-          <w:szCs w:val="18"/>
-          <w:lang w:val="en-US" w:eastAsia="en-US"/>
-        </w:rPr>
-        <w:t>parser.add_</w:t>
-      </w:r>
-      <w:proofErr w:type="gramStart"/>
-      <w:r>
-        <w:rPr>
-          <w:sz w:val="18"/>
-          <w:szCs w:val="18"/>
-          <w:lang w:val="en-US" w:eastAsia="en-US"/>
-        </w:rPr>
-        <w:t>argument</w:t>
-      </w:r>
-      <w:proofErr w:type="spellEnd"/>
-      <w:r>
-        <w:rPr>
-          <w:sz w:val="18"/>
-          <w:szCs w:val="18"/>
-          <w:lang w:val="en-US" w:eastAsia="en-US"/>
-        </w:rPr>
-        <w:t>(</w:t>
-      </w:r>
-      <w:proofErr w:type="gramEnd"/>
-      <w:r>
-        <w:rPr>
-          <w:sz w:val="18"/>
-          <w:szCs w:val="18"/>
-          <w:lang w:val="en-US" w:eastAsia="en-US"/>
-        </w:rPr>
-        <w:t>'-</w:t>
-      </w:r>
-      <w:proofErr w:type="spellStart"/>
-      <w:r>
-        <w:rPr>
-          <w:sz w:val="18"/>
-          <w:szCs w:val="18"/>
-          <w:lang w:val="en-US" w:eastAsia="en-US"/>
-        </w:rPr>
-        <w:t>i</w:t>
-      </w:r>
-      <w:proofErr w:type="spellEnd"/>
-      <w:r>
-        <w:rPr>
-          <w:sz w:val="18"/>
-          <w:szCs w:val="18"/>
-          <w:lang w:val="en-US" w:eastAsia="en-US"/>
-        </w:rPr>
-        <w:t>', '--input', help='Input folder', type=str, required=True)</w:t>
-      </w:r>
-    </w:p>
-    <w:p>
-      <w:pPr>
-        <w:shd w:val="clear" w:color="auto" w:fill="FAE2D5" w:themeFill="accent2" w:themeFillTint="33"/>
-        <w:rPr>
-          <w:sz w:val="18"/>
-          <w:szCs w:val="18"/>
-          <w:lang w:val="en-US" w:eastAsia="en-US"/>
-        </w:rPr>
-      </w:pPr>
-      <w:proofErr w:type="spellStart"/>
-      <w:r>
-        <w:rPr>
-          <w:sz w:val="18"/>
-          <w:szCs w:val="18"/>
-          <w:lang w:val="en-US" w:eastAsia="en-US"/>
-        </w:rPr>
-        <w:t>parser.add_</w:t>
-      </w:r>
-      <w:proofErr w:type="gramStart"/>
-      <w:r>
-        <w:rPr>
-          <w:sz w:val="18"/>
-          <w:szCs w:val="18"/>
-          <w:lang w:val="en-US" w:eastAsia="en-US"/>
-        </w:rPr>
-        <w:t>argument</w:t>
-      </w:r>
-      <w:proofErr w:type="spellEnd"/>
-      <w:r>
-        <w:rPr>
-          <w:sz w:val="18"/>
-          <w:szCs w:val="18"/>
-          <w:lang w:val="en-US" w:eastAsia="en-US"/>
-        </w:rPr>
-        <w:t>(</w:t>
-      </w:r>
-      <w:proofErr w:type="gramEnd"/>
-      <w:r>
-        <w:rPr>
-          <w:sz w:val="18"/>
-          <w:szCs w:val="18"/>
-          <w:lang w:val="en-US" w:eastAsia="en-US"/>
-        </w:rPr>
-        <w:t>'-o', '--</w:t>
-      </w:r>
-      <w:proofErr w:type="spellStart"/>
-      <w:r>
-        <w:rPr>
-          <w:sz w:val="18"/>
-          <w:szCs w:val="18"/>
-          <w:lang w:val="en-US" w:eastAsia="en-US"/>
-        </w:rPr>
-        <w:t>Inf_ouput</w:t>
-      </w:r>
-      <w:proofErr w:type="spellEnd"/>
-      <w:r>
-        <w:rPr>
-          <w:sz w:val="18"/>
-          <w:szCs w:val="18"/>
-          <w:lang w:val="en-US" w:eastAsia="en-US"/>
-        </w:rPr>
-        <w:t>', help='Output folder', type=str, required=True)</w:t>
-      </w:r>
-    </w:p>
-    <w:p>
-      <w:pPr>
-        <w:shd w:val="clear" w:color="auto" w:fill="FAE2D5" w:themeFill="accent2" w:themeFillTint="33"/>
-        <w:rPr>
-          <w:sz w:val="18"/>
-          <w:szCs w:val="18"/>
-          <w:lang w:val="en-US" w:eastAsia="en-US"/>
-        </w:rPr>
-      </w:pPr>
-      <w:proofErr w:type="spellStart"/>
-      <w:r>
-        <w:rPr>
-          <w:sz w:val="18"/>
-          <w:szCs w:val="18"/>
-          <w:lang w:val="en-US" w:eastAsia="en-US"/>
-        </w:rPr>
-        <w:t>parser.add_</w:t>
-      </w:r>
-      <w:proofErr w:type="gramStart"/>
-      <w:r>
-        <w:rPr>
-          <w:sz w:val="18"/>
-          <w:szCs w:val="18"/>
-          <w:lang w:val="en-US" w:eastAsia="en-US"/>
-        </w:rPr>
-        <w:t>argument</w:t>
-      </w:r>
-      <w:proofErr w:type="spellEnd"/>
-      <w:r>
-        <w:rPr>
-          <w:sz w:val="18"/>
-          <w:szCs w:val="18"/>
-          <w:lang w:val="en-US" w:eastAsia="en-US"/>
-        </w:rPr>
-        <w:t>(</w:t>
-      </w:r>
-      <w:proofErr w:type="gramEnd"/>
-      <w:r>
-        <w:rPr>
-          <w:sz w:val="18"/>
-          <w:szCs w:val="18"/>
-          <w:lang w:val="en-US" w:eastAsia="en-US"/>
-        </w:rPr>
-        <w:t>'-m', '--</w:t>
-      </w:r>
-      <w:proofErr w:type="spellStart"/>
-      <w:r>
-        <w:rPr>
-          <w:sz w:val="18"/>
-          <w:szCs w:val="18"/>
-          <w:lang w:val="en-US" w:eastAsia="en-US"/>
-        </w:rPr>
-        <w:t>meritdir</w:t>
-      </w:r>
-      <w:proofErr w:type="spellEnd"/>
-      <w:r>
-        <w:rPr>
-          <w:sz w:val="18"/>
-          <w:szCs w:val="18"/>
-          <w:lang w:val="en-US" w:eastAsia="en-US"/>
-        </w:rPr>
-        <w:t>', help='MERIT DEM folder.'</w:t>
-      </w:r>
-    </w:p>
-    <w:p>
-      <w:pPr>
-        <w:shd w:val="clear" w:color="auto" w:fill="FAE2D5" w:themeFill="accent2" w:themeFillTint="33"/>
-        <w:rPr>
-          <w:sz w:val="18"/>
-          <w:szCs w:val="18"/>
-          <w:lang w:val="en-US" w:eastAsia="en-US"/>
-        </w:rPr>
-      </w:pPr>
-      <w:r>
-        <w:rPr>
-          <w:sz w:val="18"/>
-          <w:szCs w:val="18"/>
-          <w:lang w:val="en-US" w:eastAsia="en-US"/>
-        </w:rPr>
-        <w:t>                                                                                                                                                                             'Either this or --</w:t>
-      </w:r>
-      <w:proofErr w:type="spellStart"/>
-      <w:r>
-        <w:rPr>
-          <w:sz w:val="18"/>
-          <w:szCs w:val="18"/>
-          <w:lang w:val="en-US" w:eastAsia="en-US"/>
-        </w:rPr>
-        <w:t>copdemdir</w:t>
-      </w:r>
-      <w:proofErr w:type="spellEnd"/>
-      <w:r>
-        <w:rPr>
-          <w:sz w:val="18"/>
-          <w:szCs w:val="18"/>
-          <w:lang w:val="en-US" w:eastAsia="en-US"/>
-        </w:rPr>
-        <w:t xml:space="preserve"> has to be set for sentinel 1.', type=str, required=False)</w:t>
-      </w:r>
-    </w:p>
-    <w:p>
-      <w:pPr>
-        <w:shd w:val="clear" w:color="auto" w:fill="FAE2D5" w:themeFill="accent2" w:themeFillTint="33"/>
-        <w:rPr>
-          <w:sz w:val="18"/>
-          <w:szCs w:val="18"/>
-          <w:lang w:val="en-US" w:eastAsia="en-US"/>
-        </w:rPr>
-      </w:pPr>
-      <w:proofErr w:type="spellStart"/>
-      <w:r>
-        <w:rPr>
-          <w:sz w:val="18"/>
-          <w:szCs w:val="18"/>
-          <w:lang w:val="en-US" w:eastAsia="en-US"/>
-        </w:rPr>
-        <w:t>parser.add_</w:t>
-      </w:r>
-      <w:proofErr w:type="gramStart"/>
-      <w:r>
-        <w:rPr>
-          <w:sz w:val="18"/>
-          <w:szCs w:val="18"/>
-          <w:lang w:val="en-US" w:eastAsia="en-US"/>
-        </w:rPr>
-        <w:t>argument</w:t>
-      </w:r>
-      <w:proofErr w:type="spellEnd"/>
-      <w:r>
-        <w:rPr>
-          <w:sz w:val="18"/>
-          <w:szCs w:val="18"/>
-          <w:lang w:val="en-US" w:eastAsia="en-US"/>
-        </w:rPr>
-        <w:t>(</w:t>
-      </w:r>
-      <w:proofErr w:type="gramEnd"/>
-      <w:r>
-        <w:rPr>
-          <w:sz w:val="18"/>
-          <w:szCs w:val="18"/>
-          <w:lang w:val="en-US" w:eastAsia="en-US"/>
-        </w:rPr>
-        <w:t>'-</w:t>
-      </w:r>
-      <w:proofErr w:type="spellStart"/>
-      <w:r>
-        <w:rPr>
-          <w:sz w:val="18"/>
-          <w:szCs w:val="18"/>
-          <w:lang w:val="en-US" w:eastAsia="en-US"/>
-        </w:rPr>
-        <w:t>wc</w:t>
-      </w:r>
-      <w:proofErr w:type="spellEnd"/>
-      <w:r>
-        <w:rPr>
-          <w:sz w:val="18"/>
-          <w:szCs w:val="18"/>
-          <w:lang w:val="en-US" w:eastAsia="en-US"/>
-        </w:rPr>
-        <w:t>', '--</w:t>
-      </w:r>
-      <w:proofErr w:type="spellStart"/>
-      <w:r>
-        <w:rPr>
-          <w:sz w:val="18"/>
-          <w:szCs w:val="18"/>
-          <w:lang w:val="en-US" w:eastAsia="en-US"/>
-        </w:rPr>
-        <w:t>wc_dir</w:t>
-      </w:r>
-      <w:proofErr w:type="spellEnd"/>
-      <w:r>
-        <w:rPr>
-          <w:sz w:val="18"/>
-          <w:szCs w:val="18"/>
-          <w:lang w:val="en-US" w:eastAsia="en-US"/>
-        </w:rPr>
-        <w:t>', help='ESA world cover directory', type=str, required=True)</w:t>
-      </w:r>
-    </w:p>
-    <w:p>
-      <w:pPr>
-        <w:shd w:val="clear" w:color="auto" w:fill="FAE2D5" w:themeFill="accent2" w:themeFillTint="33"/>
-        <w:rPr>
-          <w:sz w:val="18"/>
-          <w:szCs w:val="18"/>
-          <w:lang w:val="en-US" w:eastAsia="en-US"/>
-        </w:rPr>
-      </w:pPr>
-      <w:proofErr w:type="spellStart"/>
-      <w:r>
-        <w:rPr>
-          <w:sz w:val="18"/>
-          <w:szCs w:val="18"/>
-          <w:lang w:val="en-US" w:eastAsia="en-US"/>
-        </w:rPr>
-        <w:t>parser.add_</w:t>
-      </w:r>
-      <w:proofErr w:type="gramStart"/>
-      <w:r>
-        <w:rPr>
-          <w:sz w:val="18"/>
-          <w:szCs w:val="18"/>
-          <w:lang w:val="en-US" w:eastAsia="en-US"/>
-        </w:rPr>
-        <w:t>argument</w:t>
-      </w:r>
-      <w:proofErr w:type="spellEnd"/>
-      <w:r>
-        <w:rPr>
-          <w:sz w:val="18"/>
-          <w:szCs w:val="18"/>
-          <w:lang w:val="en-US" w:eastAsia="en-US"/>
-        </w:rPr>
-        <w:t>(</w:t>
-      </w:r>
-      <w:proofErr w:type="gramEnd"/>
-      <w:r>
-        <w:rPr>
-          <w:sz w:val="18"/>
-          <w:szCs w:val="18"/>
-          <w:lang w:val="en-US" w:eastAsia="en-US"/>
-        </w:rPr>
-        <w:t xml:space="preserve">'--satellite', help='s1, s2, l8, l9 or </w:t>
-      </w:r>
-      <w:proofErr w:type="spellStart"/>
-      <w:r>
-        <w:rPr>
-          <w:sz w:val="18"/>
-          <w:szCs w:val="18"/>
-          <w:lang w:val="en-US" w:eastAsia="en-US"/>
-        </w:rPr>
-        <w:t>tsx</w:t>
-      </w:r>
-      <w:proofErr w:type="spellEnd"/>
-      <w:r>
-        <w:rPr>
-          <w:sz w:val="18"/>
-          <w:szCs w:val="18"/>
-          <w:lang w:val="en-US" w:eastAsia="en-US"/>
-        </w:rPr>
-        <w:t>', type=str, required=True, choices=["s1", "s2", "l8", "l9", "</w:t>
-      </w:r>
-      <w:proofErr w:type="spellStart"/>
-      <w:r>
-        <w:rPr>
-          <w:sz w:val="18"/>
-          <w:szCs w:val="18"/>
-          <w:lang w:val="en-US" w:eastAsia="en-US"/>
-        </w:rPr>
-        <w:t>tsx</w:t>
-      </w:r>
-      <w:proofErr w:type="spellEnd"/>
-      <w:r>
-        <w:rPr>
-          <w:sz w:val="18"/>
-          <w:szCs w:val="18"/>
-          <w:lang w:val="en-US" w:eastAsia="en-US"/>
-        </w:rPr>
-        <w:t>"])</w:t>
-      </w:r>
-    </w:p>
-    <w:p>
-      <w:pPr>
-        <w:shd w:val="clear" w:color="auto" w:fill="FAE2D5" w:themeFill="accent2" w:themeFillTint="33"/>
-        <w:rPr>
-          <w:sz w:val="18"/>
-          <w:szCs w:val="18"/>
-          <w:lang w:val="en-US" w:eastAsia="en-US"/>
-        </w:rPr>
-      </w:pPr>
-      <w:proofErr w:type="spellStart"/>
-      <w:r>
-        <w:rPr>
-          <w:sz w:val="18"/>
-          <w:szCs w:val="18"/>
-          <w:lang w:val="en-US" w:eastAsia="en-US"/>
-        </w:rPr>
-        <w:t>parser.add_</w:t>
-      </w:r>
-      <w:proofErr w:type="gramStart"/>
-      <w:r>
-        <w:rPr>
-          <w:sz w:val="18"/>
-          <w:szCs w:val="18"/>
-          <w:lang w:val="en-US" w:eastAsia="en-US"/>
-        </w:rPr>
-        <w:t>argument</w:t>
-      </w:r>
-      <w:proofErr w:type="spellEnd"/>
-      <w:r>
-        <w:rPr>
-          <w:sz w:val="18"/>
-          <w:szCs w:val="18"/>
-          <w:lang w:val="en-US" w:eastAsia="en-US"/>
-        </w:rPr>
-        <w:t>(</w:t>
-      </w:r>
-      <w:proofErr w:type="gramEnd"/>
-      <w:r>
-        <w:rPr>
-          <w:sz w:val="18"/>
-          <w:szCs w:val="18"/>
-          <w:lang w:val="en-US" w:eastAsia="en-US"/>
-        </w:rPr>
-        <w:t>'-</w:t>
-      </w:r>
-      <w:proofErr w:type="spellStart"/>
-      <w:r>
-        <w:rPr>
-          <w:sz w:val="18"/>
-          <w:szCs w:val="18"/>
-          <w:lang w:val="en-US" w:eastAsia="en-US"/>
-        </w:rPr>
-        <w:t>db</w:t>
-      </w:r>
-      <w:proofErr w:type="spellEnd"/>
-      <w:r>
-        <w:rPr>
-          <w:sz w:val="18"/>
-          <w:szCs w:val="18"/>
-          <w:lang w:val="en-US" w:eastAsia="en-US"/>
-        </w:rPr>
-        <w:t>', '--</w:t>
-      </w:r>
-      <w:proofErr w:type="spellStart"/>
-      <w:r>
-        <w:rPr>
-          <w:sz w:val="18"/>
-          <w:szCs w:val="18"/>
-          <w:lang w:val="en-US" w:eastAsia="en-US"/>
-        </w:rPr>
-        <w:t>db_path</w:t>
-      </w:r>
-      <w:proofErr w:type="spellEnd"/>
-      <w:r>
-        <w:rPr>
-          <w:sz w:val="18"/>
-          <w:szCs w:val="18"/>
-          <w:lang w:val="en-US" w:eastAsia="en-US"/>
-        </w:rPr>
-        <w:t xml:space="preserve">', help='Learning database </w:t>
-      </w:r>
-      <w:proofErr w:type="spellStart"/>
-      <w:r>
-        <w:rPr>
-          <w:sz w:val="18"/>
-          <w:szCs w:val="18"/>
-          <w:lang w:val="en-US" w:eastAsia="en-US"/>
-        </w:rPr>
-        <w:t>filepath</w:t>
-      </w:r>
-      <w:proofErr w:type="spellEnd"/>
-      <w:r>
-        <w:rPr>
-          <w:sz w:val="18"/>
-          <w:szCs w:val="18"/>
-          <w:lang w:val="en-US" w:eastAsia="en-US"/>
-        </w:rPr>
-        <w:t>', type=str, required=True)</w:t>
-      </w:r>
-    </w:p>
-    <w:p>
-      <w:pPr>
-        <w:shd w:val="clear" w:color="auto" w:fill="FAE2D5" w:themeFill="accent2" w:themeFillTint="33"/>
-        <w:rPr>
-          <w:sz w:val="18"/>
-          <w:szCs w:val="18"/>
-          <w:lang w:val="en-US" w:eastAsia="en-US"/>
-        </w:rPr>
-      </w:pPr>
-      <w:proofErr w:type="spellStart"/>
-      <w:r>
-        <w:rPr>
-          <w:sz w:val="18"/>
-          <w:szCs w:val="18"/>
-          <w:lang w:val="en-US" w:eastAsia="en-US"/>
-        </w:rPr>
-        <w:t>parser.add_</w:t>
-      </w:r>
-      <w:proofErr w:type="gramStart"/>
-      <w:r>
-        <w:rPr>
-          <w:sz w:val="18"/>
-          <w:szCs w:val="18"/>
-          <w:lang w:val="en-US" w:eastAsia="en-US"/>
-        </w:rPr>
-        <w:t>argument</w:t>
-      </w:r>
-      <w:proofErr w:type="spellEnd"/>
-      <w:r>
-        <w:rPr>
-          <w:sz w:val="18"/>
-          <w:szCs w:val="18"/>
-          <w:lang w:val="en-US" w:eastAsia="en-US"/>
-        </w:rPr>
-        <w:t>(</w:t>
-      </w:r>
-      <w:proofErr w:type="gramEnd"/>
-      <w:r>
-        <w:rPr>
-          <w:sz w:val="18"/>
-          <w:szCs w:val="18"/>
-          <w:lang w:val="en-US" w:eastAsia="en-US"/>
-        </w:rPr>
-        <w:t>'-</w:t>
-      </w:r>
-      <w:proofErr w:type="spellStart"/>
-      <w:r>
-        <w:rPr>
-          <w:sz w:val="18"/>
-          <w:szCs w:val="18"/>
-          <w:lang w:val="en-US" w:eastAsia="en-US"/>
-        </w:rPr>
-        <w:t>tmp</w:t>
-      </w:r>
-      <w:proofErr w:type="spellEnd"/>
-      <w:r>
-        <w:rPr>
-          <w:sz w:val="18"/>
-          <w:szCs w:val="18"/>
-          <w:lang w:val="en-US" w:eastAsia="en-US"/>
-        </w:rPr>
-        <w:t>', '--</w:t>
-      </w:r>
-      <w:proofErr w:type="spellStart"/>
-      <w:r>
-        <w:rPr>
-          <w:sz w:val="18"/>
-          <w:szCs w:val="18"/>
-          <w:lang w:val="en-US" w:eastAsia="en-US"/>
-        </w:rPr>
-        <w:t>tmp_dir</w:t>
-      </w:r>
-      <w:proofErr w:type="spellEnd"/>
-      <w:r>
-        <w:rPr>
-          <w:sz w:val="18"/>
-          <w:szCs w:val="18"/>
-          <w:lang w:val="en-US" w:eastAsia="en-US"/>
-        </w:rPr>
-        <w:t>', help='Temporary folder', type=str, required=False, default="</w:t>
-      </w:r>
-      <w:proofErr w:type="spellStart"/>
-      <w:r>
-        <w:rPr>
-          <w:sz w:val="18"/>
-          <w:szCs w:val="18"/>
-          <w:lang w:val="en-US" w:eastAsia="en-US"/>
-        </w:rPr>
-        <w:t>tmp</w:t>
-      </w:r>
-      <w:proofErr w:type="spellEnd"/>
-      <w:r>
-        <w:rPr>
-          <w:sz w:val="18"/>
-          <w:szCs w:val="18"/>
-          <w:lang w:val="en-US" w:eastAsia="en-US"/>
-        </w:rPr>
-        <w:t>")</w:t>
-      </w:r>
-    </w:p>
-    <w:p>
-      <w:pPr>
-        <w:shd w:val="clear" w:color="auto" w:fill="FAE2D5" w:themeFill="accent2" w:themeFillTint="33"/>
-        <w:rPr>
-          <w:sz w:val="18"/>
-          <w:szCs w:val="18"/>
-          <w:lang w:val="en-US" w:eastAsia="en-US"/>
-        </w:rPr>
-      </w:pPr>
-      <w:proofErr w:type="spellStart"/>
-      <w:r>
-        <w:rPr>
-          <w:sz w:val="18"/>
-          <w:szCs w:val="18"/>
-          <w:lang w:val="en-US" w:eastAsia="en-US"/>
-        </w:rPr>
-        <w:t>parser.add_</w:t>
-      </w:r>
-      <w:proofErr w:type="gramStart"/>
-      <w:r>
-        <w:rPr>
-          <w:sz w:val="18"/>
-          <w:szCs w:val="18"/>
-          <w:lang w:val="en-US" w:eastAsia="en-US"/>
-        </w:rPr>
-        <w:t>argument</w:t>
-      </w:r>
-      <w:proofErr w:type="spellEnd"/>
-      <w:r>
-        <w:rPr>
-          <w:sz w:val="18"/>
-          <w:szCs w:val="18"/>
-          <w:lang w:val="en-US" w:eastAsia="en-US"/>
-        </w:rPr>
-        <w:t>(</w:t>
-      </w:r>
-      <w:proofErr w:type="gramEnd"/>
-      <w:r>
-        <w:rPr>
-          <w:sz w:val="18"/>
-          <w:szCs w:val="18"/>
-          <w:lang w:val="en-US" w:eastAsia="en-US"/>
-        </w:rPr>
-        <w:t>'-g', '--</w:t>
-      </w:r>
-      <w:proofErr w:type="spellStart"/>
-      <w:r>
-        <w:rPr>
-          <w:sz w:val="18"/>
-          <w:szCs w:val="18"/>
-          <w:lang w:val="en-US" w:eastAsia="en-US"/>
-        </w:rPr>
-        <w:t>gsw</w:t>
-      </w:r>
-      <w:proofErr w:type="spellEnd"/>
-      <w:r>
-        <w:rPr>
-          <w:sz w:val="18"/>
-          <w:szCs w:val="18"/>
-          <w:lang w:val="en-US" w:eastAsia="en-US"/>
-        </w:rPr>
-        <w:t>', help='Tiled GSW folder', type=str, required=True)</w:t>
-      </w:r>
-    </w:p>
-    <w:p>
-      <w:pPr>
-        <w:shd w:val="clear" w:color="auto" w:fill="FAE2D5" w:themeFill="accent2" w:themeFillTint="33"/>
-        <w:rPr>
-          <w:sz w:val="18"/>
-          <w:szCs w:val="18"/>
-          <w:lang w:val="en-US" w:eastAsia="en-US"/>
-        </w:rPr>
-      </w:pPr>
-      <w:proofErr w:type="spellStart"/>
-      <w:r>
-        <w:rPr>
-          <w:sz w:val="18"/>
-          <w:szCs w:val="18"/>
-          <w:lang w:val="en-US" w:eastAsia="en-US"/>
-        </w:rPr>
-        <w:t>parser.add_</w:t>
-      </w:r>
-      <w:proofErr w:type="gramStart"/>
-      <w:r>
-        <w:rPr>
-          <w:sz w:val="18"/>
-          <w:szCs w:val="18"/>
-          <w:lang w:val="en-US" w:eastAsia="en-US"/>
-        </w:rPr>
-        <w:t>argument</w:t>
-      </w:r>
-      <w:proofErr w:type="spellEnd"/>
-      <w:r>
-        <w:rPr>
-          <w:sz w:val="18"/>
-          <w:szCs w:val="18"/>
-          <w:lang w:val="en-US" w:eastAsia="en-US"/>
-        </w:rPr>
-        <w:t>(</w:t>
-      </w:r>
-      <w:proofErr w:type="gramEnd"/>
-      <w:r>
-        <w:rPr>
-          <w:sz w:val="18"/>
-          <w:szCs w:val="18"/>
-          <w:lang w:val="en-US" w:eastAsia="en-US"/>
-        </w:rPr>
-        <w:t xml:space="preserve">'-r', '--rad', help='Post-process </w:t>
-      </w:r>
-      <w:proofErr w:type="spellStart"/>
-      <w:r>
-        <w:rPr>
-          <w:sz w:val="18"/>
-          <w:szCs w:val="18"/>
-          <w:lang w:val="en-US" w:eastAsia="en-US"/>
-        </w:rPr>
-        <w:t>MAj</w:t>
-      </w:r>
-      <w:proofErr w:type="spellEnd"/>
-      <w:r>
-        <w:rPr>
-          <w:sz w:val="18"/>
-          <w:szCs w:val="18"/>
-          <w:lang w:val="en-US" w:eastAsia="en-US"/>
-        </w:rPr>
-        <w:t xml:space="preserve"> filter radius', type=int, required=False)</w:t>
-      </w:r>
-    </w:p>
-    <w:p>
-      <w:pPr>
-        <w:rPr>
-          <w:sz w:val="22"/>
-          <w:szCs w:val="22"/>
-          <w:lang w:val="en-US" w:eastAsia="en-US"/>
-        </w:rPr>
-      </w:pPr>
-    </w:p>
-    <w:p>
-      <w:pPr>
-        <w:rPr>
-          <w:sz w:val="22"/>
-          <w:szCs w:val="22"/>
-          <w:lang w:eastAsia="en-US"/>
-        </w:rPr>
-      </w:pPr>
-      <w:r>
-        <w:rPr>
-          <w:sz w:val="22"/>
-          <w:szCs w:val="22"/>
-          <w:lang w:eastAsia="en-US"/>
-        </w:rPr>
-        <w:t xml:space="preserve">Pour ce qui est des tests, </w:t>
-      </w:r>
-      <w:r>
-        <w:rPr>
-          <w:sz w:val="22"/>
-          <w:szCs w:val="22"/>
-          <w:lang w:eastAsia="en-US"/>
-        </w:rPr>
-        <w:t>des dossiers prêts à l’utilisation sont disponibles dans les répertoires du projet FLOODML sur T</w:t>
-      </w:r>
-      <w:r>
-        <w:rPr>
-          <w:sz w:val="22"/>
-          <w:szCs w:val="22"/>
-          <w:lang w:eastAsia="en-US"/>
-        </w:rPr>
-        <w:t>-</w:t>
-      </w:r>
-      <w:r>
-        <w:rPr>
-          <w:sz w:val="22"/>
-          <w:szCs w:val="22"/>
-          <w:lang w:eastAsia="en-US"/>
-        </w:rPr>
-        <w:t>rex</w:t>
-      </w:r>
-      <w:r>
-        <w:rPr>
-          <w:sz w:val="22"/>
-          <w:szCs w:val="22"/>
-          <w:lang w:eastAsia="en-US"/>
-        </w:rPr>
-        <w:t>.</w:t>
-      </w:r>
-    </w:p>
-    <w:p>
-      <w:pPr>
-        <w:rPr>
-          <w:sz w:val="22"/>
-          <w:szCs w:val="22"/>
-          <w:lang w:val="en-US" w:eastAsia="en-US"/>
-        </w:rPr>
-      </w:pPr>
-      <w:r>
-        <w:rPr>
-          <w:sz w:val="22"/>
-          <w:szCs w:val="22"/>
-          <w:lang w:eastAsia="en-US"/>
-        </w:rPr>
-        <w:br/>
-      </w:r>
-      <w:r>
-        <w:rPr>
-          <w:sz w:val="22"/>
-          <w:szCs w:val="22"/>
           <w:lang w:val="en-US" w:eastAsia="en-US"/>
         </w:rPr>
         <w:t xml:space="preserve">Pour </w:t>
@@ -5940,7 +6034,6 @@
         <w:t xml:space="preserve"> </w:t>
       </w:r>
       <w:proofErr w:type="spellStart"/>
-      <w:proofErr w:type="gramStart"/>
       <w:r>
         <w:rPr>
           <w:sz w:val="22"/>
@@ -5958,7 +6051,6 @@
         </w:rPr>
         <w:t> :</w:t>
       </w:r>
-      <w:proofErr w:type="gramEnd"/>
       <w:r>
         <w:rPr>
           <w:sz w:val="22"/>
@@ -6101,18 +6193,8 @@
           <w:szCs w:val="22"/>
           <w:lang w:eastAsia="en-US"/>
         </w:rPr>
-        <w:t xml:space="preserve">au </w:t>
-      </w:r>
-      <w:proofErr w:type="gramStart"/>
-      <w:r>
-        <w:rPr>
-          <w:sz w:val="22"/>
-          <w:szCs w:val="22"/>
-          <w:lang w:eastAsia="en-US"/>
-        </w:rPr>
-        <w:t>Soudan:</w:t>
-      </w:r>
-      <w:proofErr w:type="gramEnd"/>
+        <w:t>au Soudan:</w:t>
+      </w:r>
       <w:r>
         <w:rPr>
           <w:sz w:val="22"/>
@@ -6211,7 +6293,23 @@
           <w:sz w:val="22"/>
           <w:szCs w:val="22"/>
         </w:rPr>
-        <w:t xml:space="preserve">, quatre exemples de fichiers sont proposés dans le dossier Launchers du projet </w:t>
+        <w:t xml:space="preserve">, quatre exemples de fichiers sont proposés dans le dossier </w:t>
+      </w:r>
+      <w:proofErr w:type="spellStart"/>
+      <w:r>
+        <w:rPr>
+          <w:sz w:val="22"/>
+          <w:szCs w:val="22"/>
+        </w:rPr>
+        <w:t>Launchers</w:t>
+      </w:r>
+      <w:proofErr w:type="spellEnd"/>
+      <w:r>
+        <w:rPr>
+          <w:sz w:val="22"/>
+          <w:szCs w:val="22"/>
+        </w:rPr>
+        <w:t xml:space="preserve"> du projet </w:t>
       </w:r>
       <w:proofErr w:type="spellStart"/>
       <w:r>
@@ -6601,7 +6699,6 @@
           <w:szCs w:val="40"/>
           <w:lang w:eastAsia="en-US"/>
         </w:rPr>
-        <w:lastRenderedPageBreak/>
         <w:t>Dockerfile</w:t>
       </w:r>
       <w:proofErr w:type="spellEnd"/>
@@ -6630,6 +6727,7 @@
           <w:sz w:val="22"/>
           <w:szCs w:val="22"/>
         </w:rPr>
+        <w:lastRenderedPageBreak/>
         <w:t xml:space="preserve">Le fichier </w:t>
       </w:r>
       <w:proofErr w:type="spellStart"/>
@@ -7550,43 +7648,7 @@
                 <w:szCs w:val="22"/>
                 <w:lang w:eastAsia="en-US"/>
               </w:rPr>
-              <w:t xml:space="preserve">Avec UID correspondant à </w:t>
-            </w:r>
-            <w:proofErr w:type="spellStart"/>
-            <w:r>
-              <w:rPr>
-                <w:sz w:val="22"/>
-                <w:szCs w:val="22"/>
-                <w:lang w:eastAsia="en-US"/>
-              </w:rPr>
-              <w:t>l’id</w:t>
-            </w:r>
-            <w:proofErr w:type="spellEnd"/>
-            <w:r>
-              <w:rPr>
-                <w:sz w:val="22"/>
-                <w:szCs w:val="22"/>
-                <w:lang w:eastAsia="en-US"/>
-              </w:rPr>
-              <w:t xml:space="preserve"> de l’utilisateur, GID </w:t>
-            </w:r>
-            <w:proofErr w:type="spellStart"/>
-            <w:r>
-              <w:rPr>
-                <w:sz w:val="22"/>
-                <w:szCs w:val="22"/>
-                <w:lang w:eastAsia="en-US"/>
-              </w:rPr>
-              <w:t>l’id</w:t>
-            </w:r>
-            <w:proofErr w:type="spellEnd"/>
-            <w:r>
-              <w:rPr>
-                <w:sz w:val="22"/>
-                <w:szCs w:val="22"/>
-                <w:lang w:eastAsia="en-US"/>
-              </w:rPr>
-              <w:t xml:space="preserve"> du groupe, et enfin USER_NAME le propriétaire des futurs fichiers générés.</w:t>
+              <w:t>Avec UID correspondant à l’id de l’utilisateur, GID l’id du groupe, et enfin USER_NAME le propriétaire des futurs fichiers générés.</w:t>
             </w:r>
           </w:p>
           <w:p>
@@ -7694,7 +7756,6 @@
           <w:szCs w:val="40"/>
           <w:lang w:eastAsia="en-US"/>
         </w:rPr>
-        <w:lastRenderedPageBreak/>
         <w:t>Utilisation de l’image docker</w:t>
       </w:r>
     </w:p>
@@ -7762,7 +7823,16 @@
           <w:sz w:val="22"/>
           <w:szCs w:val="22"/>
         </w:rPr>
-        <w:t>Ainsi, quatre volumes sont à monter, liés aux inputs, outputs, et données annexes disponibles sur le HPC du CNES. A l’exécution du docker monté à partir de l’image créée au préalable, la commande de lancement idoine du docker doit donc être telle que suit, avec les différents arguments listés :</w:t>
+        <w:t xml:space="preserve">Ainsi, quatre volumes sont </w:t>
+      </w:r>
+      <w:r>
+        <w:rPr>
+          <w:rFonts w:eastAsia="Calibri" w:cs="Arial"/>
+          <w:sz w:val="22"/>
+          <w:szCs w:val="22"/>
+        </w:rPr>
+        <w:lastRenderedPageBreak/>
+        <w:t>à monter, liés aux inputs, outputs, et données annexes disponibles sur le HPC du CNES. A l’exécution du docker monté à partir de l’image créée au préalable, la commande de lancement idoine du docker doit donc être telle que suit, avec les différents arguments listés :</w:t>
       </w:r>
     </w:p>
     <w:p>
@@ -8824,7 +8894,7 @@
           <w:rFonts w:asciiTheme="minorHAnsi" w:eastAsia="Calibri" w:hAnsiTheme="minorHAnsi" w:cs="Arial"/>
           <w:sz w:val="16"/>
           <w:szCs w:val="16"/>
-          <w:lang w:val="en-US" w:eastAsia="en-US"/>
+          <w:lang w:eastAsia="en-US"/>
         </w:rPr>
       </w:pPr>
       <w:r>
@@ -8832,7 +8902,7 @@
           <w:rFonts w:asciiTheme="minorHAnsi" w:eastAsia="Calibri" w:hAnsiTheme="minorHAnsi" w:cs="Arial"/>
           <w:sz w:val="16"/>
           <w:szCs w:val="16"/>
-          <w:lang w:val="en-US" w:eastAsia="en-US"/>
+          <w:lang w:eastAsia="en-US"/>
         </w:rPr>
         <w:t>--</w:t>
       </w:r>
@@ -8842,7 +8912,7 @@
           <w:rFonts w:asciiTheme="minorHAnsi" w:eastAsia="Calibri" w:hAnsiTheme="minorHAnsi" w:cs="Arial"/>
           <w:sz w:val="16"/>
           <w:szCs w:val="16"/>
-          <w:lang w:val="en-US" w:eastAsia="en-US"/>
+          <w:lang w:eastAsia="en-US"/>
         </w:rPr>
         <w:t>wc</w:t>
       </w:r>
@@ -8852,7 +8922,7 @@
           <w:rFonts w:asciiTheme="minorHAnsi" w:eastAsia="Calibri" w:hAnsiTheme="minorHAnsi" w:cs="Arial"/>
           <w:sz w:val="16"/>
           <w:szCs w:val="16"/>
-          <w:lang w:val="en-US" w:eastAsia="en-US"/>
+          <w:lang w:eastAsia="en-US"/>
         </w:rPr>
         <w:t xml:space="preserve"> /FDAMDT/</w:t>
       </w:r>
@@ -8862,7 +8932,7 @@
           <w:rFonts w:asciiTheme="minorHAnsi" w:eastAsia="Calibri" w:hAnsiTheme="minorHAnsi" w:cs="Arial"/>
           <w:sz w:val="16"/>
           <w:szCs w:val="16"/>
-          <w:lang w:val="en-US" w:eastAsia="en-US"/>
+          <w:lang w:eastAsia="en-US"/>
         </w:rPr>
         <w:t>flooddamdt</w:t>
       </w:r>
@@ -8872,7 +8942,7 @@
           <w:rFonts w:asciiTheme="minorHAnsi" w:eastAsia="Calibri" w:hAnsiTheme="minorHAnsi" w:cs="Arial"/>
           <w:sz w:val="16"/>
           <w:szCs w:val="16"/>
-          <w:lang w:val="en-US" w:eastAsia="en-US"/>
+          <w:lang w:eastAsia="en-US"/>
         </w:rPr>
         <w:t>/</w:t>
       </w:r>
@@ -8882,7 +8952,7 @@
           <w:rFonts w:asciiTheme="minorHAnsi" w:eastAsia="Calibri" w:hAnsiTheme="minorHAnsi" w:cs="Arial"/>
           <w:sz w:val="16"/>
           <w:szCs w:val="16"/>
-          <w:lang w:val="en-US" w:eastAsia="en-US"/>
+          <w:lang w:eastAsia="en-US"/>
         </w:rPr>
         <w:t>ESA_worldcover</w:t>
       </w:r>
@@ -8892,7 +8962,7 @@
           <w:rFonts w:asciiTheme="minorHAnsi" w:eastAsia="Calibri" w:hAnsiTheme="minorHAnsi" w:cs="Arial"/>
           <w:sz w:val="16"/>
           <w:szCs w:val="16"/>
-          <w:lang w:val="en-US" w:eastAsia="en-US"/>
+          <w:lang w:eastAsia="en-US"/>
         </w:rPr>
         <w:t xml:space="preserve">/2021_v200 </w:t>
       </w:r>
@@ -8901,7 +8971,7 @@
           <w:rFonts w:asciiTheme="minorHAnsi" w:eastAsia="Calibri" w:hAnsiTheme="minorHAnsi" w:cs="Arial"/>
           <w:sz w:val="16"/>
           <w:szCs w:val="16"/>
-          <w:lang w:val="en-US" w:eastAsia="en-US"/>
+          <w:lang w:eastAsia="en-US"/>
         </w:rPr>
         <w:t>\</w:t>
       </w:r>
@@ -8911,7 +8981,7 @@
           <w:color w:val="00B050"/>
           <w:sz w:val="16"/>
           <w:szCs w:val="16"/>
-          <w:lang w:val="en-US" w:eastAsia="en-US"/>
+          <w:lang w:eastAsia="en-US"/>
         </w:rPr>
         <w:t>##Réperto</w:t>
       </w:r>
@@ -8921,7 +8991,7 @@
           <w:color w:val="00B050"/>
           <w:sz w:val="16"/>
           <w:szCs w:val="16"/>
-          <w:lang w:val="en-US" w:eastAsia="en-US"/>
+          <w:lang w:eastAsia="en-US"/>
         </w:rPr>
         <w:t>i</w:t>
       </w:r>
@@ -8931,9 +9001,9 @@
           <w:color w:val="00B050"/>
           <w:sz w:val="16"/>
           <w:szCs w:val="16"/>
-          <w:lang w:val="en-US" w:eastAsia="en-US"/>
-        </w:rPr>
-        <w:t xml:space="preserve">re </w:t>
+          <w:lang w:eastAsia="en-US"/>
+        </w:rPr>
+        <w:t xml:space="preserve">re contenant l’ESA </w:t>
       </w:r>
       <w:proofErr w:type="spellStart"/>
       <w:r>
@@ -8942,9 +9012,9 @@
           <w:color w:val="00B050"/>
           <w:sz w:val="16"/>
           <w:szCs w:val="16"/>
-          <w:lang w:val="en-US" w:eastAsia="en-US"/>
-        </w:rPr>
-        <w:t>contenant</w:t>
+          <w:lang w:eastAsia="en-US"/>
+        </w:rPr>
+        <w:t>Wold</w:t>
       </w:r>
       <w:proofErr w:type="spellEnd"/>
       <w:r>
@@ -8953,7 +9023,7 @@
           <w:color w:val="00B050"/>
           <w:sz w:val="16"/>
           <w:szCs w:val="16"/>
-          <w:lang w:val="en-US" w:eastAsia="en-US"/>
+          <w:lang w:eastAsia="en-US"/>
         </w:rPr>
         <w:t xml:space="preserve"> </w:t>
       </w:r>
@@ -8964,9 +9034,9 @@
           <w:color w:val="00B050"/>
           <w:sz w:val="16"/>
           <w:szCs w:val="16"/>
-          <w:lang w:val="en-US" w:eastAsia="en-US"/>
-        </w:rPr>
-        <w:t>l’ESA</w:t>
+          <w:lang w:eastAsia="en-US"/>
+        </w:rPr>
+        <w:t>Cover</w:t>
       </w:r>
       <w:proofErr w:type="spellEnd"/>
       <w:r>
@@ -8975,31 +9045,9 @@
           <w:color w:val="00B050"/>
           <w:sz w:val="16"/>
           <w:szCs w:val="16"/>
-          <w:lang w:val="en-US" w:eastAsia="en-US"/>
-        </w:rPr>
-        <w:t xml:space="preserve"> </w:t>
-      </w:r>
-      <w:proofErr w:type="spellStart"/>
-      <w:r>
-        <w:rPr>
-          <w:rFonts w:asciiTheme="minorHAnsi" w:eastAsia="Calibri" w:hAnsiTheme="minorHAnsi" w:cs="Arial"/>
-          <w:color w:val="00B050"/>
-          <w:sz w:val="16"/>
-          <w:szCs w:val="16"/>
-          <w:lang w:val="en-US" w:eastAsia="en-US"/>
-        </w:rPr>
-        <w:t>Wold</w:t>
-      </w:r>
-      <w:proofErr w:type="spellEnd"/>
-      <w:r>
-        <w:rPr>
-          <w:rFonts w:asciiTheme="minorHAnsi" w:eastAsia="Calibri" w:hAnsiTheme="minorHAnsi" w:cs="Arial"/>
-          <w:color w:val="00B050"/>
-          <w:sz w:val="16"/>
-          <w:szCs w:val="16"/>
-          <w:lang w:val="en-US" w:eastAsia="en-US"/>
-        </w:rPr>
-        <w:t xml:space="preserve"> Cover 2021</w:t>
+          <w:lang w:eastAsia="en-US"/>
+        </w:rPr>
+        <w:t xml:space="preserve"> 2021</w:t>
       </w:r>
     </w:p>
     <w:p>
@@ -9497,7 +9545,25 @@
           <w:szCs w:val="16"/>
           <w:lang w:val="en-US" w:eastAsia="en-US"/>
         </w:rPr>
-        <w:t>    -v /var/run/</w:t>
+        <w:t>    -v /</w:t>
+      </w:r>
+      <w:proofErr w:type="spellStart"/>
+      <w:r>
+        <w:rPr>
+          <w:sz w:val="16"/>
+          <w:szCs w:val="16"/>
+          <w:lang w:val="en-US" w:eastAsia="en-US"/>
+        </w:rPr>
+        <w:t>var</w:t>
+      </w:r>
+      <w:proofErr w:type="spellEnd"/>
+      <w:r>
+        <w:rPr>
+          <w:sz w:val="16"/>
+          <w:szCs w:val="16"/>
+          <w:lang w:val="en-US" w:eastAsia="en-US"/>
+        </w:rPr>
+        <w:t>/run/</w:t>
       </w:r>
       <w:proofErr w:type="spellStart"/>
       <w:r>
@@ -9515,7 +9581,25 @@
           <w:szCs w:val="16"/>
           <w:lang w:val="en-US" w:eastAsia="en-US"/>
         </w:rPr>
-        <w:t>:/var/run/</w:t>
+        <w:t>:/</w:t>
+      </w:r>
+      <w:proofErr w:type="spellStart"/>
+      <w:r>
+        <w:rPr>
+          <w:sz w:val="16"/>
+          <w:szCs w:val="16"/>
+          <w:lang w:val="en-US" w:eastAsia="en-US"/>
+        </w:rPr>
+        <w:t>var</w:t>
+      </w:r>
+      <w:proofErr w:type="spellEnd"/>
+      <w:r>
+        <w:rPr>
+          <w:sz w:val="16"/>
+          <w:szCs w:val="16"/>
+          <w:lang w:val="en-US" w:eastAsia="en-US"/>
+        </w:rPr>
+        <w:t>/run/</w:t>
       </w:r>
       <w:proofErr w:type="spellStart"/>
       <w:r>
@@ -9748,7 +9832,7 @@
 </file>
 
 <file path=word/numbering.xml><?xml version="1.0" encoding="utf-8"?>
-<w:numbering xmlns:wpc="http://schemas.microsoft.com/office/word/2010/wordprocessingCanvas" xmlns:cx="http://schemas.microsoft.com/office/drawing/2014/chartex" xmlns:cx1="http://schemas.microsoft.com/office/drawing/2015/9/8/chartex" xmlns:cx2="http://schemas.microsoft.com/office/drawing/2015/10/21/chartex" xmlns:cx3="http://schemas.microsoft.com/office/drawing/2016/5/9/chartex" xmlns:cx4="http://schemas.microsoft.com/office/drawing/2016/5/10/chartex" xmlns:cx5="http://schemas.microsoft.com/office/drawing/2016/5/11/chartex" xmlns:cx6="http://schemas.microsoft.com/office/drawing/2016/5/12/chartex" xmlns:cx7="http://schemas.microsoft.com/office/drawing/2016/5/13/chartex" xmlns:cx8="http://schemas.microsoft.com/office/drawing/2016/5/14/chartex" xmlns:mc="http://schemas.openxmlformats.org/markup-compatibility/2006" xmlns:aink="http://schemas.microsoft.com/office/drawing/2016/ink" xmlns:am3d="http://schemas.microsoft.com/office/drawing/2017/model3d" xmlns:o="urn:schemas-microsoft-com:office:office" xmlns:oel="http://schemas.microsoft.com/office/2019/extlst" xmlns:r="http://schemas.openxmlformats.org/officeDocument/2006/relationships" xmlns:m="http://schemas.openxmlformats.org/officeDocument/2006/math" xmlns:v="urn:schemas-microsoft-com:vml" xmlns:wp14="http://schemas.microsoft.com/office/word/2010/wordprocessingDrawing" xmlns:wp="http://schemas.openxmlformats.org/drawingml/2006/wordprocessingDrawing" xmlns:w10="urn:schemas-microsoft-com:office:word" xmlns:w="http://schemas.openxmlformats.org/wordprocessingml/2006/main" xmlns:w14="http://schemas.microsoft.com/office/word/2010/wordml" xmlns:w15="http://schemas.microsoft.com/office/word/2012/wordml" xmlns:w16cex="http://schemas.microsoft.com/office/word/2018/wordml/cex" xmlns:w16cid="http://schemas.microsoft.com/office/word/2016/wordml/cid" xmlns:w16="http://schemas.microsoft.com/office/word/2018/wordml" xmlns:w16du="http://schemas.microsoft.com/office/word/2023/wordml/word16du" xmlns:w16sdtdh="http://schemas.microsoft.com/office/word/2020/wordml/sdtdatahash" xmlns:w16se="http://schemas.microsoft.com/office/word/2015/wordml/symex" xmlns:wpg="http://schemas.microsoft.com/office/word/2010/wordprocessingGroup" xmlns:wpi="http://schemas.microsoft.com/office/word/2010/wordprocessingInk" xmlns:wne="http://schemas.microsoft.com/office/word/2006/wordml" xmlns:wps="http://schemas.microsoft.com/office/word/2010/wordprocessingShape" mc:Ignorable="w14 w15 w16se w16cid w16 w16cex w16sdtdh w16du wp14">
+<w:numbering xmlns:wpc="http://schemas.microsoft.com/office/word/2010/wordprocessingCanvas" xmlns:cx="http://schemas.microsoft.com/office/drawing/2014/chartex" xmlns:cx1="http://schemas.microsoft.com/office/drawing/2015/9/8/chartex" xmlns:mc="http://schemas.openxmlformats.org/markup-compatibility/2006" xmlns:o="urn:schemas-microsoft-com:office:office" xmlns:r="http://schemas.openxmlformats.org/officeDocument/2006/relationships" xmlns:m="http://schemas.openxmlformats.org/officeDocument/2006/math" xmlns:v="urn:schemas-microsoft-com:vml" xmlns:wp14="http://schemas.microsoft.com/office/word/2010/wordprocessingDrawing" xmlns:wp="http://schemas.openxmlformats.org/drawingml/2006/wordprocessingDrawing" xmlns:w10="urn:schemas-microsoft-com:office:word" xmlns:w="http://schemas.openxmlformats.org/wordprocessingml/2006/main" xmlns:w14="http://schemas.microsoft.com/office/word/2010/wordml" xmlns:w15="http://schemas.microsoft.com/office/word/2012/wordml" xmlns:w16se="http://schemas.microsoft.com/office/word/2015/wordml/symex" xmlns:wpg="http://schemas.microsoft.com/office/word/2010/wordprocessingGroup" xmlns:wpi="http://schemas.microsoft.com/office/word/2010/wordprocessingInk" xmlns:wne="http://schemas.microsoft.com/office/word/2006/wordml" xmlns:wps="http://schemas.microsoft.com/office/word/2010/wordprocessingShape" mc:Ignorable="w14 w15 w16se wp14">
   <w:abstractNum w:abstractNumId="0" w15:restartNumberingAfterBreak="0">
     <w:nsid w:val="0E963D69"/>
     <w:multiLevelType w:val="hybridMultilevel"/>
@@ -10536,32 +10620,32 @@
       </w:pPr>
     </w:lvl>
   </w:abstractNum>
-  <w:num w:numId="1" w16cid:durableId="365176391">
+  <w:num w:numId="1">
     <w:abstractNumId w:val="2"/>
   </w:num>
-  <w:num w:numId="2" w16cid:durableId="1168980059">
+  <w:num w:numId="2">
     <w:abstractNumId w:val="3"/>
   </w:num>
-  <w:num w:numId="3" w16cid:durableId="103619157">
+  <w:num w:numId="3">
     <w:abstractNumId w:val="4"/>
   </w:num>
-  <w:num w:numId="4" w16cid:durableId="1672757934">
+  <w:num w:numId="4">
     <w:abstractNumId w:val="5"/>
   </w:num>
-  <w:num w:numId="5" w16cid:durableId="69426896">
+  <w:num w:numId="5">
     <w:abstractNumId w:val="0"/>
   </w:num>
-  <w:num w:numId="6" w16cid:durableId="761028547">
+  <w:num w:numId="6">
     <w:abstractNumId w:val="1"/>
   </w:num>
-  <w:num w:numId="7" w16cid:durableId="815923663">
+  <w:num w:numId="7">
     <w:abstractNumId w:val="6"/>
   </w:num>
 </w:numbering>
 </file>
 
 <file path=word/styles.xml><?xml version="1.0" encoding="utf-8"?>
-<w:styles xmlns:mc="http://schemas.openxmlformats.org/markup-compatibility/2006" xmlns:r="http://schemas.openxmlformats.org/officeDocument/2006/relationships" xmlns:w="http://schemas.openxmlformats.org/wordprocessingml/2006/main" xmlns:w14="http://schemas.microsoft.com/office/word/2010/wordml" xmlns:w15="http://schemas.microsoft.com/office/word/2012/wordml" xmlns:w16cex="http://schemas.microsoft.com/office/word/2018/wordml/cex" xmlns:w16cid="http://schemas.microsoft.com/office/word/2016/wordml/cid" xmlns:w16="http://schemas.microsoft.com/office/word/2018/wordml" xmlns:w16du="http://schemas.microsoft.com/office/word/2023/wordml/word16du" xmlns:w16sdtdh="http://schemas.microsoft.com/office/word/2020/wordml/sdtdatahash" xmlns:w16se="http://schemas.microsoft.com/office/word/2015/wordml/symex" mc:Ignorable="w14 w15 w16se w16cid w16 w16cex w16sdtdh w16du">
+<w:styles xmlns:mc="http://schemas.openxmlformats.org/markup-compatibility/2006" xmlns:r="http://schemas.openxmlformats.org/officeDocument/2006/relationships" xmlns:w="http://schemas.openxmlformats.org/wordprocessingml/2006/main" xmlns:w14="http://schemas.microsoft.com/office/word/2010/wordml" xmlns:w15="http://schemas.microsoft.com/office/word/2012/wordml" xmlns:w16se="http://schemas.microsoft.com/office/word/2015/wordml/symex" mc:Ignorable="w14 w15 w16se">
   <w:docDefaults>
     <w:rPrDefault>
       <w:rPr>
@@ -10578,7 +10662,7 @@
       </w:pPr>
     </w:pPrDefault>
   </w:docDefaults>
-  <w:latentStyles w:defLockedState="0" w:defUIPriority="99" w:defSemiHidden="0" w:defUnhideWhenUsed="0" w:defQFormat="0" w:count="376">
+  <w:latentStyles w:defLockedState="0" w:defUIPriority="99" w:defSemiHidden="0" w:defUnhideWhenUsed="0" w:defQFormat="0" w:count="371">
     <w:lsdException w:name="Normal" w:uiPriority="0" w:qFormat="1"/>
     <w:lsdException w:name="heading 1" w:uiPriority="9" w:qFormat="1"/>
     <w:lsdException w:name="heading 2" w:semiHidden="1" w:uiPriority="9" w:unhideWhenUsed="1" w:qFormat="1"/>
@@ -10950,11 +11034,6 @@
     <w:lsdException w:name="List Table 5 Dark Accent 6" w:uiPriority="50"/>
     <w:lsdException w:name="List Table 6 Colorful Accent 6" w:uiPriority="51"/>
     <w:lsdException w:name="List Table 7 Colorful Accent 6" w:uiPriority="52"/>
-    <w:lsdException w:name="Mention" w:semiHidden="1" w:unhideWhenUsed="1"/>
-    <w:lsdException w:name="Smart Hyperlink" w:semiHidden="1" w:unhideWhenUsed="1"/>
-    <w:lsdException w:name="Hashtag" w:semiHidden="1" w:unhideWhenUsed="1"/>
-    <w:lsdException w:name="Unresolved Mention" w:semiHidden="1" w:unhideWhenUsed="1"/>
-    <w:lsdException w:name="Smart Link" w:semiHidden="1" w:unhideWhenUsed="1"/>
   </w:latentStyles>
   <w:style w:type="paragraph" w:default="1" w:styleId="Normal">
     <w:name w:val="Normal"/>
@@ -11422,7 +11501,7 @@
       <w:contextualSpacing/>
     </w:pPr>
   </w:style>
-  <w:style w:type="character" w:styleId="Accentuationintense">
+  <w:style w:type="character" w:styleId="Emphaseintense">
     <w:name w:val="Intense Emphasis"/>
     <w:basedOn w:val="Policepardfaut"/>
     <w:uiPriority w:val="21"/>
@@ -11560,7 +11639,7 @@
       </w:tblBorders>
     </w:tblPr>
   </w:style>
-  <w:style w:type="character" w:styleId="Mentionnonrsolue">
+  <w:style w:type="character" w:customStyle="1" w:styleId="UnresolvedMention">
     <w:name w:val="Unresolved Mention"/>
     <w:basedOn w:val="Policepardfaut"/>
     <w:uiPriority w:val="99"/>
@@ -11942,16 +12021,15 @@
 </file>
 
 <file path=customXml/item1.xml><?xml version="1.0" encoding="utf-8"?>
-<p:properties xmlns:p="http://schemas.microsoft.com/office/2006/metadata/properties" xmlns:xsi="http://www.w3.org/2001/XMLSchema-instance" xmlns:pc="http://schemas.microsoft.com/office/infopath/2007/PartnerControls">
-  <documentManagement/>
-</p:properties>
+<?mso-contentType ?>
+<FormTemplates xmlns="http://schemas.microsoft.com/sharepoint/v3/contenttype/forms">
+  <Display>DocumentLibraryForm</Display>
+  <Edit>DocumentLibraryForm</Edit>
+  <New>DocumentLibraryForm</New>
+</FormTemplates>
 </file>
 
 <file path=customXml/item2.xml><?xml version="1.0" encoding="utf-8"?>
-<b:Sources xmlns:b="http://schemas.openxmlformats.org/officeDocument/2006/bibliography" xmlns="http://schemas.openxmlformats.org/officeDocument/2006/bibliography" SelectedStyle="\APASixthEditionOfficeOnline.xsl" StyleName="APA" Version="6"/>
-</file>
-
-<file path=customXml/item3.xml><?xml version="1.0" encoding="utf-8"?>
 <ct:contentTypeSchema xmlns:ct="http://schemas.microsoft.com/office/2006/metadata/contentType" xmlns:ma="http://schemas.microsoft.com/office/2006/metadata/properties/metaAttributes" ct:_="" ma:_="" ma:contentTypeName="Document" ma:contentTypeID="0x010100559AB7E72F550A4B897EDD7443B1EF26" ma:contentTypeVersion="6" ma:contentTypeDescription="Crée un document." ma:contentTypeScope="" ma:versionID="e0f097ae8111ba26ce9d9f9329cdf7fe">
   <xsd:schema xmlns:xsd="http://www.w3.org/2001/XMLSchema" xmlns:xs="http://www.w3.org/2001/XMLSchema" xmlns:p="http://schemas.microsoft.com/office/2006/metadata/properties" xmlns:ns2="c9c116cc-be30-437f-b8b5-0bd140bb0b05" xmlns:ns3="5b8a83db-adca-4916-b091-e23b6f39093b" targetNamespace="http://schemas.microsoft.com/office/2006/metadata/properties" ma:root="true" ma:fieldsID="45129350ff5073bef53eb91d2a2f987f" ns2:_="" ns3:_="">
     <xsd:import namespace="c9c116cc-be30-437f-b8b5-0bd140bb0b05"/>
@@ -12128,41 +12206,25 @@
 </ct:contentTypeSchema>
 </file>
 
+<file path=customXml/item3.xml><?xml version="1.0" encoding="utf-8"?>
+<p:properties xmlns:p="http://schemas.microsoft.com/office/2006/metadata/properties" xmlns:xsi="http://www.w3.org/2001/XMLSchema-instance" xmlns:pc="http://schemas.microsoft.com/office/infopath/2007/PartnerControls">
+  <documentManagement/>
+</p:properties>
+</file>
+
 <file path=customXml/item4.xml><?xml version="1.0" encoding="utf-8"?>
-<?mso-contentType ?>
-<FormTemplates xmlns="http://schemas.microsoft.com/sharepoint/v3/contenttype/forms">
-  <Display>DocumentLibraryForm</Display>
-  <Edit>DocumentLibraryForm</Edit>
-  <New>DocumentLibraryForm</New>
-</FormTemplates>
+<b:Sources xmlns:b="http://schemas.openxmlformats.org/officeDocument/2006/bibliography" xmlns="http://schemas.openxmlformats.org/officeDocument/2006/bibliography" SelectedStyle="\APASixthEditionOfficeOnline.xsl" StyleName="APA" Version="6"/>
 </file>
 
 <file path=customXml/itemProps1.xml><?xml version="1.0" encoding="utf-8"?>
-<ds:datastoreItem xmlns:ds="http://schemas.openxmlformats.org/officeDocument/2006/customXml" ds:itemID="{940AAE60-4FCD-4579-BE66-D845EFCA4610}">
+<ds:datastoreItem xmlns:ds="http://schemas.openxmlformats.org/officeDocument/2006/customXml" ds:itemID="{3F06A9C8-D892-405B-A01C-6A993DC83868}">
   <ds:schemaRefs>
-    <ds:schemaRef ds:uri="http://schemas.openxmlformats.org/package/2006/metadata/core-properties"/>
-    <ds:schemaRef ds:uri="http://purl.org/dc/terms/"/>
-    <ds:schemaRef ds:uri="5b8a83db-adca-4916-b091-e23b6f39093b"/>
-    <ds:schemaRef ds:uri="http://schemas.microsoft.com/office/2006/documentManagement/types"/>
-    <ds:schemaRef ds:uri="http://purl.org/dc/elements/1.1/"/>
-    <ds:schemaRef ds:uri="http://schemas.microsoft.com/office/2006/metadata/properties"/>
-    <ds:schemaRef ds:uri="http://schemas.microsoft.com/office/infopath/2007/PartnerControls"/>
-    <ds:schemaRef ds:uri="c9c116cc-be30-437f-b8b5-0bd140bb0b05"/>
-    <ds:schemaRef ds:uri="http://www.w3.org/XML/1998/namespace"/>
-    <ds:schemaRef ds:uri="http://purl.org/dc/dcmitype/"/>
+    <ds:schemaRef ds:uri="http://schemas.microsoft.com/sharepoint/v3/contenttype/forms"/>
   </ds:schemaRefs>
 </ds:datastoreItem>
 </file>
 
 <file path=customXml/itemProps2.xml><?xml version="1.0" encoding="utf-8"?>
-<ds:datastoreItem xmlns:ds="http://schemas.openxmlformats.org/officeDocument/2006/customXml" ds:itemID="{1290CB59-F3A1-4528-B1D2-82634A555C4E}">
-  <ds:schemaRefs>
-    <ds:schemaRef ds:uri="http://schemas.openxmlformats.org/officeDocument/2006/bibliography"/>
-  </ds:schemaRefs>
-</ds:datastoreItem>
-</file>
-
-<file path=customXml/itemProps3.xml><?xml version="1.0" encoding="utf-8"?>
 <ds:datastoreItem xmlns:ds="http://schemas.openxmlformats.org/officeDocument/2006/customXml" ds:itemID="{6D6B6129-9C0B-4803-BB7C-580D1B10D0C0}">
   <ds:schemaRefs>
     <ds:schemaRef ds:uri="http://schemas.microsoft.com/office/2006/metadata/contentType"/>
@@ -12181,10 +12243,19 @@
 </ds:datastoreItem>
 </file>
 
+<file path=customXml/itemProps3.xml><?xml version="1.0" encoding="utf-8"?>
+<ds:datastoreItem xmlns:ds="http://schemas.openxmlformats.org/officeDocument/2006/customXml" ds:itemID="{940AAE60-4FCD-4579-BE66-D845EFCA4610}">
+  <ds:schemaRefs>
+    <ds:schemaRef ds:uri="http://schemas.microsoft.com/office/2006/metadata/properties"/>
+    <ds:schemaRef ds:uri="http://schemas.microsoft.com/office/infopath/2007/PartnerControls"/>
+  </ds:schemaRefs>
+</ds:datastoreItem>
+</file>
+
 <file path=customXml/itemProps4.xml><?xml version="1.0" encoding="utf-8"?>
-<ds:datastoreItem xmlns:ds="http://schemas.openxmlformats.org/officeDocument/2006/customXml" ds:itemID="{3F06A9C8-D892-405B-A01C-6A993DC83868}">
+<ds:datastoreItem xmlns:ds="http://schemas.openxmlformats.org/officeDocument/2006/customXml" ds:itemID="{CBF58517-0FA9-41BA-B7E3-D46809BDF012}">
   <ds:schemaRefs>
-    <ds:schemaRef ds:uri="http://schemas.microsoft.com/sharepoint/v3/contenttype/forms"/>
+    <ds:schemaRef ds:uri="http://schemas.openxmlformats.org/officeDocument/2006/bibliography"/>
   </ds:schemaRefs>
 </ds:datastoreItem>
 </file>
</xml_diff>

<commit_message>
Update MU: about using docker
</commit_message>
<xml_diff>
--- a/Docs/Manuel_FloodML.docx
+++ b/Docs/Manuel_FloodML.docx
@@ -262,15 +262,15 @@
         <w:rPr>
           <w:sz w:val="22"/>
           <w:szCs w:val="22"/>
-          <w:lang w:val="en-US" w:eastAsia="en-US"/>
-        </w:rPr>
-      </w:pPr>
-      <w:proofErr w:type="spellStart"/>
-      <w:r>
-        <w:rPr>
-          <w:sz w:val="22"/>
-          <w:szCs w:val="22"/>
-          <w:lang w:val="en-US" w:eastAsia="en-US"/>
+          <w:lang w:eastAsia="en-US"/>
+        </w:rPr>
+      </w:pPr>
+      <w:proofErr w:type="gramStart"/>
+      <w:r>
+        <w:rPr>
+          <w:sz w:val="22"/>
+          <w:szCs w:val="22"/>
+          <w:lang w:eastAsia="en-US"/>
         </w:rPr>
         <w:t>g</w:t>
       </w:r>
@@ -278,16 +278,16 @@
         <w:rPr>
           <w:sz w:val="22"/>
           <w:szCs w:val="22"/>
-          <w:lang w:val="en-US" w:eastAsia="en-US"/>
+          <w:lang w:eastAsia="en-US"/>
         </w:rPr>
         <w:t>it</w:t>
       </w:r>
-      <w:proofErr w:type="spellEnd"/>
-      <w:r>
-        <w:rPr>
-          <w:sz w:val="22"/>
-          <w:szCs w:val="22"/>
-          <w:lang w:val="en-US" w:eastAsia="en-US"/>
+      <w:proofErr w:type="gramEnd"/>
+      <w:r>
+        <w:rPr>
+          <w:sz w:val="22"/>
+          <w:szCs w:val="22"/>
+          <w:lang w:eastAsia="en-US"/>
         </w:rPr>
         <w:t xml:space="preserve"> clone</w:t>
       </w:r>
@@ -295,7 +295,7 @@
         <w:rPr>
           <w:sz w:val="22"/>
           <w:szCs w:val="22"/>
-          <w:lang w:val="en-US" w:eastAsia="en-US"/>
+          <w:lang w:eastAsia="en-US"/>
         </w:rPr>
         <w:t xml:space="preserve"> -b </w:t>
       </w:r>
@@ -304,7 +304,7 @@
         <w:rPr>
           <w:sz w:val="22"/>
           <w:szCs w:val="22"/>
-          <w:lang w:val="en-US" w:eastAsia="en-US"/>
+          <w:lang w:eastAsia="en-US"/>
         </w:rPr>
         <w:t>flooddamdt</w:t>
       </w:r>
@@ -313,7 +313,7 @@
         <w:rPr>
           <w:sz w:val="22"/>
           <w:szCs w:val="22"/>
-          <w:lang w:val="en-US" w:eastAsia="en-US"/>
+          <w:lang w:eastAsia="en-US"/>
         </w:rPr>
         <w:t xml:space="preserve"> https://gitlab.cnes.fr/flooddam/wp3-rapid-mapping.git</w:t>
       </w:r>
@@ -324,7 +324,7 @@
         <w:rPr>
           <w:sz w:val="22"/>
           <w:szCs w:val="22"/>
-          <w:lang w:val="en-US" w:eastAsia="en-US"/>
+          <w:lang w:eastAsia="en-US"/>
         </w:rPr>
       </w:pPr>
     </w:p>
@@ -2984,14 +2984,27 @@
       <w:r>
         <w:t xml:space="preserve">Figure </w:t>
       </w:r>
-      <w:fldSimple w:instr=" SEQ Figure \* ARABIC ">
-        <w:r>
-          <w:rPr>
-            <w:noProof/>
-          </w:rPr>
-          <w:t>1</w:t>
-        </w:r>
-      </w:fldSimple>
+      <w:r>
+        <w:fldChar w:fldCharType="begin"/>
+      </w:r>
+      <w:r>
+        <w:instrText xml:space="preserve"> SEQ Figure \* ARABIC </w:instrText>
+      </w:r>
+      <w:r>
+        <w:fldChar w:fldCharType="separate"/>
+      </w:r>
+      <w:r>
+        <w:rPr>
+          <w:noProof/>
+        </w:rPr>
+        <w:t>1</w:t>
+      </w:r>
+      <w:r>
+        <w:rPr>
+          <w:noProof/>
+        </w:rPr>
+        <w:fldChar w:fldCharType="end"/>
+      </w:r>
       <w:r>
         <w:t xml:space="preserve"> - </w:t>
       </w:r>
@@ -3174,14 +3187,27 @@
       <w:r>
         <w:t xml:space="preserve">Figure </w:t>
       </w:r>
-      <w:fldSimple w:instr=" SEQ Figure \* ARABIC ">
-        <w:r>
-          <w:rPr>
-            <w:noProof/>
-          </w:rPr>
-          <w:t>2</w:t>
-        </w:r>
-      </w:fldSimple>
+      <w:r>
+        <w:fldChar w:fldCharType="begin"/>
+      </w:r>
+      <w:r>
+        <w:instrText xml:space="preserve"> SEQ Figure \* ARABIC </w:instrText>
+      </w:r>
+      <w:r>
+        <w:fldChar w:fldCharType="separate"/>
+      </w:r>
+      <w:r>
+        <w:rPr>
+          <w:noProof/>
+        </w:rPr>
+        <w:t>2</w:t>
+      </w:r>
+      <w:r>
+        <w:rPr>
+          <w:noProof/>
+        </w:rPr>
+        <w:fldChar w:fldCharType="end"/>
+      </w:r>
       <w:r>
         <w:t xml:space="preserve"> - Exemple de mini rapport généré sur a tuile 34SEJ pour l'évènement d'inondation du10 septembre 2023 en Grèce</w:t>
       </w:r>
@@ -3424,14 +3450,27 @@
       <w:r>
         <w:t xml:space="preserve">Figure </w:t>
       </w:r>
-      <w:fldSimple w:instr=" SEQ Figure \* ARABIC ">
-        <w:r>
-          <w:rPr>
-            <w:noProof/>
-          </w:rPr>
-          <w:t>3</w:t>
-        </w:r>
-      </w:fldSimple>
+      <w:r>
+        <w:fldChar w:fldCharType="begin"/>
+      </w:r>
+      <w:r>
+        <w:instrText xml:space="preserve"> SEQ Figure \* ARABIC </w:instrText>
+      </w:r>
+      <w:r>
+        <w:fldChar w:fldCharType="separate"/>
+      </w:r>
+      <w:r>
+        <w:rPr>
+          <w:noProof/>
+        </w:rPr>
+        <w:t>3</w:t>
+      </w:r>
+      <w:r>
+        <w:rPr>
+          <w:noProof/>
+        </w:rPr>
+        <w:fldChar w:fldCharType="end"/>
+      </w:r>
       <w:r>
         <w:t xml:space="preserve"> - </w:t>
       </w:r>
@@ -4452,8 +4491,6 @@
         </w:rPr>
         <w:t>/work/FLOODML</w:t>
       </w:r>
-      <w:bookmarkStart w:id="3" w:name="_GoBack"/>
-      <w:bookmarkEnd w:id="3"/>
       <w:r>
         <w:rPr>
           <w:sz w:val="18"/>
@@ -5935,7 +5972,7 @@
         <w:rPr>
           <w:sz w:val="22"/>
           <w:szCs w:val="22"/>
-          <w:lang w:eastAsia="en-US"/>
+          <w:lang w:val="en-US" w:eastAsia="en-US"/>
         </w:rPr>
         <w:br/>
       </w:r>
@@ -9097,6 +9134,269 @@
     </w:p>
     <w:p>
       <w:pPr>
+        <w:pStyle w:val="NormalWeb"/>
+        <w:spacing w:after="80"/>
+        <w:rPr>
+          <w:sz w:val="22"/>
+          <w:szCs w:val="22"/>
+          <w:lang w:eastAsia="en-US"/>
+        </w:rPr>
+      </w:pPr>
+      <w:r>
+        <w:rPr>
+          <w:sz w:val="22"/>
+          <w:szCs w:val="22"/>
+          <w:lang w:eastAsia="en-US"/>
+        </w:rPr>
+        <w:t xml:space="preserve">Note : il faudrait prendre en compte les recommandations suivantes : </w:t>
+      </w:r>
+    </w:p>
+    <w:p>
+      <w:pPr>
+        <w:pStyle w:val="NormalWeb"/>
+        <w:numPr>
+          <w:ilvl w:val="0"/>
+          <w:numId w:val="4"/>
+        </w:numPr>
+        <w:spacing w:before="0" w:beforeAutospacing="0" w:after="80" w:afterAutospacing="0"/>
+        <w:rPr>
+          <w:sz w:val="22"/>
+          <w:szCs w:val="22"/>
+          <w:lang w:eastAsia="en-US"/>
+        </w:rPr>
+      </w:pPr>
+      <w:r>
+        <w:rPr>
+          <w:sz w:val="22"/>
+          <w:szCs w:val="22"/>
+          <w:lang w:eastAsia="en-US"/>
+        </w:rPr>
+        <w:t xml:space="preserve">Attention à l’utilisation du tag « </w:t>
+      </w:r>
+      <w:proofErr w:type="spellStart"/>
+      <w:r>
+        <w:rPr>
+          <w:sz w:val="22"/>
+          <w:szCs w:val="22"/>
+          <w:lang w:eastAsia="en-US"/>
+        </w:rPr>
+        <w:t>latest</w:t>
+      </w:r>
+      <w:proofErr w:type="spellEnd"/>
+      <w:r>
+        <w:rPr>
+          <w:sz w:val="22"/>
+          <w:szCs w:val="22"/>
+          <w:lang w:eastAsia="en-US"/>
+        </w:rPr>
+        <w:t xml:space="preserve"> » (</w:t>
+      </w:r>
+      <w:proofErr w:type="spellStart"/>
+      <w:r>
+        <w:rPr>
+          <w:sz w:val="22"/>
+          <w:szCs w:val="22"/>
+          <w:lang w:eastAsia="en-US"/>
+        </w:rPr>
+        <w:t>Dockerfile</w:t>
+      </w:r>
+      <w:proofErr w:type="spellEnd"/>
+      <w:r>
+        <w:rPr>
+          <w:sz w:val="22"/>
+          <w:szCs w:val="22"/>
+          <w:lang w:eastAsia="en-US"/>
+        </w:rPr>
+        <w:t xml:space="preserve"> ligne 21)</w:t>
+      </w:r>
+      <w:r>
+        <w:rPr>
+          <w:sz w:val="22"/>
+          <w:szCs w:val="22"/>
+          <w:lang w:eastAsia="en-US"/>
+        </w:rPr>
+        <w:t xml:space="preserve"> </w:t>
+      </w:r>
+      <w:r>
+        <w:rPr>
+          <w:sz w:val="22"/>
+          <w:szCs w:val="22"/>
+          <w:lang w:eastAsia="en-US"/>
+        </w:rPr>
+        <w:t xml:space="preserve">: En </w:t>
+      </w:r>
+      <w:proofErr w:type="spellStart"/>
+      <w:r>
+        <w:rPr>
+          <w:sz w:val="22"/>
+          <w:szCs w:val="22"/>
+          <w:lang w:eastAsia="en-US"/>
+        </w:rPr>
+        <w:t>dev</w:t>
+      </w:r>
+      <w:proofErr w:type="spellEnd"/>
+      <w:r>
+        <w:rPr>
+          <w:sz w:val="22"/>
+          <w:szCs w:val="22"/>
+          <w:lang w:eastAsia="en-US"/>
+        </w:rPr>
+        <w:t>, l’ut</w:t>
+      </w:r>
+      <w:r>
+        <w:rPr>
+          <w:sz w:val="22"/>
+          <w:szCs w:val="22"/>
+          <w:lang w:eastAsia="en-US"/>
+        </w:rPr>
+        <w:t xml:space="preserve">ilisation de </w:t>
+      </w:r>
+      <w:proofErr w:type="spellStart"/>
+      <w:r>
+        <w:rPr>
+          <w:sz w:val="22"/>
+          <w:szCs w:val="22"/>
+          <w:lang w:eastAsia="en-US"/>
+        </w:rPr>
+        <w:t>latest</w:t>
+      </w:r>
+      <w:proofErr w:type="spellEnd"/>
+      <w:r>
+        <w:rPr>
+          <w:sz w:val="22"/>
+          <w:szCs w:val="22"/>
+          <w:lang w:eastAsia="en-US"/>
+        </w:rPr>
+        <w:t xml:space="preserve"> se justifie mais </w:t>
+      </w:r>
+      <w:r>
+        <w:rPr>
+          <w:sz w:val="22"/>
+          <w:szCs w:val="22"/>
+          <w:lang w:eastAsia="en-US"/>
+        </w:rPr>
+        <w:t xml:space="preserve">en livraison </w:t>
+      </w:r>
+      <w:r>
+        <w:rPr>
+          <w:sz w:val="22"/>
+          <w:szCs w:val="22"/>
+          <w:lang w:eastAsia="en-US"/>
+        </w:rPr>
+        <w:t>es</w:t>
+      </w:r>
+      <w:r>
+        <w:rPr>
+          <w:sz w:val="22"/>
+          <w:szCs w:val="22"/>
+          <w:lang w:eastAsia="en-US"/>
+        </w:rPr>
+        <w:t>t</w:t>
+      </w:r>
+      <w:r>
+        <w:rPr>
+          <w:sz w:val="22"/>
+          <w:szCs w:val="22"/>
+          <w:lang w:eastAsia="en-US"/>
+        </w:rPr>
+        <w:t xml:space="preserve"> un</w:t>
+      </w:r>
+      <w:r>
+        <w:rPr>
+          <w:sz w:val="22"/>
+          <w:szCs w:val="22"/>
+          <w:lang w:eastAsia="en-US"/>
+        </w:rPr>
+        <w:t>e mauvaise pratique</w:t>
+      </w:r>
+      <w:r>
+        <w:rPr>
+          <w:sz w:val="22"/>
+          <w:szCs w:val="22"/>
+          <w:lang w:eastAsia="en-US"/>
+        </w:rPr>
+        <w:t>.</w:t>
+      </w:r>
+      <w:bookmarkStart w:id="3" w:name="_GoBack"/>
+      <w:bookmarkEnd w:id="3"/>
+      <w:r>
+        <w:rPr>
+          <w:sz w:val="22"/>
+          <w:szCs w:val="22"/>
+          <w:lang w:eastAsia="en-US"/>
+        </w:rPr>
+        <w:t xml:space="preserve"> </w:t>
+      </w:r>
+    </w:p>
+    <w:p>
+      <w:pPr>
+        <w:pStyle w:val="NormalWeb"/>
+        <w:numPr>
+          <w:ilvl w:val="0"/>
+          <w:numId w:val="4"/>
+        </w:numPr>
+        <w:spacing w:before="0" w:beforeAutospacing="0" w:after="80" w:afterAutospacing="0"/>
+        <w:rPr>
+          <w:sz w:val="22"/>
+          <w:szCs w:val="22"/>
+          <w:lang w:eastAsia="en-US"/>
+        </w:rPr>
+      </w:pPr>
+      <w:r>
+        <w:rPr>
+          <w:sz w:val="22"/>
+          <w:szCs w:val="22"/>
+          <w:lang w:eastAsia="en-US"/>
+        </w:rPr>
+        <w:t xml:space="preserve">Selon le réseau sur lequel on se trouve, il peut y avoir un filtrage qui fait planter la ligne 3 du </w:t>
+      </w:r>
+      <w:proofErr w:type="spellStart"/>
+      <w:r>
+        <w:rPr>
+          <w:sz w:val="22"/>
+          <w:szCs w:val="22"/>
+          <w:lang w:eastAsia="en-US"/>
+        </w:rPr>
+        <w:t>Dockerfile</w:t>
+      </w:r>
+      <w:proofErr w:type="spellEnd"/>
+      <w:r>
+        <w:rPr>
+          <w:sz w:val="22"/>
+          <w:szCs w:val="22"/>
+          <w:lang w:eastAsia="en-US"/>
+        </w:rPr>
+        <w:t>. À savoir que si</w:t>
+      </w:r>
+      <w:r>
+        <w:rPr>
+          <w:sz w:val="22"/>
+          <w:szCs w:val="22"/>
+          <w:lang w:eastAsia="en-US"/>
+        </w:rPr>
+        <w:t xml:space="preserve"> l’environnement de génération possède un proxy ALORS une </w:t>
+      </w:r>
+      <w:proofErr w:type="spellStart"/>
+      <w:r>
+        <w:rPr>
+          <w:sz w:val="22"/>
+          <w:szCs w:val="22"/>
+          <w:lang w:eastAsia="en-US"/>
+        </w:rPr>
+        <w:t>conf</w:t>
+      </w:r>
+      <w:proofErr w:type="spellEnd"/>
+      <w:r>
+        <w:rPr>
+          <w:sz w:val="22"/>
+          <w:szCs w:val="22"/>
+          <w:lang w:eastAsia="en-US"/>
+        </w:rPr>
+        <w:t xml:space="preserve"> supplémentaire sera peut-être nécessaire, mais cela est propre à la machine, pas à la livraison.</w:t>
+      </w:r>
+    </w:p>
+    <w:p>
+      <w:pPr>
         <w:pStyle w:val="Titre2"/>
         <w:numPr>
           <w:ilvl w:val="1"/>
@@ -9809,6 +10109,17 @@
         </w:rPr>
         <w:t>{IMAGE_VERSION}</w:t>
       </w:r>
+    </w:p>
+    <w:p>
+      <w:pPr>
+        <w:rPr>
+          <w:rFonts w:asciiTheme="majorHAnsi" w:eastAsiaTheme="majorEastAsia" w:hAnsiTheme="majorHAnsi" w:cstheme="majorBidi"/>
+          <w:color w:val="0F4761" w:themeColor="accent1" w:themeShade="BF"/>
+          <w:sz w:val="40"/>
+          <w:szCs w:val="40"/>
+          <w:lang w:val="en-US" w:eastAsia="en-US"/>
+        </w:rPr>
+      </w:pPr>
     </w:p>
     <w:p>
       <w:pPr>
@@ -10419,9 +10730,9 @@
     </w:lvl>
   </w:abstractNum>
   <w:abstractNum w:abstractNumId="5" w15:restartNumberingAfterBreak="0">
-    <w:nsid w:val="4ADB6BA1"/>
+    <w:nsid w:val="475A7F6A"/>
     <w:multiLevelType w:val="hybridMultilevel"/>
-    <w:tmpl w:val="A9802F38"/>
+    <w:tmpl w:val="AB80F7D2"/>
     <w:lvl w:ilvl="0" w:tplc="040C0001">
       <w:start w:val="1"/>
       <w:numFmt w:val="bullet"/>
@@ -10532,6 +10843,118 @@
     </w:lvl>
   </w:abstractNum>
   <w:abstractNum w:abstractNumId="6" w15:restartNumberingAfterBreak="0">
+    <w:nsid w:val="4ADB6BA1"/>
+    <w:multiLevelType w:val="hybridMultilevel"/>
+    <w:tmpl w:val="64CE91AA"/>
+    <w:lvl w:ilvl="0" w:tplc="040C0001">
+      <w:start w:val="1"/>
+      <w:numFmt w:val="bullet"/>
+      <w:lvlText w:val=""/>
+      <w:lvlJc w:val="left"/>
+      <w:pPr>
+        <w:ind w:left="720" w:hanging="360"/>
+      </w:pPr>
+      <w:rPr>
+        <w:rFonts w:ascii="Symbol" w:hAnsi="Symbol" w:hint="default"/>
+      </w:rPr>
+    </w:lvl>
+    <w:lvl w:ilvl="1" w:tplc="AE265AF0">
+      <w:numFmt w:val="bullet"/>
+      <w:lvlText w:val="-"/>
+      <w:lvlJc w:val="left"/>
+      <w:pPr>
+        <w:ind w:left="1785" w:hanging="705"/>
+      </w:pPr>
+      <w:rPr>
+        <w:rFonts w:ascii="Aptos" w:eastAsiaTheme="minorHAnsi" w:hAnsi="Aptos" w:cs="Aptos" w:hint="default"/>
+      </w:rPr>
+    </w:lvl>
+    <w:lvl w:ilvl="2" w:tplc="040C0005" w:tentative="1">
+      <w:start w:val="1"/>
+      <w:numFmt w:val="bullet"/>
+      <w:lvlText w:val=""/>
+      <w:lvlJc w:val="left"/>
+      <w:pPr>
+        <w:ind w:left="2160" w:hanging="360"/>
+      </w:pPr>
+      <w:rPr>
+        <w:rFonts w:ascii="Wingdings" w:hAnsi="Wingdings" w:hint="default"/>
+      </w:rPr>
+    </w:lvl>
+    <w:lvl w:ilvl="3" w:tplc="040C0001" w:tentative="1">
+      <w:start w:val="1"/>
+      <w:numFmt w:val="bullet"/>
+      <w:lvlText w:val=""/>
+      <w:lvlJc w:val="left"/>
+      <w:pPr>
+        <w:ind w:left="2880" w:hanging="360"/>
+      </w:pPr>
+      <w:rPr>
+        <w:rFonts w:ascii="Symbol" w:hAnsi="Symbol" w:hint="default"/>
+      </w:rPr>
+    </w:lvl>
+    <w:lvl w:ilvl="4" w:tplc="040C0003" w:tentative="1">
+      <w:start w:val="1"/>
+      <w:numFmt w:val="bullet"/>
+      <w:lvlText w:val="o"/>
+      <w:lvlJc w:val="left"/>
+      <w:pPr>
+        <w:ind w:left="3600" w:hanging="360"/>
+      </w:pPr>
+      <w:rPr>
+        <w:rFonts w:ascii="Courier New" w:hAnsi="Courier New" w:cs="Courier New" w:hint="default"/>
+      </w:rPr>
+    </w:lvl>
+    <w:lvl w:ilvl="5" w:tplc="040C0005" w:tentative="1">
+      <w:start w:val="1"/>
+      <w:numFmt w:val="bullet"/>
+      <w:lvlText w:val=""/>
+      <w:lvlJc w:val="left"/>
+      <w:pPr>
+        <w:ind w:left="4320" w:hanging="360"/>
+      </w:pPr>
+      <w:rPr>
+        <w:rFonts w:ascii="Wingdings" w:hAnsi="Wingdings" w:hint="default"/>
+      </w:rPr>
+    </w:lvl>
+    <w:lvl w:ilvl="6" w:tplc="040C0001" w:tentative="1">
+      <w:start w:val="1"/>
+      <w:numFmt w:val="bullet"/>
+      <w:lvlText w:val=""/>
+      <w:lvlJc w:val="left"/>
+      <w:pPr>
+        <w:ind w:left="5040" w:hanging="360"/>
+      </w:pPr>
+      <w:rPr>
+        <w:rFonts w:ascii="Symbol" w:hAnsi="Symbol" w:hint="default"/>
+      </w:rPr>
+    </w:lvl>
+    <w:lvl w:ilvl="7" w:tplc="040C0003" w:tentative="1">
+      <w:start w:val="1"/>
+      <w:numFmt w:val="bullet"/>
+      <w:lvlText w:val="o"/>
+      <w:lvlJc w:val="left"/>
+      <w:pPr>
+        <w:ind w:left="5760" w:hanging="360"/>
+      </w:pPr>
+      <w:rPr>
+        <w:rFonts w:ascii="Courier New" w:hAnsi="Courier New" w:cs="Courier New" w:hint="default"/>
+      </w:rPr>
+    </w:lvl>
+    <w:lvl w:ilvl="8" w:tplc="040C0005" w:tentative="1">
+      <w:start w:val="1"/>
+      <w:numFmt w:val="bullet"/>
+      <w:lvlText w:val=""/>
+      <w:lvlJc w:val="left"/>
+      <w:pPr>
+        <w:ind w:left="6480" w:hanging="360"/>
+      </w:pPr>
+      <w:rPr>
+        <w:rFonts w:ascii="Wingdings" w:hAnsi="Wingdings" w:hint="default"/>
+      </w:rPr>
+    </w:lvl>
+  </w:abstractNum>
+  <w:abstractNum w:abstractNumId="7" w15:restartNumberingAfterBreak="0">
     <w:nsid w:val="67F613B7"/>
     <w:multiLevelType w:val="hybridMultilevel"/>
     <w:tmpl w:val="0A326B9A"/>
@@ -10630,7 +11053,7 @@
     <w:abstractNumId w:val="4"/>
   </w:num>
   <w:num w:numId="4">
-    <w:abstractNumId w:val="5"/>
+    <w:abstractNumId w:val="6"/>
   </w:num>
   <w:num w:numId="5">
     <w:abstractNumId w:val="0"/>
@@ -10639,7 +11062,10 @@
     <w:abstractNumId w:val="1"/>
   </w:num>
   <w:num w:numId="7">
-    <w:abstractNumId w:val="6"/>
+    <w:abstractNumId w:val="7"/>
+  </w:num>
+  <w:num w:numId="8">
+    <w:abstractNumId w:val="5"/>
   </w:num>
 </w:numbering>
 </file>
@@ -12021,12 +12447,9 @@
 </file>
 
 <file path=customXml/item1.xml><?xml version="1.0" encoding="utf-8"?>
-<?mso-contentType ?>
-<FormTemplates xmlns="http://schemas.microsoft.com/sharepoint/v3/contenttype/forms">
-  <Display>DocumentLibraryForm</Display>
-  <Edit>DocumentLibraryForm</Edit>
-  <New>DocumentLibraryForm</New>
-</FormTemplates>
+<p:properties xmlns:p="http://schemas.microsoft.com/office/2006/metadata/properties" xmlns:xsi="http://www.w3.org/2001/XMLSchema-instance" xmlns:pc="http://schemas.microsoft.com/office/infopath/2007/PartnerControls">
+  <documentManagement/>
+</p:properties>
 </file>
 
 <file path=customXml/item2.xml><?xml version="1.0" encoding="utf-8"?>
@@ -12207,9 +12630,12 @@
 </file>
 
 <file path=customXml/item3.xml><?xml version="1.0" encoding="utf-8"?>
-<p:properties xmlns:p="http://schemas.microsoft.com/office/2006/metadata/properties" xmlns:xsi="http://www.w3.org/2001/XMLSchema-instance" xmlns:pc="http://schemas.microsoft.com/office/infopath/2007/PartnerControls">
-  <documentManagement/>
-</p:properties>
+<?mso-contentType ?>
+<FormTemplates xmlns="http://schemas.microsoft.com/sharepoint/v3/contenttype/forms">
+  <Display>DocumentLibraryForm</Display>
+  <Edit>DocumentLibraryForm</Edit>
+  <New>DocumentLibraryForm</New>
+</FormTemplates>
 </file>
 
 <file path=customXml/item4.xml><?xml version="1.0" encoding="utf-8"?>
@@ -12217,9 +12643,10 @@
 </file>
 
 <file path=customXml/itemProps1.xml><?xml version="1.0" encoding="utf-8"?>
-<ds:datastoreItem xmlns:ds="http://schemas.openxmlformats.org/officeDocument/2006/customXml" ds:itemID="{3F06A9C8-D892-405B-A01C-6A993DC83868}">
+<ds:datastoreItem xmlns:ds="http://schemas.openxmlformats.org/officeDocument/2006/customXml" ds:itemID="{940AAE60-4FCD-4579-BE66-D845EFCA4610}">
   <ds:schemaRefs>
-    <ds:schemaRef ds:uri="http://schemas.microsoft.com/sharepoint/v3/contenttype/forms"/>
+    <ds:schemaRef ds:uri="http://schemas.microsoft.com/office/2006/metadata/properties"/>
+    <ds:schemaRef ds:uri="http://schemas.microsoft.com/office/infopath/2007/PartnerControls"/>
   </ds:schemaRefs>
 </ds:datastoreItem>
 </file>
@@ -12244,16 +12671,15 @@
 </file>
 
 <file path=customXml/itemProps3.xml><?xml version="1.0" encoding="utf-8"?>
-<ds:datastoreItem xmlns:ds="http://schemas.openxmlformats.org/officeDocument/2006/customXml" ds:itemID="{940AAE60-4FCD-4579-BE66-D845EFCA4610}">
+<ds:datastoreItem xmlns:ds="http://schemas.openxmlformats.org/officeDocument/2006/customXml" ds:itemID="{3F06A9C8-D892-405B-A01C-6A993DC83868}">
   <ds:schemaRefs>
-    <ds:schemaRef ds:uri="http://schemas.microsoft.com/office/2006/metadata/properties"/>
-    <ds:schemaRef ds:uri="http://schemas.microsoft.com/office/infopath/2007/PartnerControls"/>
+    <ds:schemaRef ds:uri="http://schemas.microsoft.com/sharepoint/v3/contenttype/forms"/>
   </ds:schemaRefs>
 </ds:datastoreItem>
 </file>
 
 <file path=customXml/itemProps4.xml><?xml version="1.0" encoding="utf-8"?>
-<ds:datastoreItem xmlns:ds="http://schemas.openxmlformats.org/officeDocument/2006/customXml" ds:itemID="{CBF58517-0FA9-41BA-B7E3-D46809BDF012}">
+<ds:datastoreItem xmlns:ds="http://schemas.openxmlformats.org/officeDocument/2006/customXml" ds:itemID="{19E107B8-E11C-4E27-80A8-84E3369D0716}">
   <ds:schemaRefs>
     <ds:schemaRef ds:uri="http://schemas.openxmlformats.org/officeDocument/2006/bibliography"/>
   </ds:schemaRefs>

</xml_diff>